<commit_message>
add GPS alert to home
</commit_message>
<xml_diff>
--- a/Hausarbeit.docx
+++ b/Hausarbeit.docx
@@ -144,31 +144,29 @@
           <w:szCs w:val="32"/>
         </w:rPr>
       </w:pPr>
-      <w:proofErr w:type="spellStart"/>
       <w:r>
         <w:rPr>
           <w:sz w:val="32"/>
           <w:szCs w:val="32"/>
         </w:rPr>
-        <w:t>Shorties</w:t>
-      </w:r>
-      <w:proofErr w:type="spellEnd"/>
+        <w:t xml:space="preserve">Shorties – </w:t>
+      </w:r>
       <w:r>
         <w:rPr>
           <w:sz w:val="32"/>
           <w:szCs w:val="32"/>
         </w:rPr>
-        <w:t xml:space="preserve"> – Die </w:t>
-      </w:r>
-      <w:proofErr w:type="spellStart"/>
+        <w:t xml:space="preserve">Kurztrip </w:t>
+      </w:r>
+      <w:proofErr w:type="gramStart"/>
       <w:r>
         <w:rPr>
           <w:sz w:val="32"/>
           <w:szCs w:val="32"/>
         </w:rPr>
-        <w:t>Reiseapp</w:t>
-      </w:r>
-      <w:proofErr w:type="spellEnd"/>
+        <w:t>leicht gemacht</w:t>
+      </w:r>
+      <w:proofErr w:type="gramEnd"/>
     </w:p>
     <w:p>
       <w:pPr>
@@ -368,15 +366,7 @@
         <w:t xml:space="preserve"> </w:t>
       </w:r>
       <w:r>
-        <w:t xml:space="preserve">die App </w:t>
-      </w:r>
-      <w:proofErr w:type="spellStart"/>
-      <w:r>
-        <w:t>Shorties</w:t>
-      </w:r>
-      <w:proofErr w:type="spellEnd"/>
-      <w:r>
-        <w:t xml:space="preserve"> untersucht, die das Wetter der nächsten Tage, die kürzeste Route mit dem Auto und die Hotels, Hostels und Restaurants in der gesuchten Stadt angezeigt.</w:t>
+        <w:t>die App Shorties untersucht, die das Wetter der nächsten Tage, die kürzeste Route mit dem Auto und die Hotels, Hostels und Restaurants in der gesuchten Stadt angezeigt.</w:t>
       </w:r>
     </w:p>
     <w:p>
@@ -384,7 +374,21 @@
         <w:pStyle w:val="Abstract"/>
       </w:pPr>
       <w:r>
-        <w:t xml:space="preserve">Außerdem werden hier die </w:t>
+        <w:t xml:space="preserve">Diese App wurde mit </w:t>
+      </w:r>
+      <w:proofErr w:type="spellStart"/>
+      <w:r>
+        <w:t>Ionic</w:t>
+      </w:r>
+      <w:proofErr w:type="spellEnd"/>
+      <w:r>
+        <w:t xml:space="preserve"> erstellt</w:t>
+      </w:r>
+      <w:r>
+        <w:t xml:space="preserve">. </w:t>
+      </w:r>
+      <w:r>
+        <w:t xml:space="preserve">Außerdem werden die </w:t>
       </w:r>
       <w:r>
         <w:t>technischen Aspekte</w:t>
@@ -458,7 +462,7 @@
         </w:rPr>
         <w:fldChar w:fldCharType="separate"/>
       </w:r>
-      <w:hyperlink w:anchor="_Toc507678291" w:history="1">
+      <w:hyperlink w:anchor="_Toc507692176" w:history="1">
         <w:r>
           <w:rPr>
             <w:rStyle w:val="Hyperlink"/>
@@ -480,7 +484,6 @@
           <w:rPr>
             <w:rStyle w:val="Hyperlink"/>
             <w:noProof/>
-            <w:sz w:val="28"/>
           </w:rPr>
           <w:t>Einleitung</w:t>
         </w:r>
@@ -503,7 +506,7 @@
             <w:noProof/>
             <w:webHidden/>
           </w:rPr>
-          <w:instrText xml:space="preserve"> PAGEREF _Toc507678291 \h </w:instrText>
+          <w:instrText xml:space="preserve"> PAGEREF _Toc507692176 \h </w:instrText>
         </w:r>
         <w:r>
           <w:rPr>
@@ -543,7 +546,7 @@
           <w:lang w:eastAsia="de-DE"/>
         </w:rPr>
       </w:pPr>
-      <w:hyperlink w:anchor="_Toc507678292" w:history="1">
+      <w:hyperlink w:anchor="_Toc507692177" w:history="1">
         <w:r>
           <w:rPr>
             <w:rStyle w:val="Hyperlink"/>
@@ -563,16 +566,8 @@
           <w:rPr>
             <w:rStyle w:val="Hyperlink"/>
             <w:noProof/>
-            <w:sz w:val="24"/>
           </w:rPr>
-          <w:t>Zielgruppe</w:t>
-        </w:r>
-        <w:r>
-          <w:rPr>
-            <w:rStyle w:val="Hyperlink"/>
-            <w:noProof/>
-          </w:rPr>
-          <w:t xml:space="preserve"> der App</w:t>
+          <w:t>Zielgruppe der App</w:t>
         </w:r>
         <w:r>
           <w:rPr>
@@ -593,7 +588,7 @@
             <w:noProof/>
             <w:webHidden/>
           </w:rPr>
-          <w:instrText xml:space="preserve"> PAGEREF _Toc507678292 \h </w:instrText>
+          <w:instrText xml:space="preserve"> PAGEREF _Toc507692177 \h </w:instrText>
         </w:r>
         <w:r>
           <w:rPr>
@@ -633,7 +628,7 @@
           <w:lang w:eastAsia="de-DE"/>
         </w:rPr>
       </w:pPr>
-      <w:hyperlink w:anchor="_Toc507678293" w:history="1">
+      <w:hyperlink w:anchor="_Toc507692178" w:history="1">
         <w:r>
           <w:rPr>
             <w:rStyle w:val="Hyperlink"/>
@@ -653,16 +648,8 @@
           <w:rPr>
             <w:rStyle w:val="Hyperlink"/>
             <w:noProof/>
-            <w:sz w:val="24"/>
           </w:rPr>
-          <w:t>Beschreibung</w:t>
-        </w:r>
-        <w:r>
-          <w:rPr>
-            <w:rStyle w:val="Hyperlink"/>
-            <w:noProof/>
-          </w:rPr>
-          <w:t xml:space="preserve"> der App</w:t>
+          <w:t>Beschreibung der App</w:t>
         </w:r>
         <w:r>
           <w:rPr>
@@ -683,7 +670,7 @@
             <w:noProof/>
             <w:webHidden/>
           </w:rPr>
-          <w:instrText xml:space="preserve"> PAGEREF _Toc507678293 \h </w:instrText>
+          <w:instrText xml:space="preserve"> PAGEREF _Toc507692178 \h </w:instrText>
         </w:r>
         <w:r>
           <w:rPr>
@@ -716,25 +703,29 @@
     </w:p>
     <w:p>
       <w:pPr>
-        <w:pStyle w:val="Verzeichnis2"/>
+        <w:pStyle w:val="Verzeichnis1"/>
         <w:rPr>
           <w:rFonts w:asciiTheme="minorHAnsi" w:eastAsiaTheme="minorEastAsia" w:hAnsiTheme="minorHAnsi" w:cstheme="minorBidi"/>
           <w:noProof/>
-          <w:lang w:eastAsia="de-DE"/>
-        </w:rPr>
-      </w:pPr>
-      <w:hyperlink w:anchor="_Toc507678294" w:history="1">
+          <w:sz w:val="22"/>
+          <w:szCs w:val="22"/>
+          <w:lang w:eastAsia="de-DE"/>
+        </w:rPr>
+      </w:pPr>
+      <w:hyperlink w:anchor="_Toc507692179" w:history="1">
         <w:r>
           <w:rPr>
             <w:rStyle w:val="Hyperlink"/>
             <w:noProof/>
           </w:rPr>
-          <w:t>1.3</w:t>
+          <w:t>2</w:t>
         </w:r>
         <w:r>
           <w:rPr>
             <w:rFonts w:asciiTheme="minorHAnsi" w:eastAsiaTheme="minorEastAsia" w:hAnsiTheme="minorHAnsi" w:cstheme="minorBidi"/>
             <w:noProof/>
+            <w:sz w:val="22"/>
+            <w:szCs w:val="22"/>
             <w:lang w:eastAsia="de-DE"/>
           </w:rPr>
           <w:tab/>
@@ -743,16 +734,8 @@
           <w:rPr>
             <w:rStyle w:val="Hyperlink"/>
             <w:noProof/>
-            <w:sz w:val="24"/>
           </w:rPr>
-          <w:t>Technische</w:t>
-        </w:r>
-        <w:r>
-          <w:rPr>
-            <w:rStyle w:val="Hyperlink"/>
-            <w:noProof/>
-          </w:rPr>
-          <w:t xml:space="preserve"> Aspekte</w:t>
+          <w:t>Technische Aspekte</w:t>
         </w:r>
         <w:r>
           <w:rPr>
@@ -773,7 +756,7 @@
             <w:noProof/>
             <w:webHidden/>
           </w:rPr>
-          <w:instrText xml:space="preserve"> PAGEREF _Toc507678294 \h </w:instrText>
+          <w:instrText xml:space="preserve"> PAGEREF _Toc507692179 \h </w:instrText>
         </w:r>
         <w:r>
           <w:rPr>
@@ -815,13 +798,13 @@
           <w:lang w:eastAsia="de-DE"/>
         </w:rPr>
       </w:pPr>
-      <w:hyperlink w:anchor="_Toc507678295" w:history="1">
+      <w:hyperlink w:anchor="_Toc507692180" w:history="1">
         <w:r>
           <w:rPr>
             <w:rStyle w:val="Hyperlink"/>
             <w:noProof/>
           </w:rPr>
-          <w:t>2</w:t>
+          <w:t>3</w:t>
         </w:r>
         <w:r>
           <w:rPr>
@@ -837,16 +820,8 @@
           <w:rPr>
             <w:rStyle w:val="Hyperlink"/>
             <w:noProof/>
-            <w:sz w:val="28"/>
           </w:rPr>
-          <w:t>Technisches</w:t>
-        </w:r>
-        <w:r>
-          <w:rPr>
-            <w:rStyle w:val="Hyperlink"/>
-            <w:noProof/>
-          </w:rPr>
-          <w:t xml:space="preserve"> Problem</w:t>
+          <w:t>Technisches Problem</w:t>
         </w:r>
         <w:r>
           <w:rPr>
@@ -867,97 +842,7 @@
             <w:noProof/>
             <w:webHidden/>
           </w:rPr>
-          <w:instrText xml:space="preserve"> PAGEREF _Toc507678295 \h </w:instrText>
-        </w:r>
-        <w:r>
-          <w:rPr>
-            <w:noProof/>
-            <w:webHidden/>
-          </w:rPr>
-        </w:r>
-        <w:r>
-          <w:rPr>
-            <w:noProof/>
-            <w:webHidden/>
-          </w:rPr>
-          <w:fldChar w:fldCharType="separate"/>
-        </w:r>
-        <w:r>
-          <w:rPr>
-            <w:noProof/>
-            <w:webHidden/>
-          </w:rPr>
-          <w:t>4</w:t>
-        </w:r>
-        <w:r>
-          <w:rPr>
-            <w:noProof/>
-            <w:webHidden/>
-          </w:rPr>
-          <w:fldChar w:fldCharType="end"/>
-        </w:r>
-      </w:hyperlink>
-    </w:p>
-    <w:p>
-      <w:pPr>
-        <w:pStyle w:val="Verzeichnis2"/>
-        <w:rPr>
-          <w:rFonts w:asciiTheme="minorHAnsi" w:eastAsiaTheme="minorEastAsia" w:hAnsiTheme="minorHAnsi" w:cstheme="minorBidi"/>
-          <w:noProof/>
-          <w:lang w:eastAsia="de-DE"/>
-        </w:rPr>
-      </w:pPr>
-      <w:hyperlink w:anchor="_Toc507678296" w:history="1">
-        <w:r>
-          <w:rPr>
-            <w:rStyle w:val="Hyperlink"/>
-            <w:noProof/>
-          </w:rPr>
-          <w:t>2.1</w:t>
-        </w:r>
-        <w:r>
-          <w:rPr>
-            <w:rFonts w:asciiTheme="minorHAnsi" w:eastAsiaTheme="minorEastAsia" w:hAnsiTheme="minorHAnsi" w:cstheme="minorBidi"/>
-            <w:noProof/>
-            <w:lang w:eastAsia="de-DE"/>
-          </w:rPr>
-          <w:tab/>
-        </w:r>
-        <w:r>
-          <w:rPr>
-            <w:rStyle w:val="Hyperlink"/>
-            <w:noProof/>
-            <w:sz w:val="24"/>
-          </w:rPr>
-          <w:t>Wie</w:t>
-        </w:r>
-        <w:r>
-          <w:rPr>
-            <w:rStyle w:val="Hyperlink"/>
-            <w:noProof/>
-          </w:rPr>
-          <w:t xml:space="preserve"> bekommt man die GPS-Daten nur mit Hilfe des Städtenamens?</w:t>
-        </w:r>
-        <w:r>
-          <w:rPr>
-            <w:noProof/>
-            <w:webHidden/>
-          </w:rPr>
-          <w:tab/>
-        </w:r>
-        <w:r>
-          <w:rPr>
-            <w:noProof/>
-            <w:webHidden/>
-          </w:rPr>
-          <w:fldChar w:fldCharType="begin"/>
-        </w:r>
-        <w:r>
-          <w:rPr>
-            <w:noProof/>
-            <w:webHidden/>
-          </w:rPr>
-          <w:instrText xml:space="preserve"> PAGEREF _Toc507678296 \h </w:instrText>
+          <w:instrText xml:space="preserve"> PAGEREF _Toc507692180 \h </w:instrText>
         </w:r>
         <w:r>
           <w:rPr>
@@ -997,13 +882,13 @@
           <w:lang w:eastAsia="de-DE"/>
         </w:rPr>
       </w:pPr>
-      <w:hyperlink w:anchor="_Toc507678297" w:history="1">
+      <w:hyperlink w:anchor="_Toc507692181" w:history="1">
         <w:r>
           <w:rPr>
             <w:rStyle w:val="Hyperlink"/>
             <w:noProof/>
           </w:rPr>
-          <w:t>2.2</w:t>
+          <w:t>3.1</w:t>
         </w:r>
         <w:r>
           <w:rPr>
@@ -1017,16 +902,8 @@
           <w:rPr>
             <w:rStyle w:val="Hyperlink"/>
             <w:noProof/>
-            <w:sz w:val="24"/>
           </w:rPr>
-          <w:t>Wie</w:t>
-        </w:r>
-        <w:r>
-          <w:rPr>
-            <w:rStyle w:val="Hyperlink"/>
-            <w:noProof/>
-          </w:rPr>
-          <w:t xml:space="preserve"> bekommt man mit, wenn beim HTML-Element ion-select auf ok drückt?</w:t>
+          <w:t>Wie bekommt man die GPS-Daten nur mit Hilfe des Städtenamens?</w:t>
         </w:r>
         <w:r>
           <w:rPr>
@@ -1047,7 +924,7 @@
             <w:noProof/>
             <w:webHidden/>
           </w:rPr>
-          <w:instrText xml:space="preserve"> PAGEREF _Toc507678297 \h </w:instrText>
+          <w:instrText xml:space="preserve"> PAGEREF _Toc507692181 \h </w:instrText>
         </w:r>
         <w:r>
           <w:rPr>
@@ -1080,29 +957,25 @@
     </w:p>
     <w:p>
       <w:pPr>
-        <w:pStyle w:val="Verzeichnis1"/>
+        <w:pStyle w:val="Verzeichnis2"/>
         <w:rPr>
           <w:rFonts w:asciiTheme="minorHAnsi" w:eastAsiaTheme="minorEastAsia" w:hAnsiTheme="minorHAnsi" w:cstheme="minorBidi"/>
           <w:noProof/>
-          <w:sz w:val="22"/>
-          <w:szCs w:val="22"/>
-          <w:lang w:eastAsia="de-DE"/>
-        </w:rPr>
-      </w:pPr>
-      <w:hyperlink w:anchor="_Toc507678298" w:history="1">
+          <w:lang w:eastAsia="de-DE"/>
+        </w:rPr>
+      </w:pPr>
+      <w:hyperlink w:anchor="_Toc507692182" w:history="1">
         <w:r>
           <w:rPr>
             <w:rStyle w:val="Hyperlink"/>
             <w:noProof/>
           </w:rPr>
-          <w:t>3</w:t>
+          <w:t>3.2</w:t>
         </w:r>
         <w:r>
           <w:rPr>
             <w:rFonts w:asciiTheme="minorHAnsi" w:eastAsiaTheme="minorEastAsia" w:hAnsiTheme="minorHAnsi" w:cstheme="minorBidi"/>
             <w:noProof/>
-            <w:sz w:val="22"/>
-            <w:szCs w:val="22"/>
             <w:lang w:eastAsia="de-DE"/>
           </w:rPr>
           <w:tab/>
@@ -1112,7 +985,7 @@
             <w:rStyle w:val="Hyperlink"/>
             <w:noProof/>
           </w:rPr>
-          <w:t>Fazit</w:t>
+          <w:t>Wie bekommt man mit, wenn bei dem HTML-Element ion-select auf ok drückt?</w:t>
         </w:r>
         <w:r>
           <w:rPr>
@@ -1133,7 +1006,7 @@
             <w:noProof/>
             <w:webHidden/>
           </w:rPr>
-          <w:instrText xml:space="preserve"> PAGEREF _Toc507678298 \h </w:instrText>
+          <w:instrText xml:space="preserve"> PAGEREF _Toc507692182 \h </w:instrText>
         </w:r>
         <w:r>
           <w:rPr>
@@ -1153,7 +1026,7 @@
             <w:noProof/>
             <w:webHidden/>
           </w:rPr>
-          <w:t>5</w:t>
+          <w:t>6</w:t>
         </w:r>
         <w:r>
           <w:rPr>
@@ -1168,22 +1041,114 @@
       <w:pPr>
         <w:pStyle w:val="Verzeichnis1"/>
         <w:rPr>
-          <w:rFonts w:ascii="Calibri" w:eastAsia="MS Mincho" w:hAnsi="Calibri"/>
+          <w:rFonts w:asciiTheme="minorHAnsi" w:eastAsiaTheme="minorEastAsia" w:hAnsiTheme="minorHAnsi" w:cstheme="minorBidi"/>
           <w:noProof/>
           <w:sz w:val="22"/>
           <w:szCs w:val="22"/>
           <w:lang w:eastAsia="de-DE"/>
         </w:rPr>
       </w:pPr>
-      <w:r>
+      <w:hyperlink w:anchor="_Toc507692183" w:history="1">
+        <w:r>
+          <w:rPr>
+            <w:rStyle w:val="Hyperlink"/>
+            <w:noProof/>
+          </w:rPr>
+          <w:t>4</w:t>
+        </w:r>
+        <w:r>
+          <w:rPr>
+            <w:rFonts w:asciiTheme="minorHAnsi" w:eastAsiaTheme="minorEastAsia" w:hAnsiTheme="minorHAnsi" w:cstheme="minorBidi"/>
+            <w:noProof/>
+            <w:sz w:val="22"/>
+            <w:szCs w:val="22"/>
+            <w:lang w:eastAsia="de-DE"/>
+          </w:rPr>
+          <w:tab/>
+        </w:r>
+        <w:r>
+          <w:rPr>
+            <w:rStyle w:val="Hyperlink"/>
+            <w:noProof/>
+          </w:rPr>
+          <w:t>Zusammenfassung</w:t>
+        </w:r>
+        <w:r>
+          <w:rPr>
+            <w:noProof/>
+            <w:webHidden/>
+          </w:rPr>
+          <w:tab/>
+        </w:r>
+        <w:r>
+          <w:rPr>
+            <w:noProof/>
+            <w:webHidden/>
+          </w:rPr>
+          <w:fldChar w:fldCharType="begin"/>
+        </w:r>
+        <w:r>
+          <w:rPr>
+            <w:noProof/>
+            <w:webHidden/>
+          </w:rPr>
+          <w:instrText xml:space="preserve"> PAGEREF _Toc507692183 \h </w:instrText>
+        </w:r>
+        <w:r>
+          <w:rPr>
+            <w:noProof/>
+            <w:webHidden/>
+          </w:rPr>
+        </w:r>
+        <w:r>
+          <w:rPr>
+            <w:noProof/>
+            <w:webHidden/>
+          </w:rPr>
+          <w:fldChar w:fldCharType="separate"/>
+        </w:r>
+        <w:r>
+          <w:rPr>
+            <w:noProof/>
+            <w:webHidden/>
+          </w:rPr>
+          <w:t>6</w:t>
+        </w:r>
+        <w:r>
+          <w:rPr>
+            <w:noProof/>
+            <w:webHidden/>
+          </w:rPr>
+          <w:fldChar w:fldCharType="end"/>
+        </w:r>
+      </w:hyperlink>
+    </w:p>
+    <w:p>
+      <w:pPr>
+        <w:pStyle w:val="Verzeichnis1"/>
         <w:rPr>
           <w:b/>
           <w:bCs/>
           <w:sz w:val="22"/>
           <w:szCs w:val="22"/>
         </w:rPr>
+      </w:pPr>
+      <w:r>
+        <w:rPr>
+          <w:b/>
+          <w:bCs/>
+          <w:sz w:val="22"/>
+          <w:szCs w:val="22"/>
+        </w:rPr>
         <w:fldChar w:fldCharType="end"/>
       </w:r>
+    </w:p>
+    <w:p>
+      <w:pPr>
+        <w:rPr>
+          <w:rFonts w:eastAsia="MS Mincho"/>
+        </w:rPr>
+      </w:pPr>
     </w:p>
     <w:p>
       <w:pPr>
@@ -1292,28 +1257,7 @@
           <w:noProof/>
           <w:sz w:val="24"/>
         </w:rPr>
-        <w:t>02</w:t>
-      </w:r>
-      <w:r>
-        <w:rPr>
-          <w:noProof/>
-          <w:sz w:val="24"/>
-        </w:rPr>
-        <w:t xml:space="preserve">. </w:t>
-      </w:r>
-      <w:r>
-        <w:rPr>
-          <w:noProof/>
-          <w:sz w:val="24"/>
-        </w:rPr>
-        <w:t>März</w:t>
-      </w:r>
-      <w:r>
-        <w:rPr>
-          <w:noProof/>
-          <w:sz w:val="24"/>
-        </w:rPr>
-        <w:t xml:space="preserve"> 2018</w:t>
+        <w:t>1. März 2018</w:t>
       </w:r>
       <w:r>
         <w:rPr>
@@ -1327,17 +1271,13 @@
     <w:p/>
     <w:p/>
     <w:p/>
-    <w:p/>
-    <w:p/>
-    <w:p/>
-    <w:p/>
     <w:p>
       <w:pPr>
         <w:pStyle w:val="berschrift1"/>
       </w:pPr>
       <w:bookmarkStart w:id="0" w:name="_Toc468784831"/>
       <w:bookmarkStart w:id="1" w:name="_Ref473378887"/>
-      <w:bookmarkStart w:id="2" w:name="_Toc507678291"/>
+      <w:bookmarkStart w:id="2" w:name="_Toc507692176"/>
       <w:r>
         <w:lastRenderedPageBreak/>
         <w:t>Einleitung</w:t>
@@ -1379,21 +1319,49 @@
           <w:sz w:val="24"/>
           <w:lang w:eastAsia="de-DE"/>
         </w:rPr>
-        <w:t xml:space="preserve"> einmal gesagt und was ist abenteuerlicher als das Reisen. Einfach an einen anderen Ort zu reisen</w:t>
-      </w:r>
-      <w:r>
-        <w:rPr>
-          <w:sz w:val="24"/>
-          <w:lang w:eastAsia="de-DE"/>
-        </w:rPr>
-        <w:t xml:space="preserve"> und etwas Neues erleben.</w:t>
-      </w:r>
-      <w:r>
-        <w:rPr>
-          <w:sz w:val="24"/>
-          <w:lang w:eastAsia="de-DE"/>
-        </w:rPr>
-        <w:t xml:space="preserve"> Neu Menschen kennen lernen und mal etwas Außergewöhnliches machen.</w:t>
+        <w:t xml:space="preserve"> einmal gesagt und was ist abenteuerlicher als das Reisen</w:t>
+      </w:r>
+      <w:r>
+        <w:rPr>
+          <w:sz w:val="24"/>
+          <w:lang w:eastAsia="de-DE"/>
+        </w:rPr>
+        <w:t>, und wenn es nur für kurze Zeit ist</w:t>
+      </w:r>
+      <w:r>
+        <w:rPr>
+          <w:sz w:val="24"/>
+          <w:lang w:eastAsia="de-DE"/>
+        </w:rPr>
+        <w:t>. Einfach an einen anderen Ort zu reisen</w:t>
+      </w:r>
+      <w:r>
+        <w:rPr>
+          <w:sz w:val="24"/>
+          <w:lang w:eastAsia="de-DE"/>
+        </w:rPr>
+        <w:t xml:space="preserve"> und etwas Neues</w:t>
+      </w:r>
+      <w:r>
+        <w:rPr>
+          <w:sz w:val="24"/>
+          <w:lang w:eastAsia="de-DE"/>
+        </w:rPr>
+        <w:t xml:space="preserve"> zu</w:t>
+      </w:r>
+      <w:r>
+        <w:rPr>
+          <w:sz w:val="24"/>
+          <w:lang w:eastAsia="de-DE"/>
+        </w:rPr>
+        <w:t xml:space="preserve"> erleben</w:t>
+      </w:r>
+      <w:r>
+        <w:rPr>
+          <w:sz w:val="24"/>
+          <w:lang w:eastAsia="de-DE"/>
+        </w:rPr>
+        <w:t>,</w:t>
       </w:r>
       <w:r>
         <w:rPr>
@@ -1407,28 +1375,42 @@
           <w:sz w:val="24"/>
           <w:lang w:eastAsia="de-DE"/>
         </w:rPr>
-        <w:t>Vor allem die Kurzfristigen Reisen sind zumal besonders abenteuerlich, da spontan entschieden wird, wo es hingeht.</w:t>
-      </w:r>
-      <w:r>
-        <w:rPr>
-          <w:sz w:val="24"/>
-          <w:lang w:eastAsia="de-DE"/>
-        </w:rPr>
-        <w:t xml:space="preserve"> </w:t>
-      </w:r>
-      <w:r>
-        <w:rPr>
-          <w:sz w:val="24"/>
-          <w:lang w:eastAsia="de-DE"/>
-        </w:rPr>
-        <w:t>Dazu braucht man nicht nur eine Idee für das Reiseziel, sondern auch die Wetteraussichten für die nächsten Tage, die beste Route</w:t>
-      </w:r>
-      <w:r>
-        <w:rPr>
-          <w:sz w:val="24"/>
-          <w:lang w:eastAsia="de-DE"/>
-        </w:rPr>
-        <w:t xml:space="preserve"> und Informationen über das Ziel (z.B. allgemeine Informationen, aber auch zu Übernachtungsmöglichkeiten).</w:t>
+        <w:t>neue</w:t>
+      </w:r>
+      <w:r>
+        <w:rPr>
+          <w:sz w:val="24"/>
+          <w:lang w:eastAsia="de-DE"/>
+        </w:rPr>
+        <w:t xml:space="preserve"> Menschen kennen</w:t>
+      </w:r>
+      <w:r>
+        <w:rPr>
+          <w:sz w:val="24"/>
+          <w:lang w:eastAsia="de-DE"/>
+        </w:rPr>
+        <w:t>zu</w:t>
+      </w:r>
+      <w:r>
+        <w:rPr>
+          <w:sz w:val="24"/>
+          <w:lang w:eastAsia="de-DE"/>
+        </w:rPr>
+        <w:t xml:space="preserve">lernen und etwas Außergewöhnliches </w:t>
+      </w:r>
+      <w:r>
+        <w:rPr>
+          <w:sz w:val="24"/>
+          <w:lang w:eastAsia="de-DE"/>
+        </w:rPr>
+        <w:t>zu erleben</w:t>
+      </w:r>
+      <w:r>
+        <w:rPr>
+          <w:sz w:val="24"/>
+          <w:lang w:eastAsia="de-DE"/>
+        </w:rPr>
+        <w:t>.</w:t>
       </w:r>
       <w:r>
         <w:rPr>
@@ -1450,47 +1432,116 @@
           <w:sz w:val="24"/>
           <w:lang w:eastAsia="de-DE"/>
         </w:rPr>
-        <w:t>Um dies zu erleichtern, wurden alle diese Informationen in einer App namens “</w:t>
-      </w:r>
-      <w:proofErr w:type="spellStart"/>
-      <w:r>
-        <w:rPr>
-          <w:sz w:val="24"/>
-          <w:lang w:eastAsia="de-DE"/>
-        </w:rPr>
-        <w:t>Shorties</w:t>
-      </w:r>
-      <w:proofErr w:type="spellEnd"/>
-      <w:r>
-        <w:rPr>
-          <w:sz w:val="24"/>
-          <w:lang w:eastAsia="de-DE"/>
-        </w:rPr>
-        <w:t>“ zusammengestellt</w:t>
-      </w:r>
-      <w:r>
-        <w:rPr>
-          <w:sz w:val="24"/>
-          <w:lang w:eastAsia="de-DE"/>
-        </w:rPr>
-        <w:t xml:space="preserve"> und damit leichter Zugänglicher für die Reisenden</w:t>
-      </w:r>
-      <w:r>
-        <w:rPr>
-          <w:sz w:val="24"/>
-          <w:lang w:eastAsia="de-DE"/>
-        </w:rPr>
-        <w:t xml:space="preserve">. </w:t>
+        <w:t xml:space="preserve">Vor allem die </w:t>
+      </w:r>
+      <w:r>
+        <w:rPr>
+          <w:sz w:val="24"/>
+          <w:lang w:eastAsia="de-DE"/>
+        </w:rPr>
+        <w:t>k</w:t>
+      </w:r>
+      <w:r>
+        <w:rPr>
+          <w:sz w:val="24"/>
+          <w:lang w:eastAsia="de-DE"/>
+        </w:rPr>
+        <w:t>urzfristigen Reisen sind zumal besonders abenteuerlich, da spontan entschieden wird, wo es hingeht.</w:t>
+      </w:r>
+      <w:r>
+        <w:rPr>
+          <w:sz w:val="24"/>
+          <w:lang w:eastAsia="de-DE"/>
+        </w:rPr>
+        <w:t xml:space="preserve"> </w:t>
+      </w:r>
+      <w:r>
+        <w:rPr>
+          <w:sz w:val="24"/>
+          <w:lang w:eastAsia="de-DE"/>
+        </w:rPr>
+        <w:t>Dazu braucht man nicht nur eine Idee für das Reiseziel, sondern auch die Wetteraussichten für die nächsten Tage, die beste Route</w:t>
+      </w:r>
+      <w:r>
+        <w:rPr>
+          <w:sz w:val="24"/>
+          <w:lang w:eastAsia="de-DE"/>
+        </w:rPr>
+        <w:t xml:space="preserve"> und Informationen über das Ziel (z.B. allgemeine Informationen, aber auch zu Übernachtungsmöglichkeiten).</w:t>
+      </w:r>
+      <w:r>
+        <w:rPr>
+          <w:sz w:val="24"/>
+          <w:lang w:eastAsia="de-DE"/>
+        </w:rPr>
+        <w:t xml:space="preserve"> </w:t>
       </w:r>
     </w:p>
     <w:p>
       <w:pPr>
+        <w:rPr>
+          <w:sz w:val="24"/>
+          <w:lang w:eastAsia="de-DE"/>
+        </w:rPr>
+      </w:pPr>
+      <w:r>
+        <w:rPr>
+          <w:sz w:val="24"/>
+          <w:lang w:eastAsia="de-DE"/>
+        </w:rPr>
+        <w:t>Um dies zu erleichtern, wurden alle diese Informationen in einer App namens Shorties</w:t>
+      </w:r>
+      <w:r>
+        <w:rPr>
+          <w:sz w:val="24"/>
+          <w:lang w:eastAsia="de-DE"/>
+        </w:rPr>
+        <w:t xml:space="preserve"> </w:t>
+      </w:r>
+      <w:r>
+        <w:rPr>
+          <w:sz w:val="24"/>
+          <w:lang w:eastAsia="de-DE"/>
+        </w:rPr>
+        <w:t>zusammengestellt</w:t>
+      </w:r>
+      <w:r>
+        <w:rPr>
+          <w:sz w:val="24"/>
+          <w:lang w:eastAsia="de-DE"/>
+        </w:rPr>
+        <w:t xml:space="preserve"> und damit leichter </w:t>
+      </w:r>
+      <w:r>
+        <w:rPr>
+          <w:sz w:val="24"/>
+          <w:lang w:eastAsia="de-DE"/>
+        </w:rPr>
+        <w:t>z</w:t>
+      </w:r>
+      <w:r>
+        <w:rPr>
+          <w:sz w:val="24"/>
+          <w:lang w:eastAsia="de-DE"/>
+        </w:rPr>
+        <w:t>ugänglicher für die Reisenden</w:t>
+      </w:r>
+      <w:r>
+        <w:rPr>
+          <w:sz w:val="24"/>
+          <w:lang w:eastAsia="de-DE"/>
+        </w:rPr>
+        <w:t xml:space="preserve">. </w:t>
+      </w:r>
+    </w:p>
+    <w:p>
+      <w:pPr>
         <w:pStyle w:val="berschrift2"/>
         <w:rPr>
           <w:lang w:val="de-DE"/>
         </w:rPr>
       </w:pPr>
-      <w:bookmarkStart w:id="3" w:name="_Toc507678292"/>
+      <w:bookmarkStart w:id="3" w:name="_Toc507692177"/>
       <w:r>
         <w:rPr>
           <w:lang w:val="de-DE"/>
@@ -1511,39 +1562,21 @@
           <w:sz w:val="24"/>
           <w:lang w:eastAsia="de-DE"/>
         </w:rPr>
-        <w:t xml:space="preserve">Mit </w:t>
-      </w:r>
-      <w:proofErr w:type="spellStart"/>
-      <w:r>
-        <w:rPr>
-          <w:sz w:val="24"/>
-          <w:lang w:eastAsia="de-DE"/>
-        </w:rPr>
-        <w:t>Shorties</w:t>
-      </w:r>
-      <w:proofErr w:type="spellEnd"/>
-      <w:r>
-        <w:rPr>
-          <w:sz w:val="24"/>
-          <w:lang w:eastAsia="de-DE"/>
-        </w:rPr>
-        <w:t xml:space="preserve"> wird die breite Masse angesprochen, die gerne in den Urlaub und/oder auf Kurztrips fährt. Vor allem werden die angesprochen, die gerne spontan verreisen und sich noch </w:t>
-      </w:r>
-      <w:proofErr w:type="spellStart"/>
-      <w:r>
-        <w:rPr>
-          <w:sz w:val="24"/>
-          <w:lang w:eastAsia="de-DE"/>
-        </w:rPr>
-        <w:t>noch</w:t>
-      </w:r>
-      <w:proofErr w:type="spellEnd"/>
-      <w:r>
-        <w:rPr>
-          <w:sz w:val="24"/>
-          <w:lang w:eastAsia="de-DE"/>
-        </w:rPr>
-        <w:t xml:space="preserve"> nicht sicher sind, wo Sie genau hinwollen.</w:t>
+        <w:t xml:space="preserve">Mit Shorties wird die breite Masse angesprochen, die gerne in den Urlaub und/oder auf Kurztrips fährt. Vor allem werden die angesprochen, die gerne spontan verreisen und sich noch nicht sicher sind, wo </w:t>
+      </w:r>
+      <w:r>
+        <w:rPr>
+          <w:sz w:val="24"/>
+          <w:lang w:eastAsia="de-DE"/>
+        </w:rPr>
+        <w:t>s</w:t>
+      </w:r>
+      <w:r>
+        <w:rPr>
+          <w:sz w:val="24"/>
+          <w:lang w:eastAsia="de-DE"/>
+        </w:rPr>
+        <w:t>ie genau hinwollen.</w:t>
       </w:r>
     </w:p>
     <w:p>
@@ -1553,7 +1586,7 @@
           <w:lang w:val="de-DE"/>
         </w:rPr>
       </w:pPr>
-      <w:bookmarkStart w:id="4" w:name="_Toc507678293"/>
+      <w:bookmarkStart w:id="4" w:name="_Toc507692178"/>
       <w:r>
         <w:rPr>
           <w:lang w:val="de-DE"/>
@@ -1576,7 +1609,6 @@
         </w:rPr>
         <w:t xml:space="preserve">Im Rahmen meiner Hausarbeit wurde </w:t>
       </w:r>
-      <w:proofErr w:type="gramStart"/>
       <w:r>
         <w:rPr>
           <w:sz w:val="24"/>
@@ -1589,31 +1621,7 @@
           <w:sz w:val="24"/>
           <w:lang w:eastAsia="de-DE"/>
         </w:rPr>
-        <w:t xml:space="preserve"> App</w:t>
-      </w:r>
-      <w:proofErr w:type="gramEnd"/>
-      <w:r>
-        <w:rPr>
-          <w:sz w:val="24"/>
-          <w:lang w:eastAsia="de-DE"/>
-        </w:rPr>
-        <w:t xml:space="preserve"> “</w:t>
-      </w:r>
-      <w:proofErr w:type="spellStart"/>
-      <w:r>
-        <w:rPr>
-          <w:sz w:val="24"/>
-          <w:lang w:eastAsia="de-DE"/>
-        </w:rPr>
-        <w:t>Shorties</w:t>
-      </w:r>
-      <w:proofErr w:type="spellEnd"/>
-      <w:r>
-        <w:rPr>
-          <w:sz w:val="24"/>
-          <w:lang w:eastAsia="de-DE"/>
-        </w:rPr>
-        <w:t>“</w:t>
+        <w:t>App “Shorties“</w:t>
       </w:r>
       <w:r>
         <w:rPr>
@@ -1627,30 +1635,63 @@
           <w:sz w:val="24"/>
           <w:lang w:eastAsia="de-DE"/>
         </w:rPr>
-        <w:t xml:space="preserve">erstellt. Mit ihr kann nach einer Stadt gesucht werden und </w:t>
-      </w:r>
-      <w:r>
-        <w:rPr>
-          <w:sz w:val="24"/>
-          <w:lang w:eastAsia="de-DE"/>
-        </w:rPr>
-        <w:t xml:space="preserve">sich Informationen zu dieser anzeigen lassen. </w:t>
-      </w:r>
-      <w:proofErr w:type="spellStart"/>
-      <w:r>
-        <w:rPr>
-          <w:sz w:val="24"/>
-          <w:lang w:eastAsia="de-DE"/>
-        </w:rPr>
-        <w:t>Shorties</w:t>
-      </w:r>
-      <w:proofErr w:type="spellEnd"/>
-      <w:r>
-        <w:rPr>
-          <w:sz w:val="24"/>
-          <w:lang w:eastAsia="de-DE"/>
-        </w:rPr>
-        <w:t xml:space="preserve"> besteht aus 3 Seiten – Home, Suchen und Einstellungen.</w:t>
+        <w:t>erstellt. Mit ihr kann</w:t>
+      </w:r>
+      <w:r>
+        <w:rPr>
+          <w:sz w:val="24"/>
+          <w:lang w:eastAsia="de-DE"/>
+        </w:rPr>
+        <w:t xml:space="preserve"> der Anwender</w:t>
+      </w:r>
+      <w:r>
+        <w:rPr>
+          <w:sz w:val="24"/>
+          <w:lang w:eastAsia="de-DE"/>
+        </w:rPr>
+        <w:t xml:space="preserve"> nach einer Stadt </w:t>
+      </w:r>
+      <w:r>
+        <w:rPr>
+          <w:sz w:val="24"/>
+          <w:lang w:eastAsia="de-DE"/>
+        </w:rPr>
+        <w:t>suchen</w:t>
+      </w:r>
+      <w:r>
+        <w:rPr>
+          <w:sz w:val="24"/>
+          <w:lang w:eastAsia="de-DE"/>
+        </w:rPr>
+        <w:t xml:space="preserve"> und </w:t>
+      </w:r>
+      <w:r>
+        <w:rPr>
+          <w:sz w:val="24"/>
+          <w:lang w:eastAsia="de-DE"/>
+        </w:rPr>
+        <w:t xml:space="preserve">Informationen zu dieser anzeigen lassen. </w:t>
+      </w:r>
+      <w:r>
+        <w:rPr>
+          <w:sz w:val="24"/>
+          <w:lang w:eastAsia="de-DE"/>
+        </w:rPr>
+        <w:t xml:space="preserve">Shorties besteht aus 3 </w:t>
+      </w:r>
+      <w:r>
+        <w:rPr>
+          <w:sz w:val="24"/>
+          <w:lang w:eastAsia="de-DE"/>
+        </w:rPr>
+        <w:t>Taps</w:t>
+      </w:r>
+      <w:r>
+        <w:rPr>
+          <w:sz w:val="24"/>
+          <w:lang w:eastAsia="de-DE"/>
+        </w:rPr>
+        <w:t xml:space="preserve"> – Home, Suchen und Einstellungen.</w:t>
       </w:r>
     </w:p>
     <w:p>
@@ -1665,7 +1706,97 @@
           <w:sz w:val="24"/>
           <w:lang w:eastAsia="de-DE"/>
         </w:rPr>
-        <w:t xml:space="preserve">Wenn die App geöffnet wird, wird die Home-Seite angezeigt. Auf dieser gibt es eine kurze Beschreibung zu dieser App. Darunter befinden sich die Favoriten- und die Meistgesuchten-Städte-Listen. Wenn auf eine Stadt gedrückt wird, wird eine Seite wie die Such-Seite geöffnet mit den Informationen zu dieser Stadt. </w:t>
+        <w:t xml:space="preserve">Wenn die App geöffnet wird, </w:t>
+      </w:r>
+      <w:r>
+        <w:rPr>
+          <w:sz w:val="24"/>
+          <w:lang w:eastAsia="de-DE"/>
+        </w:rPr>
+        <w:t>ist der</w:t>
+      </w:r>
+      <w:r>
+        <w:rPr>
+          <w:sz w:val="24"/>
+          <w:lang w:eastAsia="de-DE"/>
+        </w:rPr>
+        <w:t xml:space="preserve"> Home-</w:t>
+      </w:r>
+      <w:proofErr w:type="spellStart"/>
+      <w:r>
+        <w:rPr>
+          <w:sz w:val="24"/>
+          <w:lang w:eastAsia="de-DE"/>
+        </w:rPr>
+        <w:t>Tap</w:t>
+      </w:r>
+      <w:proofErr w:type="spellEnd"/>
+      <w:r>
+        <w:rPr>
+          <w:sz w:val="24"/>
+          <w:lang w:eastAsia="de-DE"/>
+        </w:rPr>
+        <w:t xml:space="preserve"> </w:t>
+      </w:r>
+      <w:r>
+        <w:rPr>
+          <w:sz w:val="24"/>
+          <w:lang w:eastAsia="de-DE"/>
+        </w:rPr>
+        <w:t>zu sehen</w:t>
+      </w:r>
+      <w:r>
+        <w:rPr>
+          <w:sz w:val="24"/>
+          <w:lang w:eastAsia="de-DE"/>
+        </w:rPr>
+        <w:t xml:space="preserve">. Auf dieser gibt es eine kurze Beschreibung zu dieser App. Darunter befinden sich die Favoriten- und die Meistgesuchten-Städte-Listen. Wenn auf eine Stadt gedrückt wird, wird eine </w:t>
+      </w:r>
+      <w:proofErr w:type="spellStart"/>
+      <w:r>
+        <w:rPr>
+          <w:sz w:val="24"/>
+          <w:lang w:eastAsia="de-DE"/>
+        </w:rPr>
+        <w:t>Tap</w:t>
+      </w:r>
+      <w:proofErr w:type="spellEnd"/>
+      <w:r>
+        <w:rPr>
+          <w:sz w:val="24"/>
+          <w:lang w:eastAsia="de-DE"/>
+        </w:rPr>
+        <w:t xml:space="preserve"> ähnlich </w:t>
+      </w:r>
+      <w:r>
+        <w:rPr>
+          <w:sz w:val="24"/>
+          <w:lang w:eastAsia="de-DE"/>
+        </w:rPr>
+        <w:t>d</w:t>
+      </w:r>
+      <w:r>
+        <w:rPr>
+          <w:sz w:val="24"/>
+          <w:lang w:eastAsia="de-DE"/>
+        </w:rPr>
+        <w:t>es Suchen-</w:t>
+      </w:r>
+      <w:proofErr w:type="spellStart"/>
+      <w:r>
+        <w:rPr>
+          <w:sz w:val="24"/>
+          <w:lang w:eastAsia="de-DE"/>
+        </w:rPr>
+        <w:t>Tap</w:t>
+      </w:r>
+      <w:proofErr w:type="spellEnd"/>
+      <w:r>
+        <w:rPr>
+          <w:sz w:val="24"/>
+          <w:lang w:eastAsia="de-DE"/>
+        </w:rPr>
+        <w:t xml:space="preserve"> geöffnet mit den Informationen zu dieser Stadt. </w:t>
       </w:r>
     </w:p>
     <w:p>
@@ -1680,7 +1811,37 @@
           <w:sz w:val="24"/>
           <w:lang w:eastAsia="de-DE"/>
         </w:rPr>
-        <w:t>Oben auf der Suchen-Seite ist ein Suchfeld, mit dem die Städte gesucht werden. Darunter</w:t>
+        <w:t>Oben auf der Suchen-</w:t>
+      </w:r>
+      <w:proofErr w:type="spellStart"/>
+      <w:r>
+        <w:rPr>
+          <w:sz w:val="24"/>
+          <w:lang w:eastAsia="de-DE"/>
+        </w:rPr>
+        <w:t>Tap</w:t>
+      </w:r>
+      <w:proofErr w:type="spellEnd"/>
+      <w:r>
+        <w:rPr>
+          <w:sz w:val="24"/>
+          <w:lang w:eastAsia="de-DE"/>
+        </w:rPr>
+        <w:t xml:space="preserve"> ist ein Suchfeld, mit dem die Städte </w:t>
+      </w:r>
+      <w:r>
+        <w:rPr>
+          <w:sz w:val="24"/>
+          <w:lang w:eastAsia="de-DE"/>
+        </w:rPr>
+        <w:t>selektiert</w:t>
+      </w:r>
+      <w:r>
+        <w:rPr>
+          <w:sz w:val="24"/>
+          <w:lang w:eastAsia="de-DE"/>
+        </w:rPr>
+        <w:t xml:space="preserve"> werden. Darunter</w:t>
       </w:r>
       <w:r>
         <w:rPr>
@@ -1701,7 +1862,44 @@
           <w:sz w:val="24"/>
           <w:lang w:eastAsia="de-DE"/>
         </w:rPr>
-        <w:t xml:space="preserve"> Karte mit einem Wikipedia Link zu der Stadt und ein Link zu einer anderen Seite auf </w:t>
+        <w:t xml:space="preserve"> Karte mit einem Wikipedia Link zu der Stadt und ein Link zu eine</w:t>
+      </w:r>
+      <w:r>
+        <w:rPr>
+          <w:sz w:val="24"/>
+          <w:lang w:eastAsia="de-DE"/>
+        </w:rPr>
+        <w:t>n</w:t>
+      </w:r>
+      <w:r>
+        <w:rPr>
+          <w:sz w:val="24"/>
+          <w:lang w:eastAsia="de-DE"/>
+        </w:rPr>
+        <w:t xml:space="preserve"> anderen </w:t>
+      </w:r>
+      <w:proofErr w:type="spellStart"/>
+      <w:r>
+        <w:rPr>
+          <w:sz w:val="24"/>
+          <w:lang w:eastAsia="de-DE"/>
+        </w:rPr>
+        <w:t>Tap</w:t>
+      </w:r>
+      <w:proofErr w:type="spellEnd"/>
+      <w:r>
+        <w:rPr>
+          <w:sz w:val="24"/>
+          <w:lang w:eastAsia="de-DE"/>
+        </w:rPr>
+        <w:t xml:space="preserve"> </w:t>
+      </w:r>
+      <w:r>
+        <w:rPr>
+          <w:sz w:val="24"/>
+          <w:lang w:eastAsia="de-DE"/>
+        </w:rPr>
+        <w:t xml:space="preserve">auf </w:t>
       </w:r>
       <w:r>
         <w:rPr>
@@ -1715,7 +1913,21 @@
           <w:sz w:val="24"/>
           <w:lang w:eastAsia="de-DE"/>
         </w:rPr>
-        <w:t xml:space="preserve">, Hostels und Restaurants angezeigt werden können. Auf der nächsten Karte wird das Wetter der nächsten 10 Tage und danach die Route vom aktuellen Standort zur gesuchten Stadt dargestellt. Es kann zwischen den Fortbewegungsmitteln Auto, Laufen und Öffentliche Verkehrsmittel auswählen. Darunter </w:t>
+        <w:t xml:space="preserve">, Hostels </w:t>
+      </w:r>
+      <w:r>
+        <w:rPr>
+          <w:sz w:val="24"/>
+          <w:lang w:eastAsia="de-DE"/>
+        </w:rPr>
+        <w:t>oder</w:t>
+      </w:r>
+      <w:r>
+        <w:rPr>
+          <w:sz w:val="24"/>
+          <w:lang w:eastAsia="de-DE"/>
+        </w:rPr>
+        <w:t xml:space="preserve"> Restaurants angezeigt werden können. Auf der nächsten Karte wird das Wetter der nächsten 10 Tage und danach die Route vom aktuellen Standort zur gesuchten Stadt dargestellt. Es kann zwischen den Fortbewegungsmitteln Auto, Laufen und Öffentliche Verkehrsmittel auswählen. Darunter </w:t>
       </w:r>
       <w:r>
         <w:rPr>
@@ -1729,14 +1941,102 @@
           <w:sz w:val="24"/>
           <w:lang w:eastAsia="de-DE"/>
         </w:rPr>
-        <w:t xml:space="preserve"> die Distanz und ein Link zu einer anderen Seite zu sehen. Durch den Link wird auf eine andere Seite geleitet, auf der Details der Route angezeigt werden.</w:t>
-      </w:r>
-      <w:r>
-        <w:rPr>
-          <w:sz w:val="24"/>
-          <w:lang w:eastAsia="de-DE"/>
-        </w:rPr>
-        <w:t xml:space="preserve"> Ganz unten auf der Seite befindet sich ein Button mit dem man diese Stadt entweder die Stadt als Favoriten hinzufügen oder aus dieser Liste löschen kann.</w:t>
+        <w:t xml:space="preserve"> die Distanz und ein Link</w:t>
+      </w:r>
+      <w:r>
+        <w:rPr>
+          <w:sz w:val="24"/>
+          <w:lang w:eastAsia="de-DE"/>
+        </w:rPr>
+        <w:t xml:space="preserve"> sichtbar</w:t>
+      </w:r>
+      <w:r>
+        <w:rPr>
+          <w:sz w:val="24"/>
+          <w:lang w:eastAsia="de-DE"/>
+        </w:rPr>
+        <w:t>. Durch den Link wird auf eine andere</w:t>
+      </w:r>
+      <w:r>
+        <w:rPr>
+          <w:sz w:val="24"/>
+          <w:lang w:eastAsia="de-DE"/>
+        </w:rPr>
+        <w:t xml:space="preserve">n </w:t>
+      </w:r>
+      <w:proofErr w:type="spellStart"/>
+      <w:r>
+        <w:rPr>
+          <w:sz w:val="24"/>
+          <w:lang w:eastAsia="de-DE"/>
+        </w:rPr>
+        <w:t>Tap</w:t>
+      </w:r>
+      <w:proofErr w:type="spellEnd"/>
+      <w:r>
+        <w:rPr>
+          <w:sz w:val="24"/>
+          <w:lang w:eastAsia="de-DE"/>
+        </w:rPr>
+        <w:t xml:space="preserve"> weiterg</w:t>
+      </w:r>
+      <w:r>
+        <w:rPr>
+          <w:sz w:val="24"/>
+          <w:lang w:eastAsia="de-DE"/>
+        </w:rPr>
+        <w:t xml:space="preserve">eleitet, auf </w:t>
+      </w:r>
+      <w:proofErr w:type="gramStart"/>
+      <w:r>
+        <w:rPr>
+          <w:sz w:val="24"/>
+          <w:lang w:eastAsia="de-DE"/>
+        </w:rPr>
+        <w:t>de</w:t>
+      </w:r>
+      <w:r>
+        <w:rPr>
+          <w:sz w:val="24"/>
+          <w:lang w:eastAsia="de-DE"/>
+        </w:rPr>
+        <w:t>m</w:t>
+      </w:r>
+      <w:r>
+        <w:rPr>
+          <w:sz w:val="24"/>
+          <w:lang w:eastAsia="de-DE"/>
+        </w:rPr>
+        <w:t xml:space="preserve"> Details</w:t>
+      </w:r>
+      <w:proofErr w:type="gramEnd"/>
+      <w:r>
+        <w:rPr>
+          <w:sz w:val="24"/>
+          <w:lang w:eastAsia="de-DE"/>
+        </w:rPr>
+        <w:t xml:space="preserve"> der Route angezeigt werden.</w:t>
+      </w:r>
+      <w:r>
+        <w:rPr>
+          <w:sz w:val="24"/>
+          <w:lang w:eastAsia="de-DE"/>
+        </w:rPr>
+        <w:t xml:space="preserve"> Ganz unten auf der Seite befindet sich ein Button mit dem diese Stadt entweder als Favoriten hinzufügen oder aus dieser Liste löschen</w:t>
+      </w:r>
+      <w:r>
+        <w:rPr>
+          <w:sz w:val="24"/>
+          <w:lang w:eastAsia="de-DE"/>
+        </w:rPr>
+        <w:t xml:space="preserve"> werden</w:t>
+      </w:r>
+      <w:r>
+        <w:rPr>
+          <w:sz w:val="24"/>
+          <w:lang w:eastAsia="de-DE"/>
+        </w:rPr>
+        <w:t xml:space="preserve"> kann.</w:t>
       </w:r>
       <w:r>
         <w:rPr>
@@ -1796,7 +2096,29 @@
           <w:sz w:val="24"/>
           <w:lang w:eastAsia="de-DE"/>
         </w:rPr>
-        <w:t>und des Suchver</w:t>
+        <w:t xml:space="preserve">und </w:t>
+      </w:r>
+      <w:proofErr w:type="gramStart"/>
+      <w:r>
+        <w:rPr>
+          <w:sz w:val="24"/>
+          <w:lang w:eastAsia="de-DE"/>
+        </w:rPr>
+        <w:t>de</w:t>
+      </w:r>
+      <w:r>
+        <w:rPr>
+          <w:sz w:val="24"/>
+          <w:lang w:eastAsia="de-DE"/>
+        </w:rPr>
+        <w:t>r</w:t>
+      </w:r>
+      <w:r>
+        <w:rPr>
+          <w:sz w:val="24"/>
+          <w:lang w:eastAsia="de-DE"/>
+        </w:rPr>
+        <w:t xml:space="preserve"> Suchver</w:t>
       </w:r>
       <w:r>
         <w:rPr>
@@ -1810,7 +2132,15 @@
           <w:sz w:val="24"/>
           <w:lang w:eastAsia="de-DE"/>
         </w:rPr>
-        <w:t xml:space="preserve">aufs, der für die Berechnung der meistgesuchten Städte verwendet wird, </w:t>
+        <w:t>aufs</w:t>
+      </w:r>
+      <w:proofErr w:type="gramEnd"/>
+      <w:r>
+        <w:rPr>
+          <w:sz w:val="24"/>
+          <w:lang w:eastAsia="de-DE"/>
+        </w:rPr>
+        <w:t xml:space="preserve">, der für die Berechnung der meistgesuchten Städte verwendet wird, </w:t>
       </w:r>
       <w:r>
         <w:rPr>
@@ -1852,7 +2182,21 @@
           <w:sz w:val="24"/>
           <w:lang w:eastAsia="de-DE"/>
         </w:rPr>
-        <w:t xml:space="preserve">Wenn die App das erste Mal geöffnet wird, wird sowohl die GPS-Positionen- als auch die Suchverlaufserfassung erlaubt. Die Änderung der Einstellung wird erst erfasst sobald die App neu gestartet wird. </w:t>
+        <w:t>Wenn die App das erste Mal geöffnet wird, wird sowohl die GPS-Positionen- als auch die Suchverlaufserfassung erlaubt. Die Änderung der Einstellung wird erst erfasst</w:t>
+      </w:r>
+      <w:r>
+        <w:rPr>
+          <w:sz w:val="24"/>
+          <w:lang w:eastAsia="de-DE"/>
+        </w:rPr>
+        <w:t>,</w:t>
+      </w:r>
+      <w:r>
+        <w:rPr>
+          <w:sz w:val="24"/>
+          <w:lang w:eastAsia="de-DE"/>
+        </w:rPr>
+        <w:t xml:space="preserve"> sobald die App neu gestartet wird. </w:t>
       </w:r>
       <w:r>
         <w:rPr>
@@ -1887,23 +2231,20 @@
     </w:p>
     <w:p>
       <w:pPr>
-        <w:pStyle w:val="berschrift2"/>
-        <w:rPr>
-          <w:lang w:val="de-DE"/>
-        </w:rPr>
-      </w:pPr>
-      <w:bookmarkStart w:id="5" w:name="_Toc507678294"/>
-      <w:r>
-        <w:rPr>
-          <w:lang w:val="de-DE"/>
-        </w:rPr>
+        <w:pStyle w:val="berschrift1"/>
+      </w:pPr>
+      <w:bookmarkStart w:id="5" w:name="_Toc507692179"/>
+      <w:r>
         <w:t>T</w:t>
       </w:r>
       <w:r>
-        <w:rPr>
-          <w:lang w:val="de-DE"/>
-        </w:rPr>
-        <w:t>echnische Aspekte</w:t>
+        <w:t>echnische</w:t>
+      </w:r>
+      <w:r>
+        <w:t xml:space="preserve"> </w:t>
+      </w:r>
+      <w:r>
+        <w:t>Aspekte</w:t>
       </w:r>
       <w:bookmarkEnd w:id="5"/>
     </w:p>
@@ -1919,7 +2260,7 @@
           <w:sz w:val="24"/>
           <w:lang w:eastAsia="de-DE"/>
         </w:rPr>
-        <w:t>Die App “</w:t>
+        <w:t xml:space="preserve">Die App “Shorties“ wurde unter zur Hilfenahme des Frameworks </w:t>
       </w:r>
       <w:proofErr w:type="spellStart"/>
       <w:r>
@@ -1927,7 +2268,7 @@
           <w:sz w:val="24"/>
           <w:lang w:eastAsia="de-DE"/>
         </w:rPr>
-        <w:t>Shorties</w:t>
+        <w:t>Ionic</w:t>
       </w:r>
       <w:proofErr w:type="spellEnd"/>
       <w:r>
@@ -1935,7 +2276,14 @@
           <w:sz w:val="24"/>
           <w:lang w:eastAsia="de-DE"/>
         </w:rPr>
-        <w:t xml:space="preserve">“ wurde unter zur Hilfenahme des Frameworks </w:t>
+        <w:t xml:space="preserve"> erstellt. </w:t>
+      </w:r>
+      <w:r>
+        <w:rPr>
+          <w:sz w:val="24"/>
+          <w:lang w:eastAsia="de-DE"/>
+        </w:rPr>
+        <w:t xml:space="preserve">Mit dem </w:t>
       </w:r>
       <w:proofErr w:type="spellStart"/>
       <w:r>
@@ -1951,30 +2299,21 @@
           <w:sz w:val="24"/>
           <w:lang w:eastAsia="de-DE"/>
         </w:rPr>
-        <w:t xml:space="preserve"> erstellt. </w:t>
-      </w:r>
-      <w:r>
-        <w:rPr>
-          <w:sz w:val="24"/>
-          <w:lang w:eastAsia="de-DE"/>
-        </w:rPr>
-        <w:t xml:space="preserve">Mit dem </w:t>
-      </w:r>
-      <w:proofErr w:type="spellStart"/>
-      <w:r>
-        <w:rPr>
-          <w:sz w:val="24"/>
-          <w:lang w:eastAsia="de-DE"/>
-        </w:rPr>
-        <w:t>Ionic</w:t>
-      </w:r>
-      <w:proofErr w:type="spellEnd"/>
-      <w:r>
-        <w:rPr>
-          <w:sz w:val="24"/>
-          <w:lang w:eastAsia="de-DE"/>
-        </w:rPr>
-        <w:t xml:space="preserve"> Plug-in namens Google Maps werden sowohl die Route zu der gesuchten Stadt als auch die Vorschläge für Hotels, Hostels und Restaurants in dieser sowohl angezeigt als auch werden die Informationen dadurch erhalten.</w:t>
+        <w:t xml:space="preserve"> Plug-in namens Google Maps werden sowohl die Route zu der gesuchten Stadt als auch die Vorschläge für Hotels, Hostels und Restaurants in dieser sowohl angezeigt als auch die Informationen dadurch </w:t>
+      </w:r>
+      <w:r>
+        <w:rPr>
+          <w:sz w:val="24"/>
+          <w:lang w:eastAsia="de-DE"/>
+        </w:rPr>
+        <w:t>ausgelesen</w:t>
+      </w:r>
+      <w:r>
+        <w:rPr>
+          <w:sz w:val="24"/>
+          <w:lang w:eastAsia="de-DE"/>
+        </w:rPr>
+        <w:t>.</w:t>
       </w:r>
     </w:p>
     <w:p>
@@ -2134,15 +2473,26 @@
           <w:sz w:val="24"/>
           <w:lang w:eastAsia="de-DE"/>
         </w:rPr>
-        <w:t>Als Response werden die Folgenden Informationen als Array wiedergegeben, aus denen unter andrem die Temperaturen der nächsten Tage und die Wetterbedingungen ablesen kann:</w:t>
+        <w:t xml:space="preserve">Als Response werden die </w:t>
+      </w:r>
+      <w:r>
+        <w:rPr>
+          <w:sz w:val="24"/>
+          <w:lang w:eastAsia="de-DE"/>
+        </w:rPr>
+        <w:t>f</w:t>
+      </w:r>
+      <w:r>
+        <w:rPr>
+          <w:sz w:val="24"/>
+          <w:lang w:eastAsia="de-DE"/>
+        </w:rPr>
+        <w:t>olgenden Informationen als Array wiedergegeben, aus denen unter andrem die Temperaturen der nächsten Tage und die Wetterbedingungen ablesen kann:</w:t>
       </w:r>
     </w:p>
     <w:p>
       <w:pPr>
-        <w:rPr>
-          <w:sz w:val="24"/>
-          <w:lang w:eastAsia="de-DE"/>
-        </w:rPr>
+        <w:keepNext/>
       </w:pPr>
       <w:r>
         <w:rPr>
@@ -2188,145 +2538,448 @@
     </w:p>
     <w:p>
       <w:pPr>
-        <w:rPr>
-          <w:sz w:val="24"/>
-          <w:lang w:eastAsia="de-DE"/>
-        </w:rPr>
-      </w:pPr>
-      <w:r>
-        <w:rPr>
-          <w:sz w:val="24"/>
-          <w:lang w:eastAsia="de-DE"/>
-        </w:rPr>
-        <w:lastRenderedPageBreak/>
-        <w:t xml:space="preserve">Das Wettericon wird mit Hilfe der </w:t>
+        <w:pStyle w:val="Beschriftung"/>
+        <w:jc w:val="both"/>
+        <w:rPr>
+          <w:sz w:val="28"/>
+          <w:lang w:eastAsia="de-DE"/>
+        </w:rPr>
+      </w:pPr>
+      <w:r>
+        <w:rPr>
+          <w:sz w:val="20"/>
+        </w:rPr>
+        <w:t xml:space="preserve">Response für den forecast10day Request der </w:t>
       </w:r>
       <w:proofErr w:type="spellStart"/>
       <w:r>
         <w:rPr>
-          <w:sz w:val="24"/>
-          <w:lang w:eastAsia="de-DE"/>
-        </w:rPr>
-        <w:t>icon_url</w:t>
+          <w:sz w:val="20"/>
+        </w:rPr>
+        <w:t>Weather</w:t>
       </w:r>
       <w:proofErr w:type="spellEnd"/>
       <w:r>
         <w:rPr>
-          <w:sz w:val="24"/>
-          <w:lang w:eastAsia="de-DE"/>
-        </w:rPr>
-        <w:t xml:space="preserve"> erstellt. Weiter Information</w:t>
-      </w:r>
-      <w:r>
-        <w:rPr>
-          <w:sz w:val="24"/>
-          <w:lang w:eastAsia="de-DE"/>
-        </w:rPr>
-        <w:t>,</w:t>
-      </w:r>
-      <w:r>
-        <w:rPr>
-          <w:sz w:val="24"/>
-          <w:lang w:eastAsia="de-DE"/>
-        </w:rPr>
-        <w:t xml:space="preserve"> die genutzt werden</w:t>
-      </w:r>
-      <w:r>
-        <w:rPr>
-          <w:sz w:val="24"/>
-          <w:lang w:eastAsia="de-DE"/>
-        </w:rPr>
-        <w:t>,</w:t>
-      </w:r>
-      <w:r>
-        <w:rPr>
-          <w:sz w:val="24"/>
-          <w:lang w:eastAsia="de-DE"/>
-        </w:rPr>
-        <w:t xml:space="preserve"> sind die Niederschlagswahrscheinlichkeit</w:t>
-      </w:r>
-      <w:r>
-        <w:rPr>
-          <w:sz w:val="24"/>
-          <w:lang w:eastAsia="de-DE"/>
-        </w:rPr>
-        <w:t xml:space="preserve"> (</w:t>
-      </w:r>
-      <w:proofErr w:type="spellStart"/>
-      <w:r>
-        <w:rPr>
-          <w:sz w:val="24"/>
-          <w:lang w:eastAsia="de-DE"/>
-        </w:rPr>
-        <w:t>pop</w:t>
-      </w:r>
-      <w:proofErr w:type="spellEnd"/>
-      <w:r>
-        <w:rPr>
-          <w:sz w:val="24"/>
-          <w:lang w:eastAsia="de-DE"/>
-        </w:rPr>
-        <w:t>)</w:t>
-      </w:r>
-      <w:r>
-        <w:rPr>
-          <w:sz w:val="24"/>
-          <w:lang w:eastAsia="de-DE"/>
-        </w:rPr>
-        <w:t>, Luftfeuchtigkeit (</w:t>
-      </w:r>
-      <w:proofErr w:type="spellStart"/>
-      <w:r>
-        <w:rPr>
-          <w:sz w:val="24"/>
-          <w:lang w:eastAsia="de-DE"/>
-        </w:rPr>
-        <w:t>avehumidity</w:t>
-      </w:r>
-      <w:proofErr w:type="spellEnd"/>
-      <w:r>
-        <w:rPr>
-          <w:sz w:val="24"/>
-          <w:lang w:eastAsia="de-DE"/>
-        </w:rPr>
-        <w:t xml:space="preserve">) und </w:t>
-      </w:r>
-      <w:r>
-        <w:rPr>
-          <w:sz w:val="24"/>
-          <w:lang w:eastAsia="de-DE"/>
-        </w:rPr>
-        <w:t>Wind (</w:t>
-      </w:r>
-      <w:proofErr w:type="spellStart"/>
-      <w:r>
-        <w:rPr>
-          <w:sz w:val="24"/>
-          <w:lang w:eastAsia="de-DE"/>
-        </w:rPr>
-        <w:t>avewind.kph</w:t>
-      </w:r>
-      <w:proofErr w:type="spellEnd"/>
-      <w:r>
-        <w:rPr>
-          <w:sz w:val="24"/>
-          <w:lang w:eastAsia="de-DE"/>
-        </w:rPr>
-        <w:t>)</w:t>
-      </w:r>
-      <w:r>
-        <w:rPr>
-          <w:sz w:val="24"/>
-          <w:lang w:eastAsia="de-DE"/>
-        </w:rPr>
-        <w:t>.</w:t>
+          <w:sz w:val="20"/>
+        </w:rPr>
+        <w:t xml:space="preserve"> API</w:t>
       </w:r>
     </w:p>
     <w:p>
       <w:pPr>
+        <w:rPr>
+          <w:sz w:val="24"/>
+          <w:lang w:eastAsia="de-DE"/>
+        </w:rPr>
+      </w:pPr>
+      <w:r>
+        <w:rPr>
+          <w:sz w:val="24"/>
+          <w:lang w:eastAsia="de-DE"/>
+        </w:rPr>
+        <w:lastRenderedPageBreak/>
+        <w:t xml:space="preserve">Das Wettericon </w:t>
+      </w:r>
+      <w:r>
+        <w:rPr>
+          <w:sz w:val="24"/>
+          <w:lang w:eastAsia="de-DE"/>
+        </w:rPr>
+        <w:t>wurde</w:t>
+      </w:r>
+      <w:r>
+        <w:rPr>
+          <w:sz w:val="24"/>
+          <w:lang w:eastAsia="de-DE"/>
+        </w:rPr>
+        <w:t xml:space="preserve"> mit Hilfe der </w:t>
+      </w:r>
+      <w:proofErr w:type="spellStart"/>
+      <w:r>
+        <w:rPr>
+          <w:sz w:val="24"/>
+          <w:lang w:eastAsia="de-DE"/>
+        </w:rPr>
+        <w:t>icon_url</w:t>
+      </w:r>
+      <w:proofErr w:type="spellEnd"/>
+      <w:r>
+        <w:rPr>
+          <w:sz w:val="24"/>
+          <w:lang w:eastAsia="de-DE"/>
+        </w:rPr>
+        <w:t xml:space="preserve"> erstellt. Weiter Information</w:t>
+      </w:r>
+      <w:r>
+        <w:rPr>
+          <w:sz w:val="24"/>
+          <w:lang w:eastAsia="de-DE"/>
+        </w:rPr>
+        <w:t>,</w:t>
+      </w:r>
+      <w:r>
+        <w:rPr>
+          <w:sz w:val="24"/>
+          <w:lang w:eastAsia="de-DE"/>
+        </w:rPr>
+        <w:t xml:space="preserve"> die genutzt werden</w:t>
+      </w:r>
+      <w:r>
+        <w:rPr>
+          <w:sz w:val="24"/>
+          <w:lang w:eastAsia="de-DE"/>
+        </w:rPr>
+        <w:t>,</w:t>
+      </w:r>
+      <w:r>
+        <w:rPr>
+          <w:sz w:val="24"/>
+          <w:lang w:eastAsia="de-DE"/>
+        </w:rPr>
+        <w:t xml:space="preserve"> sind die Niederschlagswahrscheinlichkeit</w:t>
+      </w:r>
+      <w:r>
+        <w:rPr>
+          <w:sz w:val="24"/>
+          <w:lang w:eastAsia="de-DE"/>
+        </w:rPr>
+        <w:t xml:space="preserve"> (</w:t>
+      </w:r>
+      <w:proofErr w:type="spellStart"/>
+      <w:r>
+        <w:rPr>
+          <w:sz w:val="24"/>
+          <w:lang w:eastAsia="de-DE"/>
+        </w:rPr>
+        <w:t>pop</w:t>
+      </w:r>
+      <w:proofErr w:type="spellEnd"/>
+      <w:r>
+        <w:rPr>
+          <w:sz w:val="24"/>
+          <w:lang w:eastAsia="de-DE"/>
+        </w:rPr>
+        <w:t>)</w:t>
+      </w:r>
+      <w:r>
+        <w:rPr>
+          <w:sz w:val="24"/>
+          <w:lang w:eastAsia="de-DE"/>
+        </w:rPr>
+        <w:t>, Luftfeuchtigkeit (</w:t>
+      </w:r>
+      <w:proofErr w:type="spellStart"/>
+      <w:r>
+        <w:rPr>
+          <w:sz w:val="24"/>
+          <w:lang w:eastAsia="de-DE"/>
+        </w:rPr>
+        <w:t>avehumidity</w:t>
+      </w:r>
+      <w:proofErr w:type="spellEnd"/>
+      <w:r>
+        <w:rPr>
+          <w:sz w:val="24"/>
+          <w:lang w:eastAsia="de-DE"/>
+        </w:rPr>
+        <w:t xml:space="preserve">) und </w:t>
+      </w:r>
+      <w:r>
+        <w:rPr>
+          <w:sz w:val="24"/>
+          <w:lang w:eastAsia="de-DE"/>
+        </w:rPr>
+        <w:t>Wind</w:t>
+      </w:r>
+      <w:r>
+        <w:rPr>
+          <w:sz w:val="24"/>
+          <w:lang w:eastAsia="de-DE"/>
+        </w:rPr>
+        <w:t>geschwindigkeit</w:t>
+      </w:r>
+      <w:r>
+        <w:rPr>
+          <w:sz w:val="24"/>
+          <w:lang w:eastAsia="de-DE"/>
+        </w:rPr>
+        <w:t xml:space="preserve"> (</w:t>
+      </w:r>
+      <w:proofErr w:type="spellStart"/>
+      <w:r>
+        <w:rPr>
+          <w:sz w:val="24"/>
+          <w:lang w:eastAsia="de-DE"/>
+        </w:rPr>
+        <w:t>avewind.kph</w:t>
+      </w:r>
+      <w:proofErr w:type="spellEnd"/>
+      <w:r>
+        <w:rPr>
+          <w:sz w:val="24"/>
+          <w:lang w:eastAsia="de-DE"/>
+        </w:rPr>
+        <w:t>)</w:t>
+      </w:r>
+      <w:r>
+        <w:rPr>
+          <w:sz w:val="24"/>
+          <w:lang w:eastAsia="de-DE"/>
+        </w:rPr>
+        <w:t>.</w:t>
+      </w:r>
+    </w:p>
+    <w:p>
+      <w:pPr>
+        <w:rPr>
+          <w:sz w:val="24"/>
+          <w:lang w:eastAsia="de-DE"/>
+        </w:rPr>
+      </w:pPr>
+      <w:r>
+        <w:rPr>
+          <w:sz w:val="24"/>
+          <w:lang w:eastAsia="de-DE"/>
+        </w:rPr>
+        <w:t>Zudem wird zum Sortieren der meistgesuchten Städte der Bubble-</w:t>
+      </w:r>
+      <w:proofErr w:type="spellStart"/>
+      <w:r>
+        <w:rPr>
+          <w:sz w:val="24"/>
+          <w:lang w:eastAsia="de-DE"/>
+        </w:rPr>
+        <w:t>Sort</w:t>
+      </w:r>
+      <w:proofErr w:type="spellEnd"/>
+      <w:r>
+        <w:rPr>
+          <w:sz w:val="24"/>
+          <w:lang w:eastAsia="de-DE"/>
+        </w:rPr>
+        <w:t>-Algorithmus verwendet. Dabei wird das Array von links nach rechts “durchlaufen“, wobei jedes Mal geschaut wird, ob die 5. Stelle</w:t>
+      </w:r>
+      <w:r>
+        <w:rPr>
+          <w:sz w:val="24"/>
+          <w:lang w:eastAsia="de-DE"/>
+        </w:rPr>
+        <w:t xml:space="preserve"> (</w:t>
+      </w:r>
+      <w:proofErr w:type="spellStart"/>
+      <w:r>
+        <w:rPr>
+          <w:sz w:val="24"/>
+          <w:lang w:eastAsia="de-DE"/>
+        </w:rPr>
+        <w:t>count</w:t>
+      </w:r>
+      <w:proofErr w:type="spellEnd"/>
+      <w:r>
+        <w:rPr>
+          <w:sz w:val="24"/>
+          <w:lang w:eastAsia="de-DE"/>
+        </w:rPr>
+        <w:t>)</w:t>
+      </w:r>
+      <w:r>
+        <w:rPr>
+          <w:sz w:val="24"/>
+          <w:lang w:eastAsia="de-DE"/>
+        </w:rPr>
+        <w:t xml:space="preserve"> des Arrays kleiner ist als die des rechten Nachbarn. Ist das der Fall</w:t>
+      </w:r>
+      <w:r>
+        <w:rPr>
+          <w:sz w:val="24"/>
+          <w:lang w:eastAsia="de-DE"/>
+        </w:rPr>
+        <w:t>,</w:t>
+      </w:r>
+      <w:r>
+        <w:rPr>
+          <w:sz w:val="24"/>
+          <w:lang w:eastAsia="de-DE"/>
+        </w:rPr>
+        <w:t xml:space="preserve"> so werden die beiden Elemente miteinander vertauscht</w:t>
+      </w:r>
+      <w:r>
+        <w:rPr>
+          <w:sz w:val="24"/>
+          <w:lang w:eastAsia="de-DE"/>
+        </w:rPr>
+        <w:t>. Wenn das Array einmal durchlaufen wurde, ist das letzte Element des Arrays das mit der kleinsten Anzahl der Aufrufe (</w:t>
+      </w:r>
+      <w:proofErr w:type="spellStart"/>
+      <w:r>
+        <w:rPr>
+          <w:sz w:val="24"/>
+          <w:lang w:eastAsia="de-DE"/>
+        </w:rPr>
+        <w:t>count</w:t>
+      </w:r>
+      <w:proofErr w:type="spellEnd"/>
+      <w:r>
+        <w:rPr>
+          <w:sz w:val="24"/>
+          <w:lang w:eastAsia="de-DE"/>
+        </w:rPr>
+        <w:t>). Das wird so lange wiederholt, bis in einem Durchgang keine Elemente mehr getauscht wurden.</w:t>
+      </w:r>
+      <w:r>
+        <w:rPr>
+          <w:sz w:val="24"/>
+          <w:lang w:eastAsia="de-DE"/>
+        </w:rPr>
+        <w:t xml:space="preserve"> </w:t>
+      </w:r>
+      <w:r>
+        <w:rPr>
+          <w:sz w:val="24"/>
+          <w:lang w:eastAsia="de-DE"/>
+        </w:rPr>
+        <w:t xml:space="preserve">Dies wird durch eine </w:t>
+      </w:r>
+      <w:proofErr w:type="spellStart"/>
+      <w:r>
+        <w:rPr>
+          <w:sz w:val="24"/>
+          <w:lang w:eastAsia="de-DE"/>
+        </w:rPr>
+        <w:t>boolean</w:t>
+      </w:r>
+      <w:proofErr w:type="spellEnd"/>
+      <w:r>
+        <w:rPr>
+          <w:sz w:val="24"/>
+          <w:lang w:eastAsia="de-DE"/>
+        </w:rPr>
+        <w:t xml:space="preserve"> Variable namens </w:t>
+      </w:r>
+      <w:proofErr w:type="spellStart"/>
+      <w:r>
+        <w:rPr>
+          <w:sz w:val="24"/>
+          <w:lang w:eastAsia="de-DE"/>
+        </w:rPr>
+        <w:t>sort</w:t>
+      </w:r>
+      <w:proofErr w:type="spellEnd"/>
+      <w:r>
+        <w:rPr>
+          <w:sz w:val="24"/>
+          <w:lang w:eastAsia="de-DE"/>
+        </w:rPr>
+        <w:t xml:space="preserve"> festgestellt, die vor jedem Durchgang auf “</w:t>
+      </w:r>
+      <w:proofErr w:type="spellStart"/>
+      <w:r>
+        <w:rPr>
+          <w:sz w:val="24"/>
+          <w:lang w:eastAsia="de-DE"/>
+        </w:rPr>
+        <w:t>false</w:t>
+      </w:r>
+      <w:proofErr w:type="spellEnd"/>
+      <w:r>
+        <w:rPr>
+          <w:sz w:val="24"/>
+          <w:lang w:eastAsia="de-DE"/>
+        </w:rPr>
+        <w:t>“ und bei jedem Tausch auf “</w:t>
+      </w:r>
+      <w:proofErr w:type="spellStart"/>
+      <w:r>
+        <w:rPr>
+          <w:sz w:val="24"/>
+          <w:lang w:eastAsia="de-DE"/>
+        </w:rPr>
+        <w:t>true</w:t>
+      </w:r>
+      <w:proofErr w:type="spellEnd"/>
+      <w:r>
+        <w:rPr>
+          <w:sz w:val="24"/>
+          <w:lang w:eastAsia="de-DE"/>
+        </w:rPr>
+        <w:t>“ gesetzt wird.</w:t>
+      </w:r>
+    </w:p>
+    <w:p>
+      <w:pPr>
+        <w:keepNext/>
+      </w:pPr>
+      <w:r>
+        <w:rPr>
+          <w:noProof/>
+        </w:rPr>
+        <w:drawing>
+          <wp:inline distT="0" distB="0" distL="0" distR="0" wp14:anchorId="5A0C168C" wp14:editId="066554DB">
+            <wp:extent cx="4906646" cy="3228554"/>
+            <wp:effectExtent l="0" t="0" r="8255" b="0"/>
+            <wp:docPr id="7" name="Grafik 7"/>
+            <wp:cNvGraphicFramePr>
+              <a:graphicFrameLocks xmlns:a="http://schemas.openxmlformats.org/drawingml/2006/main" noChangeAspect="1"/>
+            </wp:cNvGraphicFramePr>
+            <a:graphic xmlns:a="http://schemas.openxmlformats.org/drawingml/2006/main">
+              <a:graphicData uri="http://schemas.openxmlformats.org/drawingml/2006/picture">
+                <pic:pic xmlns:pic="http://schemas.openxmlformats.org/drawingml/2006/picture">
+                  <pic:nvPicPr>
+                    <pic:cNvPr id="1" name=""/>
+                    <pic:cNvPicPr/>
+                  </pic:nvPicPr>
+                  <pic:blipFill>
+                    <a:blip r:embed="rId11"/>
+                    <a:stretch>
+                      <a:fillRect/>
+                    </a:stretch>
+                  </pic:blipFill>
+                  <pic:spPr>
+                    <a:xfrm>
+                      <a:off x="0" y="0"/>
+                      <a:ext cx="4917949" cy="3235991"/>
+                    </a:xfrm>
+                    <a:prstGeom prst="rect">
+                      <a:avLst/>
+                    </a:prstGeom>
+                  </pic:spPr>
+                </pic:pic>
+              </a:graphicData>
+            </a:graphic>
+          </wp:inline>
+        </w:drawing>
+      </w:r>
+    </w:p>
+    <w:p>
+      <w:pPr>
+        <w:pStyle w:val="Beschriftung"/>
+        <w:jc w:val="both"/>
+        <w:rPr>
+          <w:sz w:val="28"/>
+          <w:lang w:eastAsia="de-DE"/>
+        </w:rPr>
+      </w:pPr>
+      <w:proofErr w:type="spellStart"/>
+      <w:r>
+        <w:rPr>
+          <w:sz w:val="20"/>
+        </w:rPr>
+        <w:t>Bubblesort</w:t>
+      </w:r>
+      <w:proofErr w:type="spellEnd"/>
+      <w:r>
+        <w:rPr>
+          <w:sz w:val="20"/>
+        </w:rPr>
+        <w:t>-Code</w:t>
+      </w:r>
+    </w:p>
+    <w:p>
+      <w:pPr>
         <w:pStyle w:val="berschrift1"/>
       </w:pPr>
-      <w:bookmarkStart w:id="6" w:name="_Toc507678295"/>
+      <w:bookmarkStart w:id="6" w:name="_Toc507692180"/>
       <w:r>
         <w:t>T</w:t>
       </w:r>
@@ -2353,7 +3006,21 @@
           <w:sz w:val="24"/>
           <w:lang w:eastAsia="de-DE"/>
         </w:rPr>
-        <w:t>Bei der Programmierung der App sind technische Probleme aufgetreten. Im Folgenden werden ein paar dieser Probleme und deren Lösungsweg beschrieben.</w:t>
+        <w:t xml:space="preserve">Bei der Programmierung der App sind technische Probleme aufgetreten. Im Folgenden werden </w:t>
+      </w:r>
+      <w:r>
+        <w:rPr>
+          <w:sz w:val="24"/>
+          <w:lang w:eastAsia="de-DE"/>
+        </w:rPr>
+        <w:t>einige</w:t>
+      </w:r>
+      <w:r>
+        <w:rPr>
+          <w:sz w:val="24"/>
+          <w:lang w:eastAsia="de-DE"/>
+        </w:rPr>
+        <w:t xml:space="preserve"> dieser Probleme und deren Lösungsweg beschrieben.</w:t>
       </w:r>
     </w:p>
     <w:p>
@@ -2370,12 +3037,24 @@
           <w:lang w:val="de-DE"/>
         </w:rPr>
       </w:pPr>
-      <w:bookmarkStart w:id="7" w:name="_Toc507678296"/>
+      <w:bookmarkStart w:id="7" w:name="_Toc507692181"/>
       <w:r>
         <w:rPr>
           <w:lang w:val="de-DE"/>
         </w:rPr>
-        <w:t>Wie bekommt man die GPS-Daten</w:t>
+        <w:t xml:space="preserve">Wie </w:t>
+      </w:r>
+      <w:r>
+        <w:rPr>
+          <w:lang w:val="de-DE"/>
+        </w:rPr>
+        <w:t>erhält die App</w:t>
+      </w:r>
+      <w:r>
+        <w:rPr>
+          <w:lang w:val="de-DE"/>
+        </w:rPr>
+        <w:t xml:space="preserve"> die GPS-Daten</w:t>
       </w:r>
       <w:r>
         <w:rPr>
@@ -2427,7 +3106,7 @@
           <w:sz w:val="24"/>
           <w:lang w:eastAsia="de-DE"/>
         </w:rPr>
-        <w:t xml:space="preserve">Die GPS-Daten nur mit Hilfe des Stadtnamens zu bekommen war ein echtes Problem, da für Google Maps, der die Route zwischen der aktuellen GSP-Position und der gesuchten Stadt erstellt, die GSP dafür benötigt. </w:t>
+        <w:t xml:space="preserve">Die GPS-Daten nur mit Hilfe des Stadtnamens zu bekommen war ein echtes Problem, da Google Maps, der die Route zwischen der aktuellen GSP-Position und der gesuchten Stadt erstellt, die GSP dafür benötigt. </w:t>
       </w:r>
     </w:p>
     <w:p>
@@ -2442,6 +3121,7 @@
           <w:sz w:val="24"/>
           <w:lang w:eastAsia="de-DE"/>
         </w:rPr>
+        <w:lastRenderedPageBreak/>
         <w:t xml:space="preserve">Als erstes wurde bei dem </w:t>
       </w:r>
       <w:proofErr w:type="spellStart"/>
@@ -2473,7 +3153,7 @@
           <w:sz w:val="24"/>
           <w:lang w:eastAsia="de-DE"/>
         </w:rPr>
-        <w:t xml:space="preserve">Dann wurde beim der </w:t>
+        <w:t xml:space="preserve">Dann wurde bei der </w:t>
       </w:r>
       <w:proofErr w:type="spellStart"/>
       <w:r>
@@ -2491,7 +3171,7 @@
         </w:rPr>
         <w:t xml:space="preserve"> API für das Wetter nach einer Lösung gesucht, da diese bereits verwendet wird. Hier gibt es einen Endpunkt mit der URL </w:t>
       </w:r>
-      <w:hyperlink r:id="rId11" w:history="1">
+      <w:hyperlink r:id="rId12" w:history="1">
         <w:r>
           <w:rPr>
             <w:rStyle w:val="Hyperlink"/>
@@ -2506,7 +3186,21 @@
           <w:sz w:val="24"/>
           <w:lang w:eastAsia="de-DE"/>
         </w:rPr>
-        <w:t>, mit der die GPS-Position der angegeben Stadt wiedergegeben wird. Damit war das Problem gelöst.</w:t>
+        <w:t>, mit der die GPS-Position der angegeben</w:t>
+      </w:r>
+      <w:r>
+        <w:rPr>
+          <w:sz w:val="24"/>
+          <w:lang w:eastAsia="de-DE"/>
+        </w:rPr>
+        <w:t>en</w:t>
+      </w:r>
+      <w:r>
+        <w:rPr>
+          <w:sz w:val="24"/>
+          <w:lang w:eastAsia="de-DE"/>
+        </w:rPr>
+        <w:t xml:space="preserve"> Stadt wiedergegeben wird. Damit war das Problem gelöst.</w:t>
       </w:r>
     </w:p>
     <w:p>
@@ -2523,9 +3217,49 @@
           <w:lang w:val="de-DE"/>
         </w:rPr>
       </w:pPr>
-      <w:bookmarkStart w:id="8" w:name="_Toc507678297"/>
-      <w:r>
-        <w:t xml:space="preserve">Wie bekommt man mit, wenn beim HTML-Element </w:t>
+      <w:bookmarkStart w:id="8" w:name="_Toc507692182"/>
+      <w:proofErr w:type="spellStart"/>
+      <w:r>
+        <w:t>Wie</w:t>
+      </w:r>
+      <w:proofErr w:type="spellEnd"/>
+      <w:r>
+        <w:t xml:space="preserve"> </w:t>
+      </w:r>
+      <w:proofErr w:type="spellStart"/>
+      <w:r>
+        <w:t>erfährt</w:t>
+      </w:r>
+      <w:proofErr w:type="spellEnd"/>
+      <w:r>
+        <w:t xml:space="preserve"> die App</w:t>
+      </w:r>
+      <w:r>
+        <w:t xml:space="preserve">, </w:t>
+      </w:r>
+      <w:proofErr w:type="spellStart"/>
+      <w:r>
+        <w:t>wenn</w:t>
+      </w:r>
+      <w:proofErr w:type="spellEnd"/>
+      <w:r>
+        <w:t xml:space="preserve"> </w:t>
+      </w:r>
+      <w:proofErr w:type="spellStart"/>
+      <w:r>
+        <w:t>bei</w:t>
+      </w:r>
+      <w:proofErr w:type="spellEnd"/>
+      <w:r>
+        <w:t xml:space="preserve"> </w:t>
+      </w:r>
+      <w:proofErr w:type="spellStart"/>
+      <w:r>
+        <w:t>dem</w:t>
+      </w:r>
+      <w:proofErr w:type="spellEnd"/>
+      <w:r>
+        <w:t xml:space="preserve"> HTML-Element </w:t>
       </w:r>
       <w:proofErr w:type="spellStart"/>
       <w:r>
@@ -2544,35 +3278,622 @@
       <w:bookmarkEnd w:id="8"/>
     </w:p>
     <w:p>
-      <w:pPr>
-        <w:rPr>
-          <w:sz w:val="24"/>
-          <w:lang w:eastAsia="de-DE"/>
-        </w:rPr>
-      </w:pPr>
-      <w:bookmarkStart w:id="9" w:name="_GoBack"/>
+      <w:r>
+        <w:rPr>
+          <w:sz w:val="24"/>
+          <w:lang w:eastAsia="de-DE"/>
+        </w:rPr>
+        <w:t>Bei der Routenansicht auf der Suchen-Seite ist es möglich das</w:t>
+      </w:r>
+      <w:r>
+        <w:rPr>
+          <w:sz w:val="24"/>
+          <w:szCs w:val="24"/>
+          <w:lang w:eastAsia="de-DE"/>
+        </w:rPr>
+        <w:t xml:space="preserve"> Verkehrsmittel zu verändern. Dafür wird das </w:t>
+      </w:r>
+      <w:proofErr w:type="spellStart"/>
+      <w:r>
+        <w:rPr>
+          <w:sz w:val="24"/>
+          <w:szCs w:val="24"/>
+        </w:rPr>
+        <w:t>ion</w:t>
+      </w:r>
+      <w:proofErr w:type="spellEnd"/>
+      <w:r>
+        <w:rPr>
+          <w:sz w:val="24"/>
+          <w:szCs w:val="24"/>
+        </w:rPr>
+        <w:t>-</w:t>
+      </w:r>
+      <w:proofErr w:type="spellStart"/>
+      <w:r>
+        <w:rPr>
+          <w:sz w:val="24"/>
+          <w:szCs w:val="24"/>
+        </w:rPr>
+        <w:t>select</w:t>
+      </w:r>
+      <w:proofErr w:type="spellEnd"/>
+      <w:r>
+        <w:rPr>
+          <w:sz w:val="24"/>
+          <w:szCs w:val="24"/>
+        </w:rPr>
+        <w:t xml:space="preserve">-Element von </w:t>
+      </w:r>
+      <w:proofErr w:type="spellStart"/>
+      <w:r>
+        <w:rPr>
+          <w:sz w:val="24"/>
+          <w:szCs w:val="24"/>
+        </w:rPr>
+        <w:t>Ionic</w:t>
+      </w:r>
+      <w:proofErr w:type="spellEnd"/>
+      <w:r>
+        <w:rPr>
+          <w:sz w:val="24"/>
+          <w:szCs w:val="24"/>
+        </w:rPr>
+        <w:t xml:space="preserve"> verwendet.</w:t>
+      </w:r>
+      <w:r>
+        <w:t xml:space="preserve"> </w:t>
+      </w:r>
+    </w:p>
+    <w:p>
+      <w:pPr>
+        <w:rPr>
+          <w:sz w:val="24"/>
+          <w:szCs w:val="24"/>
+        </w:rPr>
+      </w:pPr>
+      <w:r>
+        <w:rPr>
+          <w:noProof/>
+        </w:rPr>
+        <mc:AlternateContent>
+          <mc:Choice Requires="wps">
+            <w:drawing>
+              <wp:anchor distT="0" distB="0" distL="114300" distR="114300" simplePos="0" relativeHeight="251660288" behindDoc="0" locked="0" layoutInCell="1" allowOverlap="1" wp14:anchorId="68B1BAC4" wp14:editId="4845A4CA">
+                <wp:simplePos x="0" y="0"/>
+                <wp:positionH relativeFrom="column">
+                  <wp:posOffset>0</wp:posOffset>
+                </wp:positionH>
+                <wp:positionV relativeFrom="paragraph">
+                  <wp:posOffset>2408555</wp:posOffset>
+                </wp:positionV>
+                <wp:extent cx="2501900" cy="635"/>
+                <wp:effectExtent l="0" t="0" r="0" b="0"/>
+                <wp:wrapSquare wrapText="bothSides"/>
+                <wp:docPr id="10" name="Textfeld 10"/>
+                <wp:cNvGraphicFramePr/>
+                <a:graphic xmlns:a="http://schemas.openxmlformats.org/drawingml/2006/main">
+                  <a:graphicData uri="http://schemas.microsoft.com/office/word/2010/wordprocessingShape">
+                    <wps:wsp>
+                      <wps:cNvSpPr txBox="1"/>
+                      <wps:spPr>
+                        <a:xfrm>
+                          <a:off x="0" y="0"/>
+                          <a:ext cx="2501900" cy="635"/>
+                        </a:xfrm>
+                        <a:prstGeom prst="rect">
+                          <a:avLst/>
+                        </a:prstGeom>
+                        <a:solidFill>
+                          <a:prstClr val="white"/>
+                        </a:solidFill>
+                        <a:ln>
+                          <a:noFill/>
+                        </a:ln>
+                      </wps:spPr>
+                      <wps:txbx>
+                        <w:txbxContent>
+                          <w:p>
+                            <w:pPr>
+                              <w:pStyle w:val="Beschriftung"/>
+                              <w:rPr>
+                                <w:noProof/>
+                                <w:sz w:val="28"/>
+                                <w:szCs w:val="24"/>
+                              </w:rPr>
+                            </w:pPr>
+                            <w:proofErr w:type="spellStart"/>
+                            <w:r>
+                              <w:rPr>
+                                <w:sz w:val="20"/>
+                              </w:rPr>
+                              <w:t>ion</w:t>
+                            </w:r>
+                            <w:proofErr w:type="spellEnd"/>
+                            <w:r>
+                              <w:rPr>
+                                <w:sz w:val="20"/>
+                              </w:rPr>
+                              <w:t>-</w:t>
+                            </w:r>
+                            <w:proofErr w:type="spellStart"/>
+                            <w:r>
+                              <w:rPr>
+                                <w:sz w:val="20"/>
+                              </w:rPr>
+                              <w:t>select</w:t>
+                            </w:r>
+                            <w:proofErr w:type="spellEnd"/>
+                            <w:r>
+                              <w:rPr>
+                                <w:sz w:val="20"/>
+                              </w:rPr>
+                              <w:t>-Element</w:t>
+                            </w:r>
+                          </w:p>
+                        </w:txbxContent>
+                      </wps:txbx>
+                      <wps:bodyPr rot="0" spcFirstLastPara="0" vertOverflow="overflow" horzOverflow="overflow" vert="horz" wrap="square" lIns="0" tIns="0" rIns="0" bIns="0" numCol="1" spcCol="0" rtlCol="0" fromWordArt="0" anchor="t" anchorCtr="0" forceAA="0" compatLnSpc="1">
+                        <a:prstTxWarp prst="textNoShape">
+                          <a:avLst/>
+                        </a:prstTxWarp>
+                        <a:spAutoFit/>
+                      </wps:bodyPr>
+                    </wps:wsp>
+                  </a:graphicData>
+                </a:graphic>
+              </wp:anchor>
+            </w:drawing>
+          </mc:Choice>
+          <mc:Fallback>
+            <w:pict>
+              <v:shapetype w14:anchorId="68B1BAC4" id="_x0000_t202" coordsize="21600,21600" o:spt="202" path="m,l,21600r21600,l21600,xe">
+                <v:stroke joinstyle="miter"/>
+                <v:path gradientshapeok="t" o:connecttype="rect"/>
+              </v:shapetype>
+              <v:shape id="Textfeld 10" o:spid="_x0000_s1026" type="#_x0000_t202" style="position:absolute;left:0;text-align:left;margin-left:0;margin-top:189.65pt;width:197pt;height:.05pt;z-index:251660288;visibility:visible;mso-wrap-style:square;mso-wrap-distance-left:9pt;mso-wrap-distance-top:0;mso-wrap-distance-right:9pt;mso-wrap-distance-bottom:0;mso-position-horizontal:absolute;mso-position-horizontal-relative:text;mso-position-vertical:absolute;mso-position-vertical-relative:text;v-text-anchor:top" o:gfxdata="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" stroked="f">
+                <v:textbox style="mso-fit-shape-to-text:t" inset="0,0,0,0">
+                  <w:txbxContent>
+                    <w:p>
+                      <w:pPr>
+                        <w:pStyle w:val="Beschriftung"/>
+                        <w:rPr>
+                          <w:noProof/>
+                          <w:sz w:val="28"/>
+                          <w:szCs w:val="24"/>
+                        </w:rPr>
+                      </w:pPr>
+                      <w:proofErr w:type="spellStart"/>
+                      <w:r>
+                        <w:rPr>
+                          <w:sz w:val="20"/>
+                        </w:rPr>
+                        <w:t>ion</w:t>
+                      </w:r>
+                      <w:proofErr w:type="spellEnd"/>
+                      <w:r>
+                        <w:rPr>
+                          <w:sz w:val="20"/>
+                        </w:rPr>
+                        <w:t>-</w:t>
+                      </w:r>
+                      <w:proofErr w:type="spellStart"/>
+                      <w:r>
+                        <w:rPr>
+                          <w:sz w:val="20"/>
+                        </w:rPr>
+                        <w:t>select</w:t>
+                      </w:r>
+                      <w:proofErr w:type="spellEnd"/>
+                      <w:r>
+                        <w:rPr>
+                          <w:sz w:val="20"/>
+                        </w:rPr>
+                        <w:t>-Element</w:t>
+                      </w:r>
+                    </w:p>
+                  </w:txbxContent>
+                </v:textbox>
+                <w10:wrap type="square"/>
+              </v:shape>
+            </w:pict>
+          </mc:Fallback>
+        </mc:AlternateContent>
+      </w:r>
+      <w:r>
+        <w:rPr>
+          <w:noProof/>
+          <w:sz w:val="24"/>
+          <w:szCs w:val="24"/>
+        </w:rPr>
+        <w:drawing>
+          <wp:anchor distT="0" distB="0" distL="114300" distR="114300" simplePos="0" relativeHeight="251658240" behindDoc="0" locked="0" layoutInCell="1" allowOverlap="1" wp14:anchorId="2545B040" wp14:editId="59A3CCE5">
+            <wp:simplePos x="0" y="0"/>
+            <wp:positionH relativeFrom="margin">
+              <wp:align>left</wp:align>
+            </wp:positionH>
+            <wp:positionV relativeFrom="paragraph">
+              <wp:posOffset>24765</wp:posOffset>
+            </wp:positionV>
+            <wp:extent cx="2501900" cy="2326640"/>
+            <wp:effectExtent l="0" t="0" r="0" b="0"/>
+            <wp:wrapSquare wrapText="bothSides"/>
+            <wp:docPr id="9" name="Grafik 9"/>
+            <wp:cNvGraphicFramePr>
+              <a:graphicFrameLocks xmlns:a="http://schemas.openxmlformats.org/drawingml/2006/main" noChangeAspect="1"/>
+            </wp:cNvGraphicFramePr>
+            <a:graphic xmlns:a="http://schemas.openxmlformats.org/drawingml/2006/main">
+              <a:graphicData uri="http://schemas.openxmlformats.org/drawingml/2006/picture">
+                <pic:pic xmlns:pic="http://schemas.openxmlformats.org/drawingml/2006/picture">
+                  <pic:nvPicPr>
+                    <pic:cNvPr id="1" name=""/>
+                    <pic:cNvPicPr/>
+                  </pic:nvPicPr>
+                  <pic:blipFill>
+                    <a:blip r:embed="rId13"/>
+                    <a:stretch>
+                      <a:fillRect/>
+                    </a:stretch>
+                  </pic:blipFill>
+                  <pic:spPr>
+                    <a:xfrm>
+                      <a:off x="0" y="0"/>
+                      <a:ext cx="2501900" cy="2326640"/>
+                    </a:xfrm>
+                    <a:prstGeom prst="rect">
+                      <a:avLst/>
+                    </a:prstGeom>
+                  </pic:spPr>
+                </pic:pic>
+              </a:graphicData>
+            </a:graphic>
+            <wp14:sizeRelH relativeFrom="margin">
+              <wp14:pctWidth>0</wp14:pctWidth>
+            </wp14:sizeRelH>
+            <wp14:sizeRelV relativeFrom="margin">
+              <wp14:pctHeight>0</wp14:pctHeight>
+            </wp14:sizeRelV>
+          </wp:anchor>
+        </w:drawing>
+      </w:r>
+      <w:r>
+        <w:rPr>
+          <w:sz w:val="24"/>
+          <w:szCs w:val="24"/>
+        </w:rPr>
+        <w:t>D</w:t>
+      </w:r>
+      <w:r>
+        <w:rPr>
+          <w:sz w:val="24"/>
+          <w:szCs w:val="24"/>
+        </w:rPr>
+        <w:t>as Problem dabei ist</w:t>
+      </w:r>
+      <w:r>
+        <w:rPr>
+          <w:sz w:val="24"/>
+          <w:szCs w:val="24"/>
+        </w:rPr>
+        <w:t>, dass, wenn auf den Ok-Button gedrückt wird, es nicht übermittelt wird.</w:t>
+      </w:r>
+    </w:p>
+    <w:p>
+      <w:pPr>
+        <w:rPr>
+          <w:sz w:val="24"/>
+          <w:szCs w:val="24"/>
+        </w:rPr>
+      </w:pPr>
+      <w:r>
+        <w:rPr>
+          <w:sz w:val="24"/>
+          <w:szCs w:val="24"/>
+          <w:lang w:eastAsia="de-DE"/>
+        </w:rPr>
+        <w:t xml:space="preserve">Zur Lösung wurde ein </w:t>
+      </w:r>
+      <w:proofErr w:type="spellStart"/>
+      <w:r>
+        <w:rPr>
+          <w:sz w:val="24"/>
+          <w:szCs w:val="24"/>
+          <w:lang w:eastAsia="de-DE"/>
+        </w:rPr>
+        <w:t>onclick</w:t>
+      </w:r>
+      <w:proofErr w:type="spellEnd"/>
+      <w:r>
+        <w:rPr>
+          <w:sz w:val="24"/>
+          <w:szCs w:val="24"/>
+          <w:lang w:eastAsia="de-DE"/>
+        </w:rPr>
+        <w:t xml:space="preserve"> Event Attribute zu dem </w:t>
+      </w:r>
+      <w:proofErr w:type="spellStart"/>
+      <w:r>
+        <w:rPr>
+          <w:sz w:val="24"/>
+          <w:szCs w:val="24"/>
+        </w:rPr>
+        <w:t>ion</w:t>
+      </w:r>
+      <w:proofErr w:type="spellEnd"/>
+      <w:r>
+        <w:rPr>
+          <w:sz w:val="24"/>
+          <w:szCs w:val="24"/>
+        </w:rPr>
+        <w:t>-</w:t>
+      </w:r>
+      <w:proofErr w:type="spellStart"/>
+      <w:r>
+        <w:rPr>
+          <w:sz w:val="24"/>
+          <w:szCs w:val="24"/>
+        </w:rPr>
+        <w:t>select</w:t>
+      </w:r>
+      <w:proofErr w:type="spellEnd"/>
+      <w:r>
+        <w:rPr>
+          <w:sz w:val="24"/>
+          <w:szCs w:val="24"/>
+        </w:rPr>
+        <w:t xml:space="preserve">-Element hinzugefügt. Damit wird die Funktion </w:t>
+      </w:r>
+      <w:proofErr w:type="spellStart"/>
+      <w:proofErr w:type="gramStart"/>
+      <w:r>
+        <w:rPr>
+          <w:sz w:val="24"/>
+          <w:szCs w:val="24"/>
+        </w:rPr>
+        <w:t>onclickMode</w:t>
+      </w:r>
+      <w:proofErr w:type="spellEnd"/>
+      <w:r>
+        <w:rPr>
+          <w:sz w:val="24"/>
+          <w:szCs w:val="24"/>
+        </w:rPr>
+        <w:t>(</w:t>
+      </w:r>
+      <w:proofErr w:type="gramEnd"/>
+      <w:r>
+        <w:rPr>
+          <w:sz w:val="24"/>
+          <w:szCs w:val="24"/>
+        </w:rPr>
+        <w:t xml:space="preserve">) aufgerufen. In der Funktion wird ein Timer von 2 Sekunden gestartet. Nach </w:t>
+      </w:r>
+      <w:r>
+        <w:rPr>
+          <w:sz w:val="24"/>
+          <w:szCs w:val="24"/>
+        </w:rPr>
+        <w:t>kurzer Zeit</w:t>
+      </w:r>
+      <w:r>
+        <w:rPr>
+          <w:sz w:val="24"/>
+          <w:szCs w:val="24"/>
+        </w:rPr>
+        <w:t xml:space="preserve"> wird überprüft, ob sich die Variable </w:t>
+      </w:r>
+      <w:proofErr w:type="spellStart"/>
+      <w:r>
+        <w:rPr>
+          <w:sz w:val="24"/>
+          <w:szCs w:val="24"/>
+        </w:rPr>
+        <w:t>modeString</w:t>
+      </w:r>
+      <w:proofErr w:type="spellEnd"/>
+      <w:r>
+        <w:rPr>
+          <w:sz w:val="24"/>
+          <w:szCs w:val="24"/>
+        </w:rPr>
+        <w:t xml:space="preserve"> verändert hat. Wenn dies der Fall ist, wird die Route mit dem neuen Modus neu berechnet und angezeigt. Ist dies nicht der Fall wird die Funktion neu aufgerufen</w:t>
+      </w:r>
+      <w:r>
+        <w:rPr>
+          <w:sz w:val="24"/>
+          <w:szCs w:val="24"/>
+        </w:rPr>
+        <w:t xml:space="preserve">. Damit </w:t>
+      </w:r>
+      <w:proofErr w:type="gramStart"/>
+      <w:r>
+        <w:rPr>
+          <w:sz w:val="24"/>
+          <w:szCs w:val="24"/>
+        </w:rPr>
+        <w:t xml:space="preserve">kein </w:t>
+      </w:r>
+      <w:r>
+        <w:rPr>
+          <w:sz w:val="24"/>
+          <w:szCs w:val="24"/>
+        </w:rPr>
+        <w:t>Unendlichkeitsschleife</w:t>
+      </w:r>
+      <w:proofErr w:type="gramEnd"/>
+      <w:r>
+        <w:rPr>
+          <w:sz w:val="24"/>
+          <w:szCs w:val="24"/>
+        </w:rPr>
+        <w:t xml:space="preserve"> </w:t>
+      </w:r>
+      <w:r>
+        <w:rPr>
+          <w:sz w:val="24"/>
+          <w:szCs w:val="24"/>
+        </w:rPr>
+        <w:t>ents</w:t>
+      </w:r>
+      <w:r>
+        <w:rPr>
+          <w:sz w:val="24"/>
+          <w:szCs w:val="24"/>
+        </w:rPr>
+        <w:t>t</w:t>
+      </w:r>
+      <w:r>
+        <w:rPr>
+          <w:sz w:val="24"/>
+          <w:szCs w:val="24"/>
+        </w:rPr>
+        <w:t>eht, wird die Funktion nach 15 Wiederholungen (30 Sekunden) automatisch beendet.</w:t>
+      </w:r>
+    </w:p>
+    <w:p>
+      <w:pPr>
+        <w:pStyle w:val="berschrift1"/>
+      </w:pPr>
+      <w:bookmarkStart w:id="9" w:name="_Toc507692183"/>
+      <w:r>
+        <w:t>Zusammenfassung</w:t>
+      </w:r>
       <w:bookmarkEnd w:id="9"/>
     </w:p>
     <w:p>
       <w:pPr>
-        <w:pStyle w:val="berschrift1"/>
-      </w:pPr>
-      <w:bookmarkStart w:id="10" w:name="_Toc507678298"/>
-      <w:r>
-        <w:t>Fazit</w:t>
-      </w:r>
-      <w:bookmarkEnd w:id="10"/>
+        <w:rPr>
+          <w:sz w:val="24"/>
+          <w:lang w:eastAsia="de-DE"/>
+        </w:rPr>
+      </w:pPr>
+      <w:r>
+        <w:rPr>
+          <w:sz w:val="24"/>
+          <w:lang w:eastAsia="de-DE"/>
+        </w:rPr>
+        <w:t xml:space="preserve">Abschließend kann gesagt werden, dass Shorties einer App ist, die es erleichtert Urlaube und vor allem Kurztrips zu planen. </w:t>
+      </w:r>
     </w:p>
     <w:p>
       <w:pPr>
-        <w:pStyle w:val="CitaviBibliographyEntry"/>
-        <w:rPr>
-          <w:sz w:val="24"/>
-        </w:rPr>
-      </w:pPr>
+        <w:rPr>
+          <w:sz w:val="24"/>
+          <w:lang w:eastAsia="de-DE"/>
+        </w:rPr>
+      </w:pPr>
+      <w:r>
+        <w:rPr>
+          <w:sz w:val="24"/>
+          <w:lang w:eastAsia="de-DE"/>
+        </w:rPr>
+        <w:t>Es werden allgemeine Informationen zu der gesuchten Stadt</w:t>
+      </w:r>
+      <w:r>
+        <w:rPr>
+          <w:sz w:val="24"/>
+          <w:lang w:eastAsia="de-DE"/>
+        </w:rPr>
+        <w:t xml:space="preserve"> </w:t>
+      </w:r>
+      <w:r>
+        <w:rPr>
+          <w:sz w:val="24"/>
+          <w:lang w:eastAsia="de-DE"/>
+        </w:rPr>
+        <w:t>sowie</w:t>
+      </w:r>
+      <w:r>
+        <w:rPr>
+          <w:sz w:val="24"/>
+          <w:lang w:eastAsia="de-DE"/>
+        </w:rPr>
+        <w:t xml:space="preserve"> Hotels, Hostels und Restaurants, das Wetter der nächsten 10 Tage und die beste Route mit dem Auto, laufend oder mit öffentlichen Verkehrsmittel dahin</w:t>
+      </w:r>
+      <w:bookmarkStart w:id="10" w:name="_GoBack"/>
+      <w:bookmarkEnd w:id="10"/>
+      <w:r>
+        <w:rPr>
+          <w:sz w:val="24"/>
+          <w:lang w:eastAsia="de-DE"/>
+        </w:rPr>
+        <w:t xml:space="preserve"> angezeigt</w:t>
+      </w:r>
+      <w:r>
+        <w:rPr>
+          <w:sz w:val="24"/>
+          <w:lang w:eastAsia="de-DE"/>
+        </w:rPr>
+        <w:t>. Die Wetterinformationen werden über eine externe API</w:t>
+      </w:r>
+      <w:r>
+        <w:rPr>
+          <w:sz w:val="24"/>
+          <w:lang w:eastAsia="de-DE"/>
+        </w:rPr>
+        <w:t xml:space="preserve"> (</w:t>
+      </w:r>
+      <w:proofErr w:type="spellStart"/>
+      <w:r>
+        <w:rPr>
+          <w:sz w:val="24"/>
+          <w:lang w:eastAsia="de-DE"/>
+        </w:rPr>
+        <w:t>Weather</w:t>
+      </w:r>
+      <w:proofErr w:type="spellEnd"/>
+      <w:r>
+        <w:rPr>
+          <w:sz w:val="24"/>
+          <w:lang w:eastAsia="de-DE"/>
+        </w:rPr>
+        <w:t xml:space="preserve"> API) </w:t>
+      </w:r>
+      <w:r>
+        <w:rPr>
+          <w:sz w:val="24"/>
+          <w:lang w:eastAsia="de-DE"/>
+        </w:rPr>
+        <w:t>geladen</w:t>
+      </w:r>
+      <w:r>
+        <w:rPr>
+          <w:sz w:val="24"/>
+          <w:lang w:eastAsia="de-DE"/>
+        </w:rPr>
+        <w:t xml:space="preserve">. Die Route wird mit Google Maps </w:t>
+      </w:r>
+      <w:r>
+        <w:rPr>
+          <w:sz w:val="24"/>
+          <w:lang w:eastAsia="de-DE"/>
+        </w:rPr>
+        <w:t>ermittelt</w:t>
+      </w:r>
+      <w:r>
+        <w:rPr>
+          <w:sz w:val="24"/>
+          <w:lang w:eastAsia="de-DE"/>
+        </w:rPr>
+        <w:t xml:space="preserve">. </w:t>
+      </w:r>
+    </w:p>
+    <w:p>
+      <w:pPr>
+        <w:rPr>
+          <w:sz w:val="28"/>
+        </w:rPr>
+      </w:pPr>
+      <w:r>
+        <w:rPr>
+          <w:sz w:val="24"/>
+          <w:lang w:eastAsia="de-DE"/>
+        </w:rPr>
+        <w:t>Technische Probleme wie z.B. der Erhalt der GPS-Daten der gesuchten Stadt wurde durch die externe API gelöst.</w:t>
+      </w:r>
     </w:p>
     <w:sectPr>
-      <w:footerReference w:type="default" r:id="rId12"/>
+      <w:footerReference w:type="default" r:id="rId14"/>
       <w:pgSz w:w="11907" w:h="16840" w:code="9"/>
       <w:pgMar w:top="1417" w:right="1417" w:bottom="1134" w:left="1417" w:header="709" w:footer="709" w:gutter="0"/>
       <w:cols w:space="708"/>
@@ -9400,7 +10721,7 @@
 </file>
 
 <file path=customXml/itemProps1.xml><?xml version="1.0" encoding="utf-8"?>
-<ds:datastoreItem xmlns:ds="http://schemas.openxmlformats.org/officeDocument/2006/customXml" ds:itemID="{D83A9D83-81A2-4DFD-97D1-C9CEECE12504}">
+<ds:datastoreItem xmlns:ds="http://schemas.openxmlformats.org/officeDocument/2006/customXml" ds:itemID="{34F8ABCA-4CE8-44DA-B837-AF9F4A0702CE}">
   <ds:schemaRefs>
     <ds:schemaRef ds:uri="http://schemas.openxmlformats.org/officeDocument/2006/bibliography"/>
   </ds:schemaRefs>

</xml_diff>

<commit_message>
add GPS-alert for the first start
</commit_message>
<xml_diff>
--- a/Hausarbeit.docx
+++ b/Hausarbeit.docx
@@ -158,15 +158,13 @@
         </w:rPr>
         <w:t xml:space="preserve">Kurztrip </w:t>
       </w:r>
-      <w:proofErr w:type="gramStart"/>
       <w:r>
         <w:rPr>
           <w:sz w:val="32"/>
           <w:szCs w:val="32"/>
         </w:rPr>
-        <w:t>leicht gemacht</w:t>
-      </w:r>
-      <w:proofErr w:type="gramEnd"/>
+        <w:t>leichtgemacht</w:t>
+      </w:r>
     </w:p>
     <w:p>
       <w:pPr>
@@ -318,7 +316,6 @@
     <w:p/>
     <w:p/>
     <w:p/>
-    <w:p/>
     <w:p>
       <w:pPr>
         <w:rPr>
@@ -366,7 +363,13 @@
         <w:t xml:space="preserve"> </w:t>
       </w:r>
       <w:r>
-        <w:t>die App Shorties untersucht, die das Wetter der nächsten Tage, die kürzeste Route mit dem Auto und die Hotels, Hostels und Restaurants in der gesuchten Stadt angezeigt.</w:t>
+        <w:t xml:space="preserve">die App Shorties untersucht, die das </w:t>
+      </w:r>
+      <w:r>
+        <w:t xml:space="preserve">Planen von Kurztrip vereinfachen soll. In der App wird </w:t>
+      </w:r>
+      <w:r>
+        <w:t>Wetter der nächsten Tage, die kürzeste Route mit dem Auto und die Hotels, Hostels und Restaurants in der gesuchten Stadt angezeigt.</w:t>
       </w:r>
     </w:p>
     <w:p>
@@ -374,15 +377,7 @@
         <w:pStyle w:val="Abstract"/>
       </w:pPr>
       <w:r>
-        <w:t xml:space="preserve">Diese App wurde mit </w:t>
-      </w:r>
-      <w:proofErr w:type="spellStart"/>
-      <w:r>
-        <w:t>Ionic</w:t>
-      </w:r>
-      <w:proofErr w:type="spellEnd"/>
-      <w:r>
-        <w:t xml:space="preserve"> erstellt</w:t>
+        <w:t>Diese App wurde mit Ionic erstellt</w:t>
       </w:r>
       <w:r>
         <w:t xml:space="preserve">. </w:t>
@@ -462,7 +457,7 @@
         </w:rPr>
         <w:fldChar w:fldCharType="separate"/>
       </w:r>
-      <w:hyperlink w:anchor="_Toc507692176" w:history="1">
+      <w:hyperlink w:anchor="_Toc507713736" w:history="1">
         <w:r>
           <w:rPr>
             <w:rStyle w:val="Hyperlink"/>
@@ -506,7 +501,7 @@
             <w:noProof/>
             <w:webHidden/>
           </w:rPr>
-          <w:instrText xml:space="preserve"> PAGEREF _Toc507692176 \h </w:instrText>
+          <w:instrText xml:space="preserve"> PAGEREF _Toc507713736 \h </w:instrText>
         </w:r>
         <w:r>
           <w:rPr>
@@ -546,7 +541,7 @@
           <w:lang w:eastAsia="de-DE"/>
         </w:rPr>
       </w:pPr>
-      <w:hyperlink w:anchor="_Toc507692177" w:history="1">
+      <w:hyperlink w:anchor="_Toc507713737" w:history="1">
         <w:r>
           <w:rPr>
             <w:rStyle w:val="Hyperlink"/>
@@ -588,7 +583,7 @@
             <w:noProof/>
             <w:webHidden/>
           </w:rPr>
-          <w:instrText xml:space="preserve"> PAGEREF _Toc507692177 \h </w:instrText>
+          <w:instrText xml:space="preserve"> PAGEREF _Toc507713737 \h </w:instrText>
         </w:r>
         <w:r>
           <w:rPr>
@@ -628,7 +623,7 @@
           <w:lang w:eastAsia="de-DE"/>
         </w:rPr>
       </w:pPr>
-      <w:hyperlink w:anchor="_Toc507692178" w:history="1">
+      <w:hyperlink w:anchor="_Toc507713738" w:history="1">
         <w:r>
           <w:rPr>
             <w:rStyle w:val="Hyperlink"/>
@@ -670,7 +665,7 @@
             <w:noProof/>
             <w:webHidden/>
           </w:rPr>
-          <w:instrText xml:space="preserve"> PAGEREF _Toc507692178 \h </w:instrText>
+          <w:instrText xml:space="preserve"> PAGEREF _Toc507713738 \h </w:instrText>
         </w:r>
         <w:r>
           <w:rPr>
@@ -712,7 +707,7 @@
           <w:lang w:eastAsia="de-DE"/>
         </w:rPr>
       </w:pPr>
-      <w:hyperlink w:anchor="_Toc507692179" w:history="1">
+      <w:hyperlink w:anchor="_Toc507713739" w:history="1">
         <w:r>
           <w:rPr>
             <w:rStyle w:val="Hyperlink"/>
@@ -756,7 +751,7 @@
             <w:noProof/>
             <w:webHidden/>
           </w:rPr>
-          <w:instrText xml:space="preserve"> PAGEREF _Toc507692179 \h </w:instrText>
+          <w:instrText xml:space="preserve"> PAGEREF _Toc507713739 \h </w:instrText>
         </w:r>
         <w:r>
           <w:rPr>
@@ -798,7 +793,7 @@
           <w:lang w:eastAsia="de-DE"/>
         </w:rPr>
       </w:pPr>
-      <w:hyperlink w:anchor="_Toc507692180" w:history="1">
+      <w:hyperlink w:anchor="_Toc507713740" w:history="1">
         <w:r>
           <w:rPr>
             <w:rStyle w:val="Hyperlink"/>
@@ -842,171 +837,7 @@
             <w:noProof/>
             <w:webHidden/>
           </w:rPr>
-          <w:instrText xml:space="preserve"> PAGEREF _Toc507692180 \h </w:instrText>
-        </w:r>
-        <w:r>
-          <w:rPr>
-            <w:noProof/>
-            <w:webHidden/>
-          </w:rPr>
-        </w:r>
-        <w:r>
-          <w:rPr>
-            <w:noProof/>
-            <w:webHidden/>
-          </w:rPr>
-          <w:fldChar w:fldCharType="separate"/>
-        </w:r>
-        <w:r>
-          <w:rPr>
-            <w:noProof/>
-            <w:webHidden/>
-          </w:rPr>
-          <w:t>5</w:t>
-        </w:r>
-        <w:r>
-          <w:rPr>
-            <w:noProof/>
-            <w:webHidden/>
-          </w:rPr>
-          <w:fldChar w:fldCharType="end"/>
-        </w:r>
-      </w:hyperlink>
-    </w:p>
-    <w:p>
-      <w:pPr>
-        <w:pStyle w:val="Verzeichnis2"/>
-        <w:rPr>
-          <w:rFonts w:asciiTheme="minorHAnsi" w:eastAsiaTheme="minorEastAsia" w:hAnsiTheme="minorHAnsi" w:cstheme="minorBidi"/>
-          <w:noProof/>
-          <w:lang w:eastAsia="de-DE"/>
-        </w:rPr>
-      </w:pPr>
-      <w:hyperlink w:anchor="_Toc507692181" w:history="1">
-        <w:r>
-          <w:rPr>
-            <w:rStyle w:val="Hyperlink"/>
-            <w:noProof/>
-          </w:rPr>
-          <w:t>3.1</w:t>
-        </w:r>
-        <w:r>
-          <w:rPr>
-            <w:rFonts w:asciiTheme="minorHAnsi" w:eastAsiaTheme="minorEastAsia" w:hAnsiTheme="minorHAnsi" w:cstheme="minorBidi"/>
-            <w:noProof/>
-            <w:lang w:eastAsia="de-DE"/>
-          </w:rPr>
-          <w:tab/>
-        </w:r>
-        <w:r>
-          <w:rPr>
-            <w:rStyle w:val="Hyperlink"/>
-            <w:noProof/>
-          </w:rPr>
-          <w:t>Wie bekommt man die GPS-Daten nur mit Hilfe des Städtenamens?</w:t>
-        </w:r>
-        <w:r>
-          <w:rPr>
-            <w:noProof/>
-            <w:webHidden/>
-          </w:rPr>
-          <w:tab/>
-        </w:r>
-        <w:r>
-          <w:rPr>
-            <w:noProof/>
-            <w:webHidden/>
-          </w:rPr>
-          <w:fldChar w:fldCharType="begin"/>
-        </w:r>
-        <w:r>
-          <w:rPr>
-            <w:noProof/>
-            <w:webHidden/>
-          </w:rPr>
-          <w:instrText xml:space="preserve"> PAGEREF _Toc507692181 \h </w:instrText>
-        </w:r>
-        <w:r>
-          <w:rPr>
-            <w:noProof/>
-            <w:webHidden/>
-          </w:rPr>
-        </w:r>
-        <w:r>
-          <w:rPr>
-            <w:noProof/>
-            <w:webHidden/>
-          </w:rPr>
-          <w:fldChar w:fldCharType="separate"/>
-        </w:r>
-        <w:r>
-          <w:rPr>
-            <w:noProof/>
-            <w:webHidden/>
-          </w:rPr>
-          <w:t>5</w:t>
-        </w:r>
-        <w:r>
-          <w:rPr>
-            <w:noProof/>
-            <w:webHidden/>
-          </w:rPr>
-          <w:fldChar w:fldCharType="end"/>
-        </w:r>
-      </w:hyperlink>
-    </w:p>
-    <w:p>
-      <w:pPr>
-        <w:pStyle w:val="Verzeichnis2"/>
-        <w:rPr>
-          <w:rFonts w:asciiTheme="minorHAnsi" w:eastAsiaTheme="minorEastAsia" w:hAnsiTheme="minorHAnsi" w:cstheme="minorBidi"/>
-          <w:noProof/>
-          <w:lang w:eastAsia="de-DE"/>
-        </w:rPr>
-      </w:pPr>
-      <w:hyperlink w:anchor="_Toc507692182" w:history="1">
-        <w:r>
-          <w:rPr>
-            <w:rStyle w:val="Hyperlink"/>
-            <w:noProof/>
-          </w:rPr>
-          <w:t>3.2</w:t>
-        </w:r>
-        <w:r>
-          <w:rPr>
-            <w:rFonts w:asciiTheme="minorHAnsi" w:eastAsiaTheme="minorEastAsia" w:hAnsiTheme="minorHAnsi" w:cstheme="minorBidi"/>
-            <w:noProof/>
-            <w:lang w:eastAsia="de-DE"/>
-          </w:rPr>
-          <w:tab/>
-        </w:r>
-        <w:r>
-          <w:rPr>
-            <w:rStyle w:val="Hyperlink"/>
-            <w:noProof/>
-          </w:rPr>
-          <w:t>Wie bekommt man mit, wenn bei dem HTML-Element ion-select auf ok drückt?</w:t>
-        </w:r>
-        <w:r>
-          <w:rPr>
-            <w:noProof/>
-            <w:webHidden/>
-          </w:rPr>
-          <w:tab/>
-        </w:r>
-        <w:r>
-          <w:rPr>
-            <w:noProof/>
-            <w:webHidden/>
-          </w:rPr>
-          <w:fldChar w:fldCharType="begin"/>
-        </w:r>
-        <w:r>
-          <w:rPr>
-            <w:noProof/>
-            <w:webHidden/>
-          </w:rPr>
-          <w:instrText xml:space="preserve"> PAGEREF _Toc507692182 \h </w:instrText>
+          <w:instrText xml:space="preserve"> PAGEREF _Toc507713740 \h </w:instrText>
         </w:r>
         <w:r>
           <w:rPr>
@@ -1039,6 +870,170 @@
     </w:p>
     <w:p>
       <w:pPr>
+        <w:pStyle w:val="Verzeichnis2"/>
+        <w:rPr>
+          <w:rFonts w:asciiTheme="minorHAnsi" w:eastAsiaTheme="minorEastAsia" w:hAnsiTheme="minorHAnsi" w:cstheme="minorBidi"/>
+          <w:noProof/>
+          <w:lang w:eastAsia="de-DE"/>
+        </w:rPr>
+      </w:pPr>
+      <w:hyperlink w:anchor="_Toc507713741" w:history="1">
+        <w:r>
+          <w:rPr>
+            <w:rStyle w:val="Hyperlink"/>
+            <w:noProof/>
+          </w:rPr>
+          <w:t>3.1</w:t>
+        </w:r>
+        <w:r>
+          <w:rPr>
+            <w:rFonts w:asciiTheme="minorHAnsi" w:eastAsiaTheme="minorEastAsia" w:hAnsiTheme="minorHAnsi" w:cstheme="minorBidi"/>
+            <w:noProof/>
+            <w:lang w:eastAsia="de-DE"/>
+          </w:rPr>
+          <w:tab/>
+        </w:r>
+        <w:r>
+          <w:rPr>
+            <w:rStyle w:val="Hyperlink"/>
+            <w:noProof/>
+          </w:rPr>
+          <w:t>Wie erhält die App die GPS-Daten nur mit Hilfe des Städtenamens?</w:t>
+        </w:r>
+        <w:r>
+          <w:rPr>
+            <w:noProof/>
+            <w:webHidden/>
+          </w:rPr>
+          <w:tab/>
+        </w:r>
+        <w:r>
+          <w:rPr>
+            <w:noProof/>
+            <w:webHidden/>
+          </w:rPr>
+          <w:fldChar w:fldCharType="begin"/>
+        </w:r>
+        <w:r>
+          <w:rPr>
+            <w:noProof/>
+            <w:webHidden/>
+          </w:rPr>
+          <w:instrText xml:space="preserve"> PAGEREF _Toc507713741 \h </w:instrText>
+        </w:r>
+        <w:r>
+          <w:rPr>
+            <w:noProof/>
+            <w:webHidden/>
+          </w:rPr>
+        </w:r>
+        <w:r>
+          <w:rPr>
+            <w:noProof/>
+            <w:webHidden/>
+          </w:rPr>
+          <w:fldChar w:fldCharType="separate"/>
+        </w:r>
+        <w:r>
+          <w:rPr>
+            <w:noProof/>
+            <w:webHidden/>
+          </w:rPr>
+          <w:t>6</w:t>
+        </w:r>
+        <w:r>
+          <w:rPr>
+            <w:noProof/>
+            <w:webHidden/>
+          </w:rPr>
+          <w:fldChar w:fldCharType="end"/>
+        </w:r>
+      </w:hyperlink>
+    </w:p>
+    <w:p>
+      <w:pPr>
+        <w:pStyle w:val="Verzeichnis2"/>
+        <w:rPr>
+          <w:rFonts w:asciiTheme="minorHAnsi" w:eastAsiaTheme="minorEastAsia" w:hAnsiTheme="minorHAnsi" w:cstheme="minorBidi"/>
+          <w:noProof/>
+          <w:lang w:eastAsia="de-DE"/>
+        </w:rPr>
+      </w:pPr>
+      <w:hyperlink w:anchor="_Toc507713742" w:history="1">
+        <w:r>
+          <w:rPr>
+            <w:rStyle w:val="Hyperlink"/>
+            <w:noProof/>
+          </w:rPr>
+          <w:t>3.2</w:t>
+        </w:r>
+        <w:r>
+          <w:rPr>
+            <w:rFonts w:asciiTheme="minorHAnsi" w:eastAsiaTheme="minorEastAsia" w:hAnsiTheme="minorHAnsi" w:cstheme="minorBidi"/>
+            <w:noProof/>
+            <w:lang w:eastAsia="de-DE"/>
+          </w:rPr>
+          <w:tab/>
+        </w:r>
+        <w:r>
+          <w:rPr>
+            <w:rStyle w:val="Hyperlink"/>
+            <w:noProof/>
+          </w:rPr>
+          <w:t>Wie erfährt die App, wenn bei dem HTML-Element ion-select auf ok geklickt wird?</w:t>
+        </w:r>
+        <w:r>
+          <w:rPr>
+            <w:noProof/>
+            <w:webHidden/>
+          </w:rPr>
+          <w:tab/>
+        </w:r>
+        <w:r>
+          <w:rPr>
+            <w:noProof/>
+            <w:webHidden/>
+          </w:rPr>
+          <w:fldChar w:fldCharType="begin"/>
+        </w:r>
+        <w:r>
+          <w:rPr>
+            <w:noProof/>
+            <w:webHidden/>
+          </w:rPr>
+          <w:instrText xml:space="preserve"> PAGEREF _Toc507713742 \h </w:instrText>
+        </w:r>
+        <w:r>
+          <w:rPr>
+            <w:noProof/>
+            <w:webHidden/>
+          </w:rPr>
+        </w:r>
+        <w:r>
+          <w:rPr>
+            <w:noProof/>
+            <w:webHidden/>
+          </w:rPr>
+          <w:fldChar w:fldCharType="separate"/>
+        </w:r>
+        <w:r>
+          <w:rPr>
+            <w:noProof/>
+            <w:webHidden/>
+          </w:rPr>
+          <w:t>6</w:t>
+        </w:r>
+        <w:r>
+          <w:rPr>
+            <w:noProof/>
+            <w:webHidden/>
+          </w:rPr>
+          <w:fldChar w:fldCharType="end"/>
+        </w:r>
+      </w:hyperlink>
+    </w:p>
+    <w:p>
+      <w:pPr>
         <w:pStyle w:val="Verzeichnis1"/>
         <w:rPr>
           <w:rFonts w:asciiTheme="minorHAnsi" w:eastAsiaTheme="minorEastAsia" w:hAnsiTheme="minorHAnsi" w:cstheme="minorBidi"/>
@@ -1048,7 +1043,7 @@
           <w:lang w:eastAsia="de-DE"/>
         </w:rPr>
       </w:pPr>
-      <w:hyperlink w:anchor="_Toc507692183" w:history="1">
+      <w:hyperlink w:anchor="_Toc507713743" w:history="1">
         <w:r>
           <w:rPr>
             <w:rStyle w:val="Hyperlink"/>
@@ -1092,7 +1087,7 @@
             <w:noProof/>
             <w:webHidden/>
           </w:rPr>
-          <w:instrText xml:space="preserve"> PAGEREF _Toc507692183 \h </w:instrText>
+          <w:instrText xml:space="preserve"> PAGEREF _Toc507713743 \h </w:instrText>
         </w:r>
         <w:r>
           <w:rPr>
@@ -1112,7 +1107,7 @@
             <w:noProof/>
             <w:webHidden/>
           </w:rPr>
-          <w:t>6</w:t>
+          <w:t>7</w:t>
         </w:r>
         <w:r>
           <w:rPr>
@@ -1147,6 +1142,15 @@
       <w:pPr>
         <w:rPr>
           <w:rFonts w:eastAsia="MS Mincho"/>
+          <w:sz w:val="20"/>
+        </w:rPr>
+      </w:pPr>
+    </w:p>
+    <w:p>
+      <w:pPr>
+        <w:rPr>
+          <w:rFonts w:eastAsia="MS Mincho"/>
+          <w:sz w:val="20"/>
         </w:rPr>
       </w:pPr>
     </w:p>
@@ -1160,7 +1164,7 @@
           <w:i w:val="0"/>
           <w:iCs w:val="0"/>
           <w:color w:val="auto"/>
-          <w:sz w:val="44"/>
+          <w:sz w:val="40"/>
           <w:szCs w:val="40"/>
         </w:rPr>
       </w:pPr>
@@ -1170,99 +1174,48 @@
           <w:i w:val="0"/>
           <w:iCs w:val="0"/>
           <w:color w:val="auto"/>
-          <w:sz w:val="24"/>
         </w:rPr>
         <w:t>Erklärung</w:t>
       </w:r>
     </w:p>
     <w:p>
-      <w:pPr>
-        <w:rPr>
-          <w:sz w:val="24"/>
-        </w:rPr>
-      </w:pPr>
-      <w:r>
-        <w:rPr>
-          <w:sz w:val="24"/>
-        </w:rPr>
+      <w:r>
         <w:t>Hiermit erkläre ich, dass ich die vorliegende Arbeit selbstständig und ohne Verwendung anderer als der angegebenen Hilfsmittel angefertigt habe. Alle Stellen, die wörtlich oder sinngemäß aus veröffentlichten und nicht veröffentlichten Schriften entnommen wurden, sind als solche kenntlich gemacht. Die Arbeit ist in gleicher oder ähnlicher Form oder auszugsweise im Rahmen einer anderen Prüfung noch nicht vorgelegt worden.</w:t>
+      </w:r>
+    </w:p>
+    <w:p/>
+    <w:p/>
+    <w:p>
+      <w:r>
+        <w:t>__________________________________</w:t>
+      </w:r>
+      <w:r>
+        <w:br/>
+        <w:t>(Vorname Name)</w:t>
       </w:r>
     </w:p>
     <w:p>
-      <w:pPr>
-        <w:rPr>
-          <w:sz w:val="24"/>
-        </w:rPr>
-      </w:pPr>
-    </w:p>
-    <w:p>
-      <w:pPr>
-        <w:rPr>
-          <w:sz w:val="24"/>
-        </w:rPr>
-      </w:pPr>
-    </w:p>
-    <w:p>
-      <w:pPr>
-        <w:rPr>
-          <w:sz w:val="24"/>
-        </w:rPr>
-      </w:pPr>
-      <w:r>
-        <w:rPr>
-          <w:sz w:val="24"/>
-        </w:rPr>
-        <w:t>__________________________________</w:t>
-      </w:r>
-      <w:r>
-        <w:rPr>
-          <w:sz w:val="24"/>
-        </w:rPr>
-        <w:br/>
-        <w:t>(Vorname Name)</w:t>
-      </w:r>
-    </w:p>
-    <w:p>
-      <w:pPr>
-        <w:rPr>
-          <w:sz w:val="24"/>
-        </w:rPr>
-      </w:pPr>
-      <w:r>
-        <w:rPr>
-          <w:sz w:val="24"/>
-        </w:rPr>
+      <w:r>
         <w:t xml:space="preserve">Osnabrück, den </w:t>
       </w:r>
       <w:r>
-        <w:rPr>
-          <w:sz w:val="24"/>
-        </w:rPr>
         <w:fldChar w:fldCharType="begin"/>
       </w:r>
       <w:r>
-        <w:rPr>
-          <w:sz w:val="24"/>
-        </w:rPr>
         <w:instrText xml:space="preserve"> TIME \@ "d. MMMM yyyy" </w:instrText>
       </w:r>
       <w:r>
-        <w:rPr>
-          <w:sz w:val="24"/>
-        </w:rPr>
         <w:fldChar w:fldCharType="separate"/>
       </w:r>
       <w:r>
         <w:rPr>
           <w:noProof/>
-          <w:sz w:val="24"/>
-        </w:rPr>
-        <w:t>1. März 2018</w:t>
+        </w:rPr>
+        <w:t>2. März 2018</w:t>
       </w:r>
       <w:r>
         <w:rPr>
           <w:noProof/>
-          <w:sz w:val="24"/>
         </w:rPr>
         <w:fldChar w:fldCharType="end"/>
       </w:r>
@@ -1271,13 +1224,15 @@
     <w:p/>
     <w:p/>
     <w:p/>
+    <w:p/>
+    <w:p/>
     <w:p>
       <w:pPr>
         <w:pStyle w:val="berschrift1"/>
       </w:pPr>
       <w:bookmarkStart w:id="0" w:name="_Toc468784831"/>
       <w:bookmarkStart w:id="1" w:name="_Ref473378887"/>
-      <w:bookmarkStart w:id="2" w:name="_Toc507692176"/>
+      <w:bookmarkStart w:id="2" w:name="_Toc507713736"/>
       <w:r>
         <w:lastRenderedPageBreak/>
         <w:t>Einleitung</w:t>
@@ -1289,132 +1244,113 @@
     <w:p>
       <w:pPr>
         <w:rPr>
-          <w:sz w:val="24"/>
-          <w:lang w:eastAsia="de-DE"/>
-        </w:rPr>
-      </w:pPr>
-      <w:r>
-        <w:rPr>
-          <w:sz w:val="24"/>
+          <w:lang w:eastAsia="de-DE"/>
+        </w:rPr>
+      </w:pPr>
+      <w:r>
+        <w:rPr>
           <w:lang w:eastAsia="de-DE"/>
         </w:rPr>
         <w:t>“Abenteuer sind erstrebenswert.“</w:t>
       </w:r>
       <w:r>
         <w:rPr>
-          <w:sz w:val="24"/>
           <w:lang w:eastAsia="de-DE"/>
         </w:rPr>
         <w:t xml:space="preserve"> Das hat</w:t>
       </w:r>
       <w:r>
         <w:rPr>
-          <w:sz w:val="24"/>
           <w:lang w:eastAsia="de-DE"/>
         </w:rPr>
         <w:t xml:space="preserve"> Aristoteles</w:t>
       </w:r>
       <w:r>
         <w:rPr>
-          <w:sz w:val="24"/>
           <w:lang w:eastAsia="de-DE"/>
         </w:rPr>
         <w:t xml:space="preserve"> einmal gesagt und was ist abenteuerlicher als das Reisen</w:t>
       </w:r>
       <w:r>
         <w:rPr>
-          <w:sz w:val="24"/>
           <w:lang w:eastAsia="de-DE"/>
         </w:rPr>
         <w:t>, und wenn es nur für kurze Zeit ist</w:t>
       </w:r>
       <w:r>
         <w:rPr>
-          <w:sz w:val="24"/>
           <w:lang w:eastAsia="de-DE"/>
         </w:rPr>
         <w:t>. Einfach an einen anderen Ort zu reisen</w:t>
       </w:r>
       <w:r>
         <w:rPr>
-          <w:sz w:val="24"/>
           <w:lang w:eastAsia="de-DE"/>
         </w:rPr>
         <w:t xml:space="preserve"> und etwas Neues</w:t>
       </w:r>
       <w:r>
         <w:rPr>
-          <w:sz w:val="24"/>
           <w:lang w:eastAsia="de-DE"/>
         </w:rPr>
         <w:t xml:space="preserve"> zu</w:t>
       </w:r>
       <w:r>
         <w:rPr>
-          <w:sz w:val="24"/>
           <w:lang w:eastAsia="de-DE"/>
         </w:rPr>
         <w:t xml:space="preserve"> erleben</w:t>
       </w:r>
       <w:r>
         <w:rPr>
-          <w:sz w:val="24"/>
           <w:lang w:eastAsia="de-DE"/>
         </w:rPr>
         <w:t>,</w:t>
       </w:r>
       <w:r>
         <w:rPr>
-          <w:sz w:val="24"/>
           <w:lang w:eastAsia="de-DE"/>
         </w:rPr>
         <w:t xml:space="preserve"> </w:t>
       </w:r>
       <w:r>
         <w:rPr>
-          <w:sz w:val="24"/>
           <w:lang w:eastAsia="de-DE"/>
         </w:rPr>
         <w:t>neue</w:t>
       </w:r>
       <w:r>
         <w:rPr>
-          <w:sz w:val="24"/>
           <w:lang w:eastAsia="de-DE"/>
         </w:rPr>
         <w:t xml:space="preserve"> Menschen kennen</w:t>
       </w:r>
       <w:r>
         <w:rPr>
-          <w:sz w:val="24"/>
           <w:lang w:eastAsia="de-DE"/>
         </w:rPr>
         <w:t>zu</w:t>
       </w:r>
       <w:r>
         <w:rPr>
-          <w:sz w:val="24"/>
           <w:lang w:eastAsia="de-DE"/>
         </w:rPr>
         <w:t xml:space="preserve">lernen und etwas Außergewöhnliches </w:t>
       </w:r>
       <w:r>
         <w:rPr>
-          <w:sz w:val="24"/>
           <w:lang w:eastAsia="de-DE"/>
         </w:rPr>
         <w:t>zu erleben</w:t>
       </w:r>
       <w:r>
         <w:rPr>
-          <w:sz w:val="24"/>
           <w:lang w:eastAsia="de-DE"/>
         </w:rPr>
         <w:t>.</w:t>
       </w:r>
       <w:r>
         <w:rPr>
-          <w:sz w:val="24"/>
           <w:lang w:eastAsia="de-DE"/>
         </w:rPr>
         <w:t xml:space="preserve"> </w:t>
@@ -1423,55 +1359,65 @@
     <w:p>
       <w:pPr>
         <w:rPr>
-          <w:sz w:val="24"/>
-          <w:lang w:eastAsia="de-DE"/>
-        </w:rPr>
-      </w:pPr>
-      <w:r>
-        <w:rPr>
-          <w:sz w:val="24"/>
+          <w:lang w:eastAsia="de-DE"/>
+        </w:rPr>
+      </w:pPr>
+      <w:r>
+        <w:rPr>
           <w:lang w:eastAsia="de-DE"/>
         </w:rPr>
         <w:t xml:space="preserve">Vor allem die </w:t>
       </w:r>
       <w:r>
         <w:rPr>
-          <w:sz w:val="24"/>
           <w:lang w:eastAsia="de-DE"/>
         </w:rPr>
         <w:t>k</w:t>
       </w:r>
       <w:r>
         <w:rPr>
-          <w:sz w:val="24"/>
           <w:lang w:eastAsia="de-DE"/>
         </w:rPr>
         <w:t>urzfristigen Reisen sind zumal besonders abenteuerlich, da spontan entschieden wird, wo es hingeht.</w:t>
       </w:r>
       <w:r>
         <w:rPr>
-          <w:sz w:val="24"/>
           <w:lang w:eastAsia="de-DE"/>
         </w:rPr>
         <w:t xml:space="preserve"> </w:t>
       </w:r>
       <w:r>
         <w:rPr>
-          <w:sz w:val="24"/>
-          <w:lang w:eastAsia="de-DE"/>
-        </w:rPr>
-        <w:t>Dazu braucht man nicht nur eine Idee für das Reiseziel, sondern auch die Wetteraussichten für die nächsten Tage, die beste Route</w:t>
-      </w:r>
-      <w:r>
-        <w:rPr>
-          <w:sz w:val="24"/>
-          <w:lang w:eastAsia="de-DE"/>
-        </w:rPr>
-        <w:t xml:space="preserve"> und Informationen über das Ziel (z.B. allgemeine Informationen, aber auch zu Übernachtungsmöglichkeiten).</w:t>
-      </w:r>
-      <w:r>
-        <w:rPr>
-          <w:sz w:val="24"/>
+          <w:lang w:eastAsia="de-DE"/>
+        </w:rPr>
+        <w:t>Für Kurztrips wird</w:t>
+      </w:r>
+      <w:r>
+        <w:rPr>
+          <w:lang w:eastAsia="de-DE"/>
+        </w:rPr>
+        <w:t xml:space="preserve"> nicht nur eine Idee für das Reiseziel, sondern auch die Wetteraussichten für die nächsten Tage, die beste Route</w:t>
+      </w:r>
+      <w:r>
+        <w:rPr>
+          <w:lang w:eastAsia="de-DE"/>
+        </w:rPr>
+        <w:t xml:space="preserve"> und Informationen über das Ziel (z.B. allgemeine Informationen, aber auch zu Übernachtungsmöglichkeiten)</w:t>
+      </w:r>
+      <w:r>
+        <w:rPr>
+          <w:lang w:eastAsia="de-DE"/>
+        </w:rPr>
+        <w:t xml:space="preserve"> gebraucht</w:t>
+      </w:r>
+      <w:r>
+        <w:rPr>
+          <w:lang w:eastAsia="de-DE"/>
+        </w:rPr>
+        <w:t>.</w:t>
+      </w:r>
+      <w:r>
+        <w:rPr>
           <w:lang w:eastAsia="de-DE"/>
         </w:rPr>
         <w:t xml:space="preserve"> </w:t>
@@ -1480,58 +1426,106 @@
     <w:p>
       <w:pPr>
         <w:rPr>
-          <w:sz w:val="24"/>
-          <w:lang w:eastAsia="de-DE"/>
-        </w:rPr>
-      </w:pPr>
-      <w:r>
-        <w:rPr>
-          <w:sz w:val="24"/>
-          <w:lang w:eastAsia="de-DE"/>
-        </w:rPr>
-        <w:t>Um dies zu erleichtern, wurden alle diese Informationen in einer App namens Shorties</w:t>
-      </w:r>
-      <w:r>
-        <w:rPr>
-          <w:sz w:val="24"/>
+          <w:lang w:eastAsia="de-DE"/>
+        </w:rPr>
+      </w:pPr>
+      <w:r>
+        <w:rPr>
+          <w:lang w:eastAsia="de-DE"/>
+        </w:rPr>
+        <w:t xml:space="preserve">Um </w:t>
+      </w:r>
+      <w:r>
+        <w:rPr>
+          <w:lang w:eastAsia="de-DE"/>
+        </w:rPr>
+        <w:t>die Planung eines solchen Kurztrips</w:t>
+      </w:r>
+      <w:r>
+        <w:rPr>
+          <w:lang w:eastAsia="de-DE"/>
+        </w:rPr>
+        <w:t xml:space="preserve"> zu erleichtern, wurden alle diese Informationen in einer App namens Shorties</w:t>
+      </w:r>
+      <w:r>
+        <w:rPr>
           <w:lang w:eastAsia="de-DE"/>
         </w:rPr>
         <w:t xml:space="preserve"> </w:t>
       </w:r>
       <w:r>
         <w:rPr>
-          <w:sz w:val="24"/>
           <w:lang w:eastAsia="de-DE"/>
         </w:rPr>
         <w:t>zusammengestellt</w:t>
       </w:r>
       <w:r>
         <w:rPr>
-          <w:sz w:val="24"/>
           <w:lang w:eastAsia="de-DE"/>
         </w:rPr>
         <w:t xml:space="preserve"> und damit leichter </w:t>
       </w:r>
       <w:r>
         <w:rPr>
-          <w:sz w:val="24"/>
           <w:lang w:eastAsia="de-DE"/>
         </w:rPr>
         <w:t>z</w:t>
       </w:r>
       <w:r>
         <w:rPr>
-          <w:sz w:val="24"/>
           <w:lang w:eastAsia="de-DE"/>
         </w:rPr>
         <w:t>ugänglicher für die Reisenden</w:t>
       </w:r>
       <w:r>
         <w:rPr>
-          <w:sz w:val="24"/>
           <w:lang w:eastAsia="de-DE"/>
         </w:rPr>
         <w:t xml:space="preserve">. </w:t>
+      </w:r>
+      <w:r>
+        <w:rPr>
+          <w:lang w:eastAsia="de-DE"/>
+        </w:rPr>
+        <w:t>Der Name</w:t>
+      </w:r>
+      <w:r>
+        <w:rPr>
+          <w:lang w:eastAsia="de-DE"/>
+        </w:rPr>
+        <w:t xml:space="preserve"> der App</w:t>
+      </w:r>
+      <w:r>
+        <w:rPr>
+          <w:lang w:eastAsia="de-DE"/>
+        </w:rPr>
+        <w:t xml:space="preserve"> kommt vo</w:t>
+      </w:r>
+      <w:r>
+        <w:rPr>
+          <w:lang w:eastAsia="de-DE"/>
+        </w:rPr>
+        <w:t>n</w:t>
+      </w:r>
+      <w:r>
+        <w:rPr>
+          <w:lang w:eastAsia="de-DE"/>
+        </w:rPr>
+        <w:t xml:space="preserve"> dem Englischen Wort </w:t>
+      </w:r>
+      <w:proofErr w:type="spellStart"/>
+      <w:r>
+        <w:rPr>
+          <w:lang w:eastAsia="de-DE"/>
+        </w:rPr>
+        <w:t>short</w:t>
+      </w:r>
+      <w:proofErr w:type="spellEnd"/>
+      <w:r>
+        <w:rPr>
+          <w:lang w:eastAsia="de-DE"/>
+        </w:rPr>
+        <w:t>, das auf Deutsch übersetzt kurz bedeutet.</w:t>
       </w:r>
     </w:p>
     <w:p>
@@ -1541,7 +1535,7 @@
           <w:lang w:val="de-DE"/>
         </w:rPr>
       </w:pPr>
-      <w:bookmarkStart w:id="3" w:name="_Toc507692177"/>
+      <w:bookmarkStart w:id="3" w:name="_Toc507713737"/>
       <w:r>
         <w:rPr>
           <w:lang w:val="de-DE"/>
@@ -1553,27 +1547,23 @@
     <w:p>
       <w:pPr>
         <w:rPr>
-          <w:sz w:val="24"/>
-          <w:lang w:eastAsia="de-DE"/>
-        </w:rPr>
-      </w:pPr>
-      <w:r>
-        <w:rPr>
-          <w:sz w:val="24"/>
+          <w:lang w:eastAsia="de-DE"/>
+        </w:rPr>
+      </w:pPr>
+      <w:r>
+        <w:rPr>
           <w:lang w:eastAsia="de-DE"/>
         </w:rPr>
         <w:t xml:space="preserve">Mit Shorties wird die breite Masse angesprochen, die gerne in den Urlaub und/oder auf Kurztrips fährt. Vor allem werden die angesprochen, die gerne spontan verreisen und sich noch nicht sicher sind, wo </w:t>
       </w:r>
       <w:r>
         <w:rPr>
-          <w:sz w:val="24"/>
           <w:lang w:eastAsia="de-DE"/>
         </w:rPr>
         <w:t>s</w:t>
       </w:r>
       <w:r>
         <w:rPr>
-          <w:sz w:val="24"/>
           <w:lang w:eastAsia="de-DE"/>
         </w:rPr>
         <w:t>ie genau hinwollen.</w:t>
@@ -1586,7 +1576,7 @@
           <w:lang w:val="de-DE"/>
         </w:rPr>
       </w:pPr>
-      <w:bookmarkStart w:id="4" w:name="_Toc507692178"/>
+      <w:bookmarkStart w:id="4" w:name="_Toc507713738"/>
       <w:r>
         <w:rPr>
           <w:lang w:val="de-DE"/>
@@ -1598,97 +1588,164 @@
     <w:p>
       <w:pPr>
         <w:rPr>
+          <w:lang w:eastAsia="de-DE"/>
+        </w:rPr>
+      </w:pPr>
+      <w:r>
+        <w:rPr>
+          <w:noProof/>
           <w:sz w:val="24"/>
           <w:lang w:eastAsia="de-DE"/>
         </w:rPr>
-      </w:pPr>
+        <w:drawing>
+          <wp:anchor distT="0" distB="0" distL="114300" distR="114300" simplePos="0" relativeHeight="251661312" behindDoc="1" locked="0" layoutInCell="1" allowOverlap="1" wp14:anchorId="749FF2C4" wp14:editId="173B3B80">
+            <wp:simplePos x="0" y="0"/>
+            <wp:positionH relativeFrom="margin">
+              <wp:posOffset>2718757</wp:posOffset>
+            </wp:positionH>
+            <wp:positionV relativeFrom="paragraph">
+              <wp:posOffset>450897</wp:posOffset>
+            </wp:positionV>
+            <wp:extent cx="3126740" cy="2055495"/>
+            <wp:effectExtent l="0" t="0" r="0" b="1905"/>
+            <wp:wrapTight wrapText="bothSides">
+              <wp:wrapPolygon edited="0">
+                <wp:start x="0" y="0"/>
+                <wp:lineTo x="0" y="21420"/>
+                <wp:lineTo x="21451" y="21420"/>
+                <wp:lineTo x="21451" y="0"/>
+                <wp:lineTo x="0" y="0"/>
+              </wp:wrapPolygon>
+            </wp:wrapTight>
+            <wp:docPr id="12" name="Grafik 12"/>
+            <wp:cNvGraphicFramePr>
+              <a:graphicFrameLocks xmlns:a="http://schemas.openxmlformats.org/drawingml/2006/main" noChangeAspect="1"/>
+            </wp:cNvGraphicFramePr>
+            <a:graphic xmlns:a="http://schemas.openxmlformats.org/drawingml/2006/main">
+              <a:graphicData uri="http://schemas.openxmlformats.org/drawingml/2006/picture">
+                <pic:pic xmlns:pic="http://schemas.openxmlformats.org/drawingml/2006/picture">
+                  <pic:nvPicPr>
+                    <pic:cNvPr id="0" name="Picture 2"/>
+                    <pic:cNvPicPr>
+                      <a:picLocks noChangeAspect="1" noChangeArrowheads="1"/>
+                    </pic:cNvPicPr>
+                  </pic:nvPicPr>
+                  <pic:blipFill>
+                    <a:blip r:embed="rId8">
+                      <a:extLst>
+                        <a:ext uri="{28A0092B-C50C-407E-A947-70E740481C1C}">
+                          <a14:useLocalDpi xmlns:a14="http://schemas.microsoft.com/office/drawing/2010/main" val="0"/>
+                        </a:ext>
+                      </a:extLst>
+                    </a:blip>
+                    <a:srcRect/>
+                    <a:stretch>
+                      <a:fillRect/>
+                    </a:stretch>
+                  </pic:blipFill>
+                  <pic:spPr bwMode="auto">
+                    <a:xfrm>
+                      <a:off x="0" y="0"/>
+                      <a:ext cx="3126740" cy="2055495"/>
+                    </a:xfrm>
+                    <a:prstGeom prst="rect">
+                      <a:avLst/>
+                    </a:prstGeom>
+                    <a:noFill/>
+                  </pic:spPr>
+                </pic:pic>
+              </a:graphicData>
+            </a:graphic>
+            <wp14:sizeRelH relativeFrom="margin">
+              <wp14:pctWidth>0</wp14:pctWidth>
+            </wp14:sizeRelH>
+            <wp14:sizeRelV relativeFrom="margin">
+              <wp14:pctHeight>0</wp14:pctHeight>
+            </wp14:sizeRelV>
+          </wp:anchor>
+        </w:drawing>
+      </w:r>
       <w:r>
         <w:rPr>
           <w:sz w:val="24"/>
           <w:lang w:eastAsia="de-DE"/>
         </w:rPr>
-        <w:t xml:space="preserve">Im Rahmen meiner Hausarbeit wurde </w:t>
-      </w:r>
-      <w:r>
-        <w:rPr>
-          <w:sz w:val="24"/>
+        <w:t>I</w:t>
+      </w:r>
+      <w:r>
+        <w:rPr>
+          <w:lang w:eastAsia="de-DE"/>
+        </w:rPr>
+        <w:t xml:space="preserve">m Rahmen meiner Hausarbeit wurde </w:t>
+      </w:r>
+      <w:r>
+        <w:rPr>
           <w:lang w:eastAsia="de-DE"/>
         </w:rPr>
         <w:t xml:space="preserve">die </w:t>
       </w:r>
       <w:r>
         <w:rPr>
-          <w:sz w:val="24"/>
           <w:lang w:eastAsia="de-DE"/>
         </w:rPr>
         <w:t>App “Shorties“</w:t>
       </w:r>
       <w:r>
         <w:rPr>
-          <w:sz w:val="24"/>
           <w:lang w:eastAsia="de-DE"/>
         </w:rPr>
         <w:t xml:space="preserve"> </w:t>
       </w:r>
       <w:r>
         <w:rPr>
-          <w:sz w:val="24"/>
           <w:lang w:eastAsia="de-DE"/>
         </w:rPr>
         <w:t>erstellt. Mit ihr kann</w:t>
       </w:r>
       <w:r>
         <w:rPr>
-          <w:sz w:val="24"/>
           <w:lang w:eastAsia="de-DE"/>
         </w:rPr>
         <w:t xml:space="preserve"> der Anwender</w:t>
       </w:r>
       <w:r>
         <w:rPr>
-          <w:sz w:val="24"/>
           <w:lang w:eastAsia="de-DE"/>
         </w:rPr>
         <w:t xml:space="preserve"> nach einer Stadt </w:t>
       </w:r>
       <w:r>
         <w:rPr>
-          <w:sz w:val="24"/>
           <w:lang w:eastAsia="de-DE"/>
         </w:rPr>
         <w:t>suchen</w:t>
       </w:r>
       <w:r>
         <w:rPr>
-          <w:sz w:val="24"/>
           <w:lang w:eastAsia="de-DE"/>
         </w:rPr>
         <w:t xml:space="preserve"> und </w:t>
       </w:r>
       <w:r>
         <w:rPr>
-          <w:sz w:val="24"/>
           <w:lang w:eastAsia="de-DE"/>
         </w:rPr>
         <w:t xml:space="preserve">Informationen zu dieser anzeigen lassen. </w:t>
       </w:r>
       <w:r>
         <w:rPr>
-          <w:sz w:val="24"/>
           <w:lang w:eastAsia="de-DE"/>
         </w:rPr>
         <w:t xml:space="preserve">Shorties besteht aus 3 </w:t>
       </w:r>
       <w:r>
         <w:rPr>
-          <w:sz w:val="24"/>
           <w:lang w:eastAsia="de-DE"/>
         </w:rPr>
         <w:t>Taps</w:t>
       </w:r>
       <w:r>
         <w:rPr>
-          <w:sz w:val="24"/>
           <w:lang w:eastAsia="de-DE"/>
         </w:rPr>
         <w:t xml:space="preserve"> – Home, Suchen und Einstellungen.</w:t>
@@ -1697,126 +1754,178 @@
     <w:p>
       <w:pPr>
         <w:rPr>
-          <w:sz w:val="24"/>
-          <w:lang w:eastAsia="de-DE"/>
-        </w:rPr>
-      </w:pPr>
-      <w:r>
-        <w:rPr>
-          <w:sz w:val="24"/>
-          <w:lang w:eastAsia="de-DE"/>
-        </w:rPr>
-        <w:t xml:space="preserve">Wenn die App geöffnet wird, </w:t>
-      </w:r>
-      <w:r>
-        <w:rPr>
-          <w:sz w:val="24"/>
-          <w:lang w:eastAsia="de-DE"/>
-        </w:rPr>
-        <w:t>ist der</w:t>
-      </w:r>
-      <w:r>
-        <w:rPr>
-          <w:sz w:val="24"/>
-          <w:lang w:eastAsia="de-DE"/>
-        </w:rPr>
-        <w:t xml:space="preserve"> Home-</w:t>
+          <w:lang w:eastAsia="de-DE"/>
+        </w:rPr>
+      </w:pPr>
+      <w:r>
+        <w:rPr>
+          <w:lang w:eastAsia="de-DE"/>
+        </w:rPr>
+        <w:t>Beim ersten Start der App wird gefragt, ob die GPS-Position verwendet werden darf. Die Antwort</w:t>
+      </w:r>
+      <w:r>
+        <w:rPr>
+          <w:lang w:eastAsia="de-DE"/>
+        </w:rPr>
+        <w:t xml:space="preserve"> darauf</w:t>
+      </w:r>
+      <w:r>
+        <w:rPr>
+          <w:lang w:eastAsia="de-DE"/>
+        </w:rPr>
+        <w:t xml:space="preserve"> wird im </w:t>
       </w:r>
       <w:proofErr w:type="spellStart"/>
       <w:r>
         <w:rPr>
-          <w:sz w:val="24"/>
-          <w:lang w:eastAsia="de-DE"/>
-        </w:rPr>
-        <w:t>Tap</w:t>
+          <w:lang w:eastAsia="de-DE"/>
+        </w:rPr>
+        <w:t>Local</w:t>
       </w:r>
       <w:proofErr w:type="spellEnd"/>
       <w:r>
         <w:rPr>
-          <w:sz w:val="24"/>
-          <w:lang w:eastAsia="de-DE"/>
-        </w:rPr>
-        <w:t xml:space="preserve"> </w:t>
-      </w:r>
-      <w:r>
-        <w:rPr>
-          <w:sz w:val="24"/>
-          <w:lang w:eastAsia="de-DE"/>
-        </w:rPr>
-        <w:t>zu sehen</w:t>
-      </w:r>
-      <w:r>
-        <w:rPr>
-          <w:sz w:val="24"/>
-          <w:lang w:eastAsia="de-DE"/>
-        </w:rPr>
-        <w:t xml:space="preserve">. Auf dieser gibt es eine kurze Beschreibung zu dieser App. Darunter befinden sich die Favoriten- und die Meistgesuchten-Städte-Listen. Wenn auf eine Stadt gedrückt wird, wird eine </w:t>
-      </w:r>
-      <w:proofErr w:type="spellStart"/>
-      <w:r>
-        <w:rPr>
-          <w:sz w:val="24"/>
-          <w:lang w:eastAsia="de-DE"/>
-        </w:rPr>
-        <w:t>Tap</w:t>
-      </w:r>
-      <w:proofErr w:type="spellEnd"/>
-      <w:r>
-        <w:rPr>
-          <w:sz w:val="24"/>
-          <w:lang w:eastAsia="de-DE"/>
-        </w:rPr>
-        <w:t xml:space="preserve"> ähnlich </w:t>
-      </w:r>
-      <w:r>
-        <w:rPr>
-          <w:sz w:val="24"/>
-          <w:lang w:eastAsia="de-DE"/>
-        </w:rPr>
-        <w:t>d</w:t>
-      </w:r>
-      <w:r>
-        <w:rPr>
-          <w:sz w:val="24"/>
-          <w:lang w:eastAsia="de-DE"/>
-        </w:rPr>
-        <w:t>es Suchen-</w:t>
-      </w:r>
-      <w:proofErr w:type="spellStart"/>
-      <w:r>
-        <w:rPr>
-          <w:sz w:val="24"/>
-          <w:lang w:eastAsia="de-DE"/>
-        </w:rPr>
-        <w:t>Tap</w:t>
-      </w:r>
-      <w:proofErr w:type="spellEnd"/>
-      <w:r>
-        <w:rPr>
-          <w:sz w:val="24"/>
-          <w:lang w:eastAsia="de-DE"/>
-        </w:rPr>
-        <w:t xml:space="preserve"> geöffnet mit den Informationen zu dieser Stadt. </w:t>
+          <w:lang w:eastAsia="de-DE"/>
+        </w:rPr>
+        <w:t xml:space="preserve">-Storage gespeichert. </w:t>
       </w:r>
     </w:p>
     <w:p>
       <w:pPr>
         <w:rPr>
-          <w:sz w:val="24"/>
-          <w:lang w:eastAsia="de-DE"/>
-        </w:rPr>
-      </w:pPr>
-      <w:r>
-        <w:rPr>
-          <w:sz w:val="24"/>
-          <w:lang w:eastAsia="de-DE"/>
-        </w:rPr>
-        <w:t>Oben auf der Suchen-</w:t>
+          <w:lang w:eastAsia="de-DE"/>
+        </w:rPr>
+      </w:pPr>
+      <w:r>
+        <w:rPr>
+          <w:noProof/>
+        </w:rPr>
+        <mc:AlternateContent>
+          <mc:Choice Requires="wps">
+            <w:drawing>
+              <wp:anchor distT="0" distB="0" distL="114300" distR="114300" simplePos="0" relativeHeight="251663360" behindDoc="1" locked="0" layoutInCell="1" allowOverlap="1" wp14:anchorId="0DB5B5F8" wp14:editId="65A97DCD">
+                <wp:simplePos x="0" y="0"/>
+                <wp:positionH relativeFrom="column">
+                  <wp:posOffset>2732405</wp:posOffset>
+                </wp:positionH>
+                <wp:positionV relativeFrom="paragraph">
+                  <wp:posOffset>961428</wp:posOffset>
+                </wp:positionV>
+                <wp:extent cx="3126740" cy="635"/>
+                <wp:effectExtent l="0" t="0" r="0" b="0"/>
+                <wp:wrapTight wrapText="bothSides">
+                  <wp:wrapPolygon edited="0">
+                    <wp:start x="0" y="0"/>
+                    <wp:lineTo x="0" y="21600"/>
+                    <wp:lineTo x="21600" y="21600"/>
+                    <wp:lineTo x="21600" y="0"/>
+                  </wp:wrapPolygon>
+                </wp:wrapTight>
+                <wp:docPr id="13" name="Textfeld 13"/>
+                <wp:cNvGraphicFramePr/>
+                <a:graphic xmlns:a="http://schemas.openxmlformats.org/drawingml/2006/main">
+                  <a:graphicData uri="http://schemas.microsoft.com/office/word/2010/wordprocessingShape">
+                    <wps:wsp>
+                      <wps:cNvSpPr txBox="1"/>
+                      <wps:spPr>
+                        <a:xfrm>
+                          <a:off x="0" y="0"/>
+                          <a:ext cx="3126740" cy="635"/>
+                        </a:xfrm>
+                        <a:prstGeom prst="rect">
+                          <a:avLst/>
+                        </a:prstGeom>
+                        <a:solidFill>
+                          <a:prstClr val="white"/>
+                        </a:solidFill>
+                        <a:ln>
+                          <a:noFill/>
+                        </a:ln>
+                      </wps:spPr>
+                      <wps:txbx>
+                        <w:txbxContent>
+                          <w:p>
+                            <w:pPr>
+                              <w:pStyle w:val="Beschriftung"/>
+                              <w:rPr>
+                                <w:noProof/>
+                                <w:sz w:val="28"/>
+                              </w:rPr>
+                            </w:pPr>
+                            <w:r>
+                              <w:rPr>
+                                <w:sz w:val="20"/>
+                              </w:rPr>
+                              <w:t>Logo der App</w:t>
+                            </w:r>
+                          </w:p>
+                        </w:txbxContent>
+                      </wps:txbx>
+                      <wps:bodyPr rot="0" spcFirstLastPara="0" vertOverflow="overflow" horzOverflow="overflow" vert="horz" wrap="square" lIns="0" tIns="0" rIns="0" bIns="0" numCol="1" spcCol="0" rtlCol="0" fromWordArt="0" anchor="t" anchorCtr="0" forceAA="0" compatLnSpc="1">
+                        <a:prstTxWarp prst="textNoShape">
+                          <a:avLst/>
+                        </a:prstTxWarp>
+                        <a:spAutoFit/>
+                      </wps:bodyPr>
+                    </wps:wsp>
+                  </a:graphicData>
+                </a:graphic>
+              </wp:anchor>
+            </w:drawing>
+          </mc:Choice>
+          <mc:Fallback>
+            <w:pict>
+              <v:shapetype w14:anchorId="0DB5B5F8" id="_x0000_t202" coordsize="21600,21600" o:spt="202" path="m,l,21600r21600,l21600,xe">
+                <v:stroke joinstyle="miter"/>
+                <v:path gradientshapeok="t" o:connecttype="rect"/>
+              </v:shapetype>
+              <v:shape id="Textfeld 13" o:spid="_x0000_s1026" type="#_x0000_t202" style="position:absolute;left:0;text-align:left;margin-left:215.15pt;margin-top:75.7pt;width:246.2pt;height:.05pt;z-index:-251653120;visibility:visible;mso-wrap-style:square;mso-wrap-distance-left:9pt;mso-wrap-distance-top:0;mso-wrap-distance-right:9pt;mso-wrap-distance-bottom:0;mso-position-horizontal:absolute;mso-position-horizontal-relative:text;mso-position-vertical:absolute;mso-position-vertical-relative:text;v-text-anchor:top" o:gfxdata="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" stroked="f">
+                <v:textbox style="mso-fit-shape-to-text:t" inset="0,0,0,0">
+                  <w:txbxContent>
+                    <w:p>
+                      <w:pPr>
+                        <w:pStyle w:val="Beschriftung"/>
+                        <w:rPr>
+                          <w:noProof/>
+                          <w:sz w:val="28"/>
+                        </w:rPr>
+                      </w:pPr>
+                      <w:r>
+                        <w:rPr>
+                          <w:sz w:val="20"/>
+                        </w:rPr>
+                        <w:t>Logo der App</w:t>
+                      </w:r>
+                    </w:p>
+                  </w:txbxContent>
+                </v:textbox>
+                <w10:wrap type="tight"/>
+              </v:shape>
+            </w:pict>
+          </mc:Fallback>
+        </mc:AlternateContent>
+      </w:r>
+      <w:r>
+        <w:rPr>
+          <w:lang w:eastAsia="de-DE"/>
+        </w:rPr>
+        <w:t xml:space="preserve">Danach </w:t>
+      </w:r>
+      <w:r>
+        <w:rPr>
+          <w:lang w:eastAsia="de-DE"/>
+        </w:rPr>
+        <w:t>ist der</w:t>
+      </w:r>
+      <w:r>
+        <w:rPr>
+          <w:lang w:eastAsia="de-DE"/>
+        </w:rPr>
+        <w:t xml:space="preserve"> Home-</w:t>
       </w:r>
       <w:proofErr w:type="spellStart"/>
       <w:r>
         <w:rPr>
-          <w:sz w:val="24"/>
           <w:lang w:eastAsia="de-DE"/>
         </w:rPr>
         <w:t>Tap</w:t>
@@ -1824,64 +1933,169 @@
       <w:proofErr w:type="spellEnd"/>
       <w:r>
         <w:rPr>
-          <w:sz w:val="24"/>
-          <w:lang w:eastAsia="de-DE"/>
-        </w:rPr>
-        <w:t xml:space="preserve"> ist ein Suchfeld, mit dem die Städte </w:t>
-      </w:r>
-      <w:r>
-        <w:rPr>
-          <w:sz w:val="24"/>
-          <w:lang w:eastAsia="de-DE"/>
-        </w:rPr>
-        <w:t>selektiert</w:t>
-      </w:r>
-      <w:r>
-        <w:rPr>
-          <w:sz w:val="24"/>
-          <w:lang w:eastAsia="de-DE"/>
-        </w:rPr>
-        <w:t xml:space="preserve"> werden. Darunter</w:t>
-      </w:r>
-      <w:r>
-        <w:rPr>
-          <w:sz w:val="24"/>
-          <w:lang w:eastAsia="de-DE"/>
-        </w:rPr>
-        <w:t xml:space="preserve"> wird ein</w:t>
-      </w:r>
-      <w:r>
-        <w:rPr>
-          <w:sz w:val="24"/>
-          <w:lang w:eastAsia="de-DE"/>
-        </w:rPr>
-        <w:t>e</w:t>
-      </w:r>
-      <w:r>
-        <w:rPr>
-          <w:sz w:val="24"/>
-          <w:lang w:eastAsia="de-DE"/>
-        </w:rPr>
-        <w:t xml:space="preserve"> Karte mit einem Wikipedia Link zu der Stadt und ein Link zu eine</w:t>
-      </w:r>
-      <w:r>
-        <w:rPr>
-          <w:sz w:val="24"/>
-          <w:lang w:eastAsia="de-DE"/>
-        </w:rPr>
-        <w:t>n</w:t>
-      </w:r>
-      <w:r>
-        <w:rPr>
-          <w:sz w:val="24"/>
-          <w:lang w:eastAsia="de-DE"/>
-        </w:rPr>
-        <w:t xml:space="preserve"> anderen </w:t>
+          <w:lang w:eastAsia="de-DE"/>
+        </w:rPr>
+        <w:t xml:space="preserve"> </w:t>
+      </w:r>
+      <w:r>
+        <w:rPr>
+          <w:lang w:eastAsia="de-DE"/>
+        </w:rPr>
+        <w:t>zu sehen</w:t>
+      </w:r>
+      <w:r>
+        <w:rPr>
+          <w:lang w:eastAsia="de-DE"/>
+        </w:rPr>
+        <w:t>. Auf diese</w:t>
+      </w:r>
+      <w:r>
+        <w:rPr>
+          <w:lang w:eastAsia="de-DE"/>
+        </w:rPr>
+        <w:t>m</w:t>
+      </w:r>
+      <w:r>
+        <w:rPr>
+          <w:lang w:eastAsia="de-DE"/>
+        </w:rPr>
+        <w:t xml:space="preserve"> </w:t>
+      </w:r>
+      <w:r>
+        <w:rPr>
+          <w:lang w:eastAsia="de-DE"/>
+        </w:rPr>
+        <w:t>wird an erster Stelle</w:t>
+      </w:r>
+      <w:r>
+        <w:rPr>
+          <w:lang w:eastAsia="de-DE"/>
+        </w:rPr>
+        <w:t xml:space="preserve"> das Logo der App und</w:t>
+      </w:r>
+      <w:r>
+        <w:rPr>
+          <w:lang w:eastAsia="de-DE"/>
+        </w:rPr>
+        <w:t xml:space="preserve"> eine kurze Beschreibung zu dieser App</w:t>
+      </w:r>
+      <w:r>
+        <w:rPr>
+          <w:lang w:eastAsia="de-DE"/>
+        </w:rPr>
+        <w:t xml:space="preserve"> gezeigt</w:t>
+      </w:r>
+      <w:r>
+        <w:rPr>
+          <w:lang w:eastAsia="de-DE"/>
+        </w:rPr>
+        <w:t>.</w:t>
+      </w:r>
+      <w:r>
+        <w:rPr>
+          <w:lang w:eastAsia="de-DE"/>
+        </w:rPr>
+        <w:t xml:space="preserve"> Das Logo </w:t>
+      </w:r>
+      <w:r>
+        <w:rPr>
+          <w:lang w:eastAsia="de-DE"/>
+        </w:rPr>
+        <w:t>besteht aus</w:t>
+      </w:r>
+      <w:r>
+        <w:rPr>
+          <w:lang w:eastAsia="de-DE"/>
+        </w:rPr>
+        <w:t xml:space="preserve"> </w:t>
+      </w:r>
+      <w:r>
+        <w:rPr>
+          <w:lang w:eastAsia="de-DE"/>
+        </w:rPr>
+        <w:t xml:space="preserve">einer </w:t>
+      </w:r>
+      <w:r>
+        <w:rPr>
+          <w:lang w:eastAsia="de-DE"/>
+        </w:rPr>
+        <w:t>Weltkarte</w:t>
+      </w:r>
+      <w:r>
+        <w:rPr>
+          <w:lang w:eastAsia="de-DE"/>
+        </w:rPr>
+        <w:t xml:space="preserve"> mit roten Markierungspunkten ähnlich die bei Google Maps.</w:t>
+      </w:r>
+      <w:r>
+        <w:rPr>
+          <w:lang w:eastAsia="de-DE"/>
+        </w:rPr>
+        <w:t xml:space="preserve"> </w:t>
+      </w:r>
+      <w:r>
+        <w:rPr>
+          <w:lang w:eastAsia="de-DE"/>
+        </w:rPr>
+        <w:t>Darunter befinden sich die Favoriten- und die Meistgesuchten-Städte-Listen</w:t>
+      </w:r>
+      <w:r>
+        <w:rPr>
+          <w:lang w:eastAsia="de-DE"/>
+        </w:rPr>
+        <w:t xml:space="preserve"> in Ionic- Card Elementen</w:t>
+      </w:r>
+      <w:r>
+        <w:rPr>
+          <w:lang w:eastAsia="de-DE"/>
+        </w:rPr>
+        <w:t xml:space="preserve">. </w:t>
+      </w:r>
+      <w:r>
+        <w:rPr>
+          <w:lang w:eastAsia="de-DE"/>
+        </w:rPr>
+        <w:t>Die Favoriten werden mit einem blauen Stern gekennzeichnet. In der Meistgesuchten-Städte-Liste wird die Anzahl der Such-</w:t>
+      </w:r>
+      <w:r>
+        <w:rPr>
+          <w:lang w:eastAsia="de-DE"/>
+        </w:rPr>
+        <w:t>Aktionen</w:t>
+      </w:r>
+      <w:r>
+        <w:rPr>
+          <w:lang w:eastAsia="de-DE"/>
+        </w:rPr>
+        <w:t xml:space="preserve"> vor dem Städtenamen angezeigt.</w:t>
+      </w:r>
+      <w:r>
+        <w:rPr>
+          <w:lang w:eastAsia="de-DE"/>
+        </w:rPr>
+        <w:t xml:space="preserve"> Diese Liste wird nur angezeigt, wenn der Suchverlauf</w:t>
+      </w:r>
+      <w:r>
+        <w:rPr>
+          <w:lang w:eastAsia="de-DE"/>
+        </w:rPr>
+        <w:t xml:space="preserve"> gespeichert werden darf.</w:t>
+      </w:r>
+      <w:r>
+        <w:rPr>
+          <w:lang w:eastAsia="de-DE"/>
+        </w:rPr>
+        <w:t xml:space="preserve"> </w:t>
+      </w:r>
+      <w:r>
+        <w:rPr>
+          <w:lang w:eastAsia="de-DE"/>
+        </w:rPr>
+        <w:t xml:space="preserve">Wenn auf eine Stadt gedrückt wird, wird eine </w:t>
       </w:r>
       <w:proofErr w:type="spellStart"/>
       <w:r>
         <w:rPr>
-          <w:sz w:val="24"/>
           <w:lang w:eastAsia="de-DE"/>
         </w:rPr>
         <w:t>Tap</w:t>
@@ -1889,85 +2103,25 @@
       <w:proofErr w:type="spellEnd"/>
       <w:r>
         <w:rPr>
-          <w:sz w:val="24"/>
-          <w:lang w:eastAsia="de-DE"/>
-        </w:rPr>
-        <w:t xml:space="preserve"> </w:t>
-      </w:r>
-      <w:r>
-        <w:rPr>
-          <w:sz w:val="24"/>
-          <w:lang w:eastAsia="de-DE"/>
-        </w:rPr>
-        <w:t xml:space="preserve">auf </w:t>
-      </w:r>
-      <w:r>
-        <w:rPr>
-          <w:sz w:val="24"/>
-          <w:lang w:eastAsia="de-DE"/>
-        </w:rPr>
-        <w:t>den Hotels</w:t>
-      </w:r>
-      <w:r>
-        <w:rPr>
-          <w:sz w:val="24"/>
-          <w:lang w:eastAsia="de-DE"/>
-        </w:rPr>
-        <w:t xml:space="preserve">, Hostels </w:t>
-      </w:r>
-      <w:r>
-        <w:rPr>
-          <w:sz w:val="24"/>
-          <w:lang w:eastAsia="de-DE"/>
-        </w:rPr>
-        <w:t>oder</w:t>
-      </w:r>
-      <w:r>
-        <w:rPr>
-          <w:sz w:val="24"/>
-          <w:lang w:eastAsia="de-DE"/>
-        </w:rPr>
-        <w:t xml:space="preserve"> Restaurants angezeigt werden können. Auf der nächsten Karte wird das Wetter der nächsten 10 Tage und danach die Route vom aktuellen Standort zur gesuchten Stadt dargestellt. Es kann zwischen den Fortbewegungsmitteln Auto, Laufen und Öffentliche Verkehrsmittel auswählen. Darunter </w:t>
-      </w:r>
-      <w:r>
-        <w:rPr>
-          <w:sz w:val="24"/>
-          <w:lang w:eastAsia="de-DE"/>
-        </w:rPr>
-        <w:t>sind</w:t>
-      </w:r>
-      <w:r>
-        <w:rPr>
-          <w:sz w:val="24"/>
-          <w:lang w:eastAsia="de-DE"/>
-        </w:rPr>
-        <w:t xml:space="preserve"> die Distanz und ein Link</w:t>
-      </w:r>
-      <w:r>
-        <w:rPr>
-          <w:sz w:val="24"/>
-          <w:lang w:eastAsia="de-DE"/>
-        </w:rPr>
-        <w:t xml:space="preserve"> sichtbar</w:t>
-      </w:r>
-      <w:r>
-        <w:rPr>
-          <w:sz w:val="24"/>
-          <w:lang w:eastAsia="de-DE"/>
-        </w:rPr>
-        <w:t>. Durch den Link wird auf eine andere</w:t>
-      </w:r>
-      <w:r>
-        <w:rPr>
-          <w:sz w:val="24"/>
-          <w:lang w:eastAsia="de-DE"/>
-        </w:rPr>
-        <w:t xml:space="preserve">n </w:t>
+          <w:lang w:eastAsia="de-DE"/>
+        </w:rPr>
+        <w:t xml:space="preserve"> ähnlich </w:t>
+      </w:r>
+      <w:r>
+        <w:rPr>
+          <w:lang w:eastAsia="de-DE"/>
+        </w:rPr>
+        <w:t>d</w:t>
+      </w:r>
+      <w:r>
+        <w:rPr>
+          <w:lang w:eastAsia="de-DE"/>
+        </w:rPr>
+        <w:t>es Suchen-</w:t>
       </w:r>
       <w:proofErr w:type="spellStart"/>
       <w:r>
         <w:rPr>
-          <w:sz w:val="24"/>
           <w:lang w:eastAsia="de-DE"/>
         </w:rPr>
         <w:t>Tap</w:t>
@@ -1975,240 +2129,289 @@
       <w:proofErr w:type="spellEnd"/>
       <w:r>
         <w:rPr>
-          <w:sz w:val="24"/>
-          <w:lang w:eastAsia="de-DE"/>
-        </w:rPr>
-        <w:t xml:space="preserve"> weiterg</w:t>
-      </w:r>
-      <w:r>
-        <w:rPr>
-          <w:sz w:val="24"/>
-          <w:lang w:eastAsia="de-DE"/>
-        </w:rPr>
-        <w:t xml:space="preserve">eleitet, auf </w:t>
-      </w:r>
-      <w:proofErr w:type="gramStart"/>
-      <w:r>
-        <w:rPr>
-          <w:sz w:val="24"/>
-          <w:lang w:eastAsia="de-DE"/>
-        </w:rPr>
-        <w:t>de</w:t>
-      </w:r>
-      <w:r>
-        <w:rPr>
-          <w:sz w:val="24"/>
-          <w:lang w:eastAsia="de-DE"/>
-        </w:rPr>
-        <w:t>m</w:t>
-      </w:r>
-      <w:r>
-        <w:rPr>
-          <w:sz w:val="24"/>
-          <w:lang w:eastAsia="de-DE"/>
-        </w:rPr>
-        <w:t xml:space="preserve"> Details</w:t>
-      </w:r>
-      <w:proofErr w:type="gramEnd"/>
-      <w:r>
-        <w:rPr>
-          <w:sz w:val="24"/>
-          <w:lang w:eastAsia="de-DE"/>
-        </w:rPr>
-        <w:t xml:space="preserve"> der Route angezeigt werden.</w:t>
-      </w:r>
-      <w:r>
-        <w:rPr>
-          <w:sz w:val="24"/>
-          <w:lang w:eastAsia="de-DE"/>
-        </w:rPr>
-        <w:t xml:space="preserve"> Ganz unten auf der Seite befindet sich ein Button mit dem diese Stadt entweder als Favoriten hinzufügen oder aus dieser Liste löschen</w:t>
-      </w:r>
-      <w:r>
-        <w:rPr>
-          <w:sz w:val="24"/>
-          <w:lang w:eastAsia="de-DE"/>
-        </w:rPr>
-        <w:t xml:space="preserve"> werden</w:t>
-      </w:r>
-      <w:r>
-        <w:rPr>
-          <w:sz w:val="24"/>
-          <w:lang w:eastAsia="de-DE"/>
-        </w:rPr>
-        <w:t xml:space="preserve"> kann.</w:t>
-      </w:r>
-      <w:r>
-        <w:rPr>
-          <w:sz w:val="24"/>
-          <w:lang w:eastAsia="de-DE"/>
-        </w:rPr>
-        <w:t xml:space="preserve"> Diese List wird im </w:t>
-      </w:r>
-      <w:proofErr w:type="spellStart"/>
-      <w:r>
-        <w:rPr>
-          <w:sz w:val="24"/>
-          <w:lang w:eastAsia="de-DE"/>
-        </w:rPr>
-        <w:t>Local</w:t>
-      </w:r>
-      <w:proofErr w:type="spellEnd"/>
-      <w:r>
-        <w:rPr>
-          <w:sz w:val="24"/>
-          <w:lang w:eastAsia="de-DE"/>
-        </w:rPr>
-        <w:t xml:space="preserve"> Storage gespeichert.</w:t>
+          <w:lang w:eastAsia="de-DE"/>
+        </w:rPr>
+        <w:t xml:space="preserve"> geöffnet mit den Informationen zu dieser Stadt. </w:t>
       </w:r>
     </w:p>
     <w:p>
       <w:pPr>
         <w:rPr>
-          <w:sz w:val="24"/>
-          <w:lang w:eastAsia="de-DE"/>
-        </w:rPr>
-      </w:pPr>
-      <w:r>
-        <w:rPr>
-          <w:sz w:val="24"/>
+          <w:lang w:eastAsia="de-DE"/>
+        </w:rPr>
+      </w:pPr>
+      <w:r>
+        <w:rPr>
           <w:lang w:eastAsia="de-DE"/>
         </w:rPr>
         <w:lastRenderedPageBreak/>
-        <w:t>Auf der Einstellungs-Seite kann die Erfassung</w:t>
-      </w:r>
-      <w:r>
-        <w:rPr>
-          <w:sz w:val="24"/>
-          <w:lang w:eastAsia="de-DE"/>
-        </w:rPr>
-        <w:t xml:space="preserve"> der</w:t>
-      </w:r>
-      <w:r>
-        <w:rPr>
-          <w:sz w:val="24"/>
-          <w:lang w:eastAsia="de-DE"/>
-        </w:rPr>
-        <w:t xml:space="preserve"> GPS-Position, die für die Route benutzt wird, </w:t>
-      </w:r>
-      <w:r>
-        <w:rPr>
-          <w:sz w:val="24"/>
-          <w:lang w:eastAsia="de-DE"/>
-        </w:rPr>
-        <w:t xml:space="preserve">und </w:t>
+        <w:t>Oben auf der Suchen-</w:t>
+      </w:r>
+      <w:proofErr w:type="spellStart"/>
+      <w:r>
+        <w:rPr>
+          <w:lang w:eastAsia="de-DE"/>
+        </w:rPr>
+        <w:t>Tap</w:t>
+      </w:r>
+      <w:proofErr w:type="spellEnd"/>
+      <w:r>
+        <w:rPr>
+          <w:lang w:eastAsia="de-DE"/>
+        </w:rPr>
+        <w:t xml:space="preserve"> ist ein Suchfeld, mit dem die Städte </w:t>
+      </w:r>
+      <w:r>
+        <w:rPr>
+          <w:lang w:eastAsia="de-DE"/>
+        </w:rPr>
+        <w:t>selektiert</w:t>
+      </w:r>
+      <w:r>
+        <w:rPr>
+          <w:lang w:eastAsia="de-DE"/>
+        </w:rPr>
+        <w:t xml:space="preserve"> werden. Darunter</w:t>
+      </w:r>
+      <w:r>
+        <w:rPr>
+          <w:lang w:eastAsia="de-DE"/>
+        </w:rPr>
+        <w:t xml:space="preserve"> wird ein</w:t>
+      </w:r>
+      <w:r>
+        <w:rPr>
+          <w:lang w:eastAsia="de-DE"/>
+        </w:rPr>
+        <w:t>e</w:t>
+      </w:r>
+      <w:r>
+        <w:rPr>
+          <w:lang w:eastAsia="de-DE"/>
+        </w:rPr>
+        <w:t xml:space="preserve"> </w:t>
+      </w:r>
+      <w:r>
+        <w:rPr>
+          <w:lang w:eastAsia="de-DE"/>
+        </w:rPr>
+        <w:t>Ionic</w:t>
+      </w:r>
+      <w:r>
+        <w:rPr>
+          <w:lang w:eastAsia="de-DE"/>
+        </w:rPr>
+        <w:t>-</w:t>
+      </w:r>
+      <w:r>
+        <w:rPr>
+          <w:lang w:eastAsia="de-DE"/>
+        </w:rPr>
+        <w:t xml:space="preserve"> Card</w:t>
+      </w:r>
+      <w:r>
+        <w:rPr>
+          <w:lang w:eastAsia="de-DE"/>
+        </w:rPr>
+        <w:t xml:space="preserve"> mit einem Wikipedia Link zu der Stadt</w:t>
+      </w:r>
+      <w:r>
+        <w:rPr>
+          <w:lang w:eastAsia="de-DE"/>
+        </w:rPr>
+        <w:t>, 3 Beispiel Hotels</w:t>
+      </w:r>
+      <w:r>
+        <w:rPr>
+          <w:lang w:eastAsia="de-DE"/>
+        </w:rPr>
+        <w:t xml:space="preserve"> und ein Link zu eine</w:t>
+      </w:r>
+      <w:r>
+        <w:rPr>
+          <w:lang w:eastAsia="de-DE"/>
+        </w:rPr>
+        <w:t>m</w:t>
+      </w:r>
+      <w:r>
+        <w:rPr>
+          <w:lang w:eastAsia="de-DE"/>
+        </w:rPr>
+        <w:t xml:space="preserve"> anderen </w:t>
+      </w:r>
+      <w:proofErr w:type="spellStart"/>
+      <w:r>
+        <w:rPr>
+          <w:lang w:eastAsia="de-DE"/>
+        </w:rPr>
+        <w:t>Tap</w:t>
+      </w:r>
+      <w:proofErr w:type="spellEnd"/>
+      <w:r>
+        <w:rPr>
+          <w:lang w:eastAsia="de-DE"/>
+        </w:rPr>
+        <w:t xml:space="preserve"> </w:t>
+      </w:r>
+      <w:r>
+        <w:rPr>
+          <w:lang w:eastAsia="de-DE"/>
+        </w:rPr>
+        <w:t xml:space="preserve">auf </w:t>
       </w:r>
       <w:proofErr w:type="gramStart"/>
       <w:r>
         <w:rPr>
-          <w:sz w:val="24"/>
           <w:lang w:eastAsia="de-DE"/>
         </w:rPr>
         <w:t>de</w:t>
       </w:r>
       <w:r>
         <w:rPr>
-          <w:sz w:val="24"/>
-          <w:lang w:eastAsia="de-DE"/>
-        </w:rPr>
-        <w:t>r</w:t>
-      </w:r>
-      <w:r>
-        <w:rPr>
-          <w:sz w:val="24"/>
-          <w:lang w:eastAsia="de-DE"/>
-        </w:rPr>
-        <w:t xml:space="preserve"> Suchver</w:t>
-      </w:r>
-      <w:r>
-        <w:rPr>
-          <w:sz w:val="24"/>
-          <w:lang w:eastAsia="de-DE"/>
-        </w:rPr>
-        <w:t>l</w:t>
-      </w:r>
-      <w:r>
-        <w:rPr>
-          <w:sz w:val="24"/>
-          <w:lang w:eastAsia="de-DE"/>
-        </w:rPr>
-        <w:t>aufs</w:t>
+          <w:lang w:eastAsia="de-DE"/>
+        </w:rPr>
+        <w:t>m</w:t>
+      </w:r>
+      <w:r>
+        <w:rPr>
+          <w:lang w:eastAsia="de-DE"/>
+        </w:rPr>
+        <w:t xml:space="preserve"> Hotels</w:t>
       </w:r>
       <w:proofErr w:type="gramEnd"/>
       <w:r>
         <w:rPr>
-          <w:sz w:val="24"/>
-          <w:lang w:eastAsia="de-DE"/>
-        </w:rPr>
-        <w:t xml:space="preserve">, der für die Berechnung der meistgesuchten Städte verwendet wird, </w:t>
-      </w:r>
-      <w:r>
-        <w:rPr>
-          <w:sz w:val="24"/>
-          <w:lang w:eastAsia="de-DE"/>
-        </w:rPr>
-        <w:t>ein</w:t>
-      </w:r>
-      <w:r>
-        <w:rPr>
-          <w:sz w:val="24"/>
-          <w:lang w:eastAsia="de-DE"/>
-        </w:rPr>
-        <w:t>-</w:t>
-      </w:r>
-      <w:r>
-        <w:rPr>
-          <w:sz w:val="24"/>
-          <w:lang w:eastAsia="de-DE"/>
-        </w:rPr>
-        <w:t xml:space="preserve"> und au</w:t>
-      </w:r>
-      <w:r>
-        <w:rPr>
-          <w:sz w:val="24"/>
-          <w:lang w:eastAsia="de-DE"/>
-        </w:rPr>
-        <w:t>sgestellt werden.</w:t>
-      </w:r>
-      <w:r>
-        <w:rPr>
-          <w:sz w:val="24"/>
-          <w:lang w:eastAsia="de-DE"/>
-        </w:rPr>
-        <w:t xml:space="preserve"> </w:t>
-      </w:r>
-      <w:r>
-        <w:rPr>
-          <w:sz w:val="24"/>
-          <w:lang w:eastAsia="de-DE"/>
-        </w:rPr>
-        <w:t>Wenn die App das erste Mal geöffnet wird, wird sowohl die GPS-Positionen- als auch die Suchverlaufserfassung erlaubt. Die Änderung der Einstellung wird erst erfasst</w:t>
-      </w:r>
-      <w:r>
-        <w:rPr>
-          <w:sz w:val="24"/>
-          <w:lang w:eastAsia="de-DE"/>
-        </w:rPr>
-        <w:t>,</w:t>
-      </w:r>
-      <w:r>
-        <w:rPr>
-          <w:sz w:val="24"/>
-          <w:lang w:eastAsia="de-DE"/>
-        </w:rPr>
-        <w:t xml:space="preserve"> sobald die App neu gestartet wird. </w:t>
-      </w:r>
-      <w:r>
-        <w:rPr>
-          <w:sz w:val="24"/>
-          <w:lang w:eastAsia="de-DE"/>
-        </w:rPr>
-        <w:t xml:space="preserve">Die Einstellungen werden im </w:t>
+          <w:lang w:eastAsia="de-DE"/>
+        </w:rPr>
+        <w:t xml:space="preserve">, Hostels </w:t>
+      </w:r>
+      <w:r>
+        <w:rPr>
+          <w:lang w:eastAsia="de-DE"/>
+        </w:rPr>
+        <w:t>oder</w:t>
+      </w:r>
+      <w:r>
+        <w:rPr>
+          <w:lang w:eastAsia="de-DE"/>
+        </w:rPr>
+        <w:t xml:space="preserve"> Restaurants angezeigt werden können.</w:t>
+      </w:r>
+      <w:r>
+        <w:rPr>
+          <w:lang w:eastAsia="de-DE"/>
+        </w:rPr>
+        <w:t xml:space="preserve"> Die Anzahl der angezeigten Elemente ist variabel zwischen 15,25 und 50.</w:t>
+      </w:r>
+      <w:r>
+        <w:rPr>
+          <w:lang w:eastAsia="de-DE"/>
+        </w:rPr>
+        <w:t xml:space="preserve"> Auf der nächsten Karte wird das Wetter der nächsten 10 Tage und danach die Route vom aktuellen Standort zur gesuchten Stadt dargestellt. Es kann zwischen den Fortbewegungsmitteln Auto, Laufen und Öffentliche Verkehrsmittel auswählen. Darunter </w:t>
+      </w:r>
+      <w:r>
+        <w:rPr>
+          <w:lang w:eastAsia="de-DE"/>
+        </w:rPr>
+        <w:t>sind</w:t>
+      </w:r>
+      <w:r>
+        <w:rPr>
+          <w:lang w:eastAsia="de-DE"/>
+        </w:rPr>
+        <w:t xml:space="preserve"> die Distanz und ein Link</w:t>
+      </w:r>
+      <w:r>
+        <w:rPr>
+          <w:lang w:eastAsia="de-DE"/>
+        </w:rPr>
+        <w:t xml:space="preserve"> sichtbar</w:t>
+      </w:r>
+      <w:r>
+        <w:rPr>
+          <w:lang w:eastAsia="de-DE"/>
+        </w:rPr>
+        <w:t>. Durch den Link wird auf eine andere</w:t>
+      </w:r>
+      <w:r>
+        <w:rPr>
+          <w:lang w:eastAsia="de-DE"/>
+        </w:rPr>
+        <w:t xml:space="preserve">n </w:t>
       </w:r>
       <w:proofErr w:type="spellStart"/>
       <w:r>
         <w:rPr>
-          <w:sz w:val="24"/>
+          <w:lang w:eastAsia="de-DE"/>
+        </w:rPr>
+        <w:t>Tap</w:t>
+      </w:r>
+      <w:proofErr w:type="spellEnd"/>
+      <w:r>
+        <w:rPr>
+          <w:lang w:eastAsia="de-DE"/>
+        </w:rPr>
+        <w:t xml:space="preserve"> weiterg</w:t>
+      </w:r>
+      <w:r>
+        <w:rPr>
+          <w:lang w:eastAsia="de-DE"/>
+        </w:rPr>
+        <w:t xml:space="preserve">eleitet, auf </w:t>
+      </w:r>
+      <w:proofErr w:type="gramStart"/>
+      <w:r>
+        <w:rPr>
+          <w:lang w:eastAsia="de-DE"/>
+        </w:rPr>
+        <w:t>de</w:t>
+      </w:r>
+      <w:r>
+        <w:rPr>
+          <w:lang w:eastAsia="de-DE"/>
+        </w:rPr>
+        <w:t>m</w:t>
+      </w:r>
+      <w:r>
+        <w:rPr>
+          <w:lang w:eastAsia="de-DE"/>
+        </w:rPr>
+        <w:t xml:space="preserve"> Details</w:t>
+      </w:r>
+      <w:proofErr w:type="gramEnd"/>
+      <w:r>
+        <w:rPr>
+          <w:lang w:eastAsia="de-DE"/>
+        </w:rPr>
+        <w:t xml:space="preserve"> der Route angezeigt werden.</w:t>
+      </w:r>
+      <w:r>
+        <w:rPr>
+          <w:lang w:eastAsia="de-DE"/>
+        </w:rPr>
+        <w:t xml:space="preserve"> Ganz unten auf der Seite befindet sich ein Button mit dem diese Stadt entweder als Favoriten hinzufügen oder aus dieser Liste löschen</w:t>
+      </w:r>
+      <w:r>
+        <w:rPr>
+          <w:lang w:eastAsia="de-DE"/>
+        </w:rPr>
+        <w:t xml:space="preserve"> werden</w:t>
+      </w:r>
+      <w:r>
+        <w:rPr>
+          <w:lang w:eastAsia="de-DE"/>
+        </w:rPr>
+        <w:t xml:space="preserve"> kann.</w:t>
+      </w:r>
+      <w:r>
+        <w:rPr>
+          <w:lang w:eastAsia="de-DE"/>
+        </w:rPr>
+        <w:t xml:space="preserve"> Diese List wird im </w:t>
+      </w:r>
+      <w:proofErr w:type="spellStart"/>
+      <w:r>
+        <w:rPr>
           <w:lang w:eastAsia="de-DE"/>
         </w:rPr>
         <w:t>Local</w:t>
@@ -2216,24 +2419,145 @@
       <w:proofErr w:type="spellEnd"/>
       <w:r>
         <w:rPr>
-          <w:sz w:val="24"/>
           <w:lang w:eastAsia="de-DE"/>
         </w:rPr>
         <w:t xml:space="preserve"> Storage gespeichert.</w:t>
-      </w:r>
-      <w:r>
-        <w:rPr>
-          <w:sz w:val="24"/>
-          <w:lang w:eastAsia="de-DE"/>
-        </w:rPr>
-        <w:t xml:space="preserve"> </w:t>
       </w:r>
     </w:p>
     <w:p>
       <w:pPr>
+        <w:rPr>
+          <w:lang w:eastAsia="de-DE"/>
+        </w:rPr>
+      </w:pPr>
+      <w:r>
+        <w:rPr>
+          <w:lang w:eastAsia="de-DE"/>
+        </w:rPr>
+        <w:t>Auf der Einstellungs-Seite kann die Erfassung</w:t>
+      </w:r>
+      <w:r>
+        <w:rPr>
+          <w:lang w:eastAsia="de-DE"/>
+        </w:rPr>
+        <w:t xml:space="preserve"> der</w:t>
+      </w:r>
+      <w:r>
+        <w:rPr>
+          <w:lang w:eastAsia="de-DE"/>
+        </w:rPr>
+        <w:t xml:space="preserve"> GPS-Position, die für die Route benutzt wird, </w:t>
+      </w:r>
+      <w:r>
+        <w:rPr>
+          <w:lang w:eastAsia="de-DE"/>
+        </w:rPr>
+        <w:t>und de</w:t>
+      </w:r>
+      <w:r>
+        <w:rPr>
+          <w:lang w:eastAsia="de-DE"/>
+        </w:rPr>
+        <w:t>r</w:t>
+      </w:r>
+      <w:r>
+        <w:rPr>
+          <w:lang w:eastAsia="de-DE"/>
+        </w:rPr>
+        <w:t xml:space="preserve"> Suchver</w:t>
+      </w:r>
+      <w:r>
+        <w:rPr>
+          <w:lang w:eastAsia="de-DE"/>
+        </w:rPr>
+        <w:t>l</w:t>
+      </w:r>
+      <w:r>
+        <w:rPr>
+          <w:lang w:eastAsia="de-DE"/>
+        </w:rPr>
+        <w:t xml:space="preserve">auf, der für die Berechnung der meistgesuchten Städte verwendet wird, </w:t>
+      </w:r>
+      <w:r>
+        <w:rPr>
+          <w:lang w:eastAsia="de-DE"/>
+        </w:rPr>
+        <w:t>ein</w:t>
+      </w:r>
+      <w:r>
+        <w:rPr>
+          <w:lang w:eastAsia="de-DE"/>
+        </w:rPr>
+        <w:t>-</w:t>
+      </w:r>
+      <w:r>
+        <w:rPr>
+          <w:lang w:eastAsia="de-DE"/>
+        </w:rPr>
+        <w:t xml:space="preserve"> und au</w:t>
+      </w:r>
+      <w:r>
+        <w:rPr>
+          <w:lang w:eastAsia="de-DE"/>
+        </w:rPr>
+        <w:t>sgestellt werden.</w:t>
+      </w:r>
+      <w:r>
+        <w:rPr>
+          <w:lang w:eastAsia="de-DE"/>
+        </w:rPr>
+        <w:t xml:space="preserve"> </w:t>
+      </w:r>
+      <w:r>
+        <w:rPr>
+          <w:lang w:eastAsia="de-DE"/>
+        </w:rPr>
+        <w:t>Wenn die App das erste Mal geöffnet wird, wird sowohl die GPS-Positionen- als auch die Suchverlaufserfassung erlaubt. Die Änderung der Einstellung wird erst erfasst</w:t>
+      </w:r>
+      <w:r>
+        <w:rPr>
+          <w:lang w:eastAsia="de-DE"/>
+        </w:rPr>
+        <w:t>,</w:t>
+      </w:r>
+      <w:r>
+        <w:rPr>
+          <w:lang w:eastAsia="de-DE"/>
+        </w:rPr>
+        <w:t xml:space="preserve"> sobald die App neu gestartet wird. </w:t>
+      </w:r>
+      <w:r>
+        <w:rPr>
+          <w:lang w:eastAsia="de-DE"/>
+        </w:rPr>
+        <w:t xml:space="preserve">Die Einstellungen werden im </w:t>
+      </w:r>
+      <w:proofErr w:type="spellStart"/>
+      <w:r>
+        <w:rPr>
+          <w:lang w:eastAsia="de-DE"/>
+        </w:rPr>
+        <w:t>Local</w:t>
+      </w:r>
+      <w:proofErr w:type="spellEnd"/>
+      <w:r>
+        <w:rPr>
+          <w:lang w:eastAsia="de-DE"/>
+        </w:rPr>
+        <w:t xml:space="preserve"> Storage gespeichert.</w:t>
+      </w:r>
+      <w:r>
+        <w:rPr>
+          <w:lang w:eastAsia="de-DE"/>
+        </w:rPr>
+        <w:t xml:space="preserve"> </w:t>
+      </w:r>
+    </w:p>
+    <w:p>
+      <w:pPr>
         <w:pStyle w:val="berschrift1"/>
       </w:pPr>
-      <w:bookmarkStart w:id="5" w:name="_Toc507692179"/>
+      <w:bookmarkStart w:id="5" w:name="_Toc507713739"/>
       <w:r>
         <w:t>T</w:t>
       </w:r>
@@ -2250,166 +2574,276 @@
     </w:p>
     <w:p>
       <w:pPr>
-        <w:rPr>
-          <w:sz w:val="24"/>
-          <w:lang w:eastAsia="de-DE"/>
-        </w:rPr>
-      </w:pPr>
-      <w:r>
-        <w:rPr>
-          <w:sz w:val="24"/>
-          <w:lang w:eastAsia="de-DE"/>
-        </w:rPr>
-        <w:t xml:space="preserve">Die App “Shorties“ wurde unter zur Hilfenahme des Frameworks </w:t>
+        <w:jc w:val="left"/>
+        <w:rPr>
+          <w:lang w:eastAsia="de-DE"/>
+        </w:rPr>
+      </w:pPr>
+      <w:r>
+        <w:rPr>
+          <w:lang w:eastAsia="de-DE"/>
+        </w:rPr>
+        <w:t xml:space="preserve">Die App “Shorties“ wurde unter zur Hilfenahme des Frameworks Ionic erstellt. </w:t>
+      </w:r>
+      <w:r>
+        <w:rPr>
+          <w:lang w:eastAsia="de-DE"/>
+        </w:rPr>
+        <w:t>Mit dem Ionic Plug-in namens Google Maps werden sowohl die Route zu der gesuchten St</w:t>
+      </w:r>
+      <w:r>
+        <w:rPr>
+          <w:lang w:eastAsia="de-DE"/>
+        </w:rPr>
+        <w:t>ä</w:t>
+      </w:r>
+      <w:r>
+        <w:rPr>
+          <w:lang w:eastAsia="de-DE"/>
+        </w:rPr>
+        <w:t>dt</w:t>
+      </w:r>
+      <w:r>
+        <w:rPr>
+          <w:lang w:eastAsia="de-DE"/>
+        </w:rPr>
+        <w:t>en</w:t>
+      </w:r>
+      <w:r>
+        <w:rPr>
+          <w:lang w:eastAsia="de-DE"/>
+        </w:rPr>
+        <w:t xml:space="preserve"> als auch die Vorschläge für Hotels, Hostels und Restaurants in diese</w:t>
+      </w:r>
+      <w:r>
+        <w:rPr>
+          <w:lang w:eastAsia="de-DE"/>
+        </w:rPr>
+        <w:t>n</w:t>
+      </w:r>
+      <w:bookmarkStart w:id="6" w:name="_GoBack"/>
+      <w:bookmarkEnd w:id="6"/>
+      <w:r>
+        <w:rPr>
+          <w:lang w:eastAsia="de-DE"/>
+        </w:rPr>
+        <w:t xml:space="preserve"> sowohl angezeigt als auch die Informationen dadurch </w:t>
+      </w:r>
+      <w:r>
+        <w:rPr>
+          <w:lang w:eastAsia="de-DE"/>
+        </w:rPr>
+        <w:t>ausgelesen</w:t>
+      </w:r>
+      <w:r>
+        <w:rPr>
+          <w:lang w:eastAsia="de-DE"/>
+        </w:rPr>
+        <w:t>.</w:t>
+      </w:r>
+      <w:r>
+        <w:rPr>
+          <w:lang w:eastAsia="de-DE"/>
+        </w:rPr>
+        <w:t xml:space="preserve"> Dafür wird eine </w:t>
       </w:r>
       <w:proofErr w:type="spellStart"/>
       <w:r>
         <w:rPr>
-          <w:sz w:val="24"/>
-          <w:lang w:eastAsia="de-DE"/>
-        </w:rPr>
-        <w:t>Ionic</w:t>
+          <w:lang w:eastAsia="de-DE"/>
+        </w:rPr>
+        <w:t>Get</w:t>
       </w:r>
       <w:proofErr w:type="spellEnd"/>
       <w:r>
         <w:rPr>
-          <w:sz w:val="24"/>
-          <w:lang w:eastAsia="de-DE"/>
-        </w:rPr>
-        <w:t xml:space="preserve"> erstellt. </w:t>
-      </w:r>
-      <w:r>
-        <w:rPr>
-          <w:sz w:val="24"/>
-          <w:lang w:eastAsia="de-DE"/>
-        </w:rPr>
-        <w:t xml:space="preserve">Mit dem </w:t>
-      </w:r>
-      <w:proofErr w:type="spellStart"/>
-      <w:r>
-        <w:rPr>
-          <w:sz w:val="24"/>
-          <w:lang w:eastAsia="de-DE"/>
-        </w:rPr>
-        <w:t>Ionic</w:t>
-      </w:r>
-      <w:proofErr w:type="spellEnd"/>
-      <w:r>
-        <w:rPr>
-          <w:sz w:val="24"/>
-          <w:lang w:eastAsia="de-DE"/>
-        </w:rPr>
-        <w:t xml:space="preserve"> Plug-in namens Google Maps werden sowohl die Route zu der gesuchten Stadt als auch die Vorschläge für Hotels, Hostels und Restaurants in dieser sowohl angezeigt als auch die Informationen dadurch </w:t>
-      </w:r>
-      <w:r>
-        <w:rPr>
-          <w:sz w:val="24"/>
-          <w:lang w:eastAsia="de-DE"/>
-        </w:rPr>
-        <w:t>ausgelesen</w:t>
-      </w:r>
-      <w:r>
-        <w:rPr>
-          <w:sz w:val="24"/>
-          <w:lang w:eastAsia="de-DE"/>
-        </w:rPr>
-        <w:t>.</w:t>
-      </w:r>
-    </w:p>
-    <w:p>
-      <w:pPr>
-        <w:rPr>
-          <w:sz w:val="24"/>
-          <w:lang w:eastAsia="de-DE"/>
-        </w:rPr>
-      </w:pPr>
-      <w:r>
-        <w:rPr>
-          <w:sz w:val="24"/>
-          <w:lang w:eastAsia="de-DE"/>
-        </w:rPr>
-        <w:t>Außerdem wird ein externe API</w:t>
-      </w:r>
-      <w:r>
-        <w:rPr>
-          <w:sz w:val="24"/>
-          <w:lang w:eastAsia="de-DE"/>
-        </w:rPr>
-        <w:t xml:space="preserve"> namens </w:t>
-      </w:r>
-      <w:proofErr w:type="spellStart"/>
-      <w:r>
-        <w:rPr>
-          <w:sz w:val="24"/>
-          <w:lang w:eastAsia="de-DE"/>
-        </w:rPr>
-        <w:t>Weather</w:t>
-      </w:r>
-      <w:proofErr w:type="spellEnd"/>
-      <w:r>
-        <w:rPr>
-          <w:sz w:val="24"/>
-          <w:lang w:eastAsia="de-DE"/>
-        </w:rPr>
-        <w:t xml:space="preserve"> API</w:t>
-      </w:r>
-      <w:r>
-        <w:rPr>
-          <w:sz w:val="24"/>
-          <w:lang w:eastAsia="de-DE"/>
-        </w:rPr>
-        <w:t xml:space="preserve"> verwendet, um das aktuelle Wetter der gesuchten Stadt und deren GPS-Position zu ermitteln. </w:t>
-      </w:r>
-    </w:p>
-    <w:p>
-      <w:pPr>
-        <w:rPr>
-          <w:sz w:val="24"/>
-          <w:lang w:eastAsia="de-DE"/>
-        </w:rPr>
-      </w:pPr>
-      <w:r>
-        <w:rPr>
-          <w:sz w:val="24"/>
-          <w:lang w:eastAsia="de-DE"/>
-        </w:rPr>
-        <w:t xml:space="preserve">Dazu wird ein </w:t>
-      </w:r>
-      <w:proofErr w:type="spellStart"/>
-      <w:r>
-        <w:rPr>
-          <w:sz w:val="24"/>
-          <w:lang w:eastAsia="de-DE"/>
-        </w:rPr>
-        <w:t>Get</w:t>
-      </w:r>
-      <w:proofErr w:type="spellEnd"/>
-      <w:r>
-        <w:rPr>
-          <w:sz w:val="24"/>
-          <w:lang w:eastAsia="de-DE"/>
-        </w:rPr>
-        <w:t xml:space="preserve">-Request </w:t>
-      </w:r>
-      <w:r>
-        <w:rPr>
-          <w:sz w:val="24"/>
-          <w:lang w:eastAsia="de-DE"/>
-        </w:rPr>
-        <w:t xml:space="preserve">mit der URL </w:t>
-      </w:r>
-      <w:r>
-        <w:rPr>
-          <w:sz w:val="24"/>
-          <w:lang w:eastAsia="de-DE"/>
-        </w:rPr>
-        <w:t xml:space="preserve">an </w:t>
-      </w:r>
-      <w:hyperlink r:id="rId8" w:history="1">
+          <w:lang w:eastAsia="de-DE"/>
+        </w:rPr>
+        <w:t xml:space="preserve">-Request an </w:t>
+      </w:r>
+      <w:hyperlink r:id="rId9" w:history="1">
         <w:r>
           <w:rPr>
             <w:rStyle w:val="Hyperlink"/>
-            <w:sz w:val="24"/>
+            <w:lang w:eastAsia="de-DE"/>
+          </w:rPr>
+          <w:t>https://api.foursquare.com/v2/venues/search?v=20161017&amp;ll={{Längengrad}}%2C{{Breitengrad}}&amp;query={{SuchString}}&amp;limit={{Limit}}&amp;intent=checkin&amp;client_id={{id}}&amp;client_secret={{secret}}</w:t>
+        </w:r>
+      </w:hyperlink>
+      <w:r>
+        <w:rPr>
+          <w:lang w:eastAsia="de-DE"/>
+        </w:rPr>
+        <w:t xml:space="preserve"> </w:t>
+      </w:r>
+      <w:r>
+        <w:rPr>
+          <w:lang w:eastAsia="de-DE"/>
+        </w:rPr>
+        <w:t xml:space="preserve">gesendet. Als Response werden die Menge, die vorher festgelegt mit </w:t>
+      </w:r>
+      <w:r>
+        <w:rPr>
+          <w:lang w:eastAsia="de-DE"/>
+        </w:rPr>
+        <w:t>L</w:t>
+      </w:r>
+      <w:r>
+        <w:rPr>
+          <w:lang w:eastAsia="de-DE"/>
+        </w:rPr>
+        <w:t>imit wurde</w:t>
+      </w:r>
+      <w:r>
+        <w:rPr>
+          <w:lang w:eastAsia="de-DE"/>
+        </w:rPr>
+        <w:t>, an etwas (</w:t>
+      </w:r>
+      <w:proofErr w:type="spellStart"/>
+      <w:r>
+        <w:rPr>
+          <w:lang w:eastAsia="de-DE"/>
+        </w:rPr>
+        <w:t>S</w:t>
+      </w:r>
+      <w:r>
+        <w:rPr>
+          <w:lang w:eastAsia="de-DE"/>
+        </w:rPr>
+        <w:t>uchString</w:t>
+      </w:r>
+      <w:proofErr w:type="spellEnd"/>
+      <w:r>
+        <w:rPr>
+          <w:lang w:eastAsia="de-DE"/>
+        </w:rPr>
+        <w:t xml:space="preserve">) zurückgegeben. Dafür werden die GSP-Koordinaten mitgesendet, um die gesucht werden sollen. Die </w:t>
+      </w:r>
+      <w:proofErr w:type="spellStart"/>
+      <w:r>
+        <w:rPr>
+          <w:lang w:eastAsia="de-DE"/>
+        </w:rPr>
+        <w:t>client_id</w:t>
+      </w:r>
+      <w:proofErr w:type="spellEnd"/>
+      <w:r>
+        <w:rPr>
+          <w:lang w:eastAsia="de-DE"/>
+        </w:rPr>
+        <w:t xml:space="preserve"> und </w:t>
+      </w:r>
+      <w:proofErr w:type="gramStart"/>
+      <w:r>
+        <w:rPr>
+          <w:lang w:eastAsia="de-DE"/>
+        </w:rPr>
+        <w:t>das</w:t>
+      </w:r>
+      <w:proofErr w:type="gramEnd"/>
+      <w:r>
+        <w:rPr>
+          <w:lang w:eastAsia="de-DE"/>
+        </w:rPr>
+        <w:t xml:space="preserve"> </w:t>
+      </w:r>
+      <w:proofErr w:type="spellStart"/>
+      <w:r>
+        <w:rPr>
+          <w:lang w:eastAsia="de-DE"/>
+        </w:rPr>
+        <w:t>client_secret</w:t>
+      </w:r>
+      <w:proofErr w:type="spellEnd"/>
+      <w:r>
+        <w:rPr>
+          <w:lang w:eastAsia="de-DE"/>
+        </w:rPr>
+        <w:t xml:space="preserve"> müssen bei Google abgefragt werden.</w:t>
+      </w:r>
+    </w:p>
+    <w:p>
+      <w:pPr>
+        <w:rPr>
+          <w:lang w:eastAsia="de-DE"/>
+        </w:rPr>
+      </w:pPr>
+      <w:r>
+        <w:rPr>
+          <w:lang w:eastAsia="de-DE"/>
+        </w:rPr>
+        <w:t>Außerdem wird ein externe API</w:t>
+      </w:r>
+      <w:r>
+        <w:rPr>
+          <w:lang w:eastAsia="de-DE"/>
+        </w:rPr>
+        <w:t xml:space="preserve"> namens </w:t>
+      </w:r>
+      <w:proofErr w:type="spellStart"/>
+      <w:r>
+        <w:rPr>
+          <w:lang w:eastAsia="de-DE"/>
+        </w:rPr>
+        <w:t>Weather</w:t>
+      </w:r>
+      <w:proofErr w:type="spellEnd"/>
+      <w:r>
+        <w:rPr>
+          <w:lang w:eastAsia="de-DE"/>
+        </w:rPr>
+        <w:t xml:space="preserve"> API</w:t>
+      </w:r>
+      <w:r>
+        <w:rPr>
+          <w:lang w:eastAsia="de-DE"/>
+        </w:rPr>
+        <w:t xml:space="preserve"> verwendet, um das aktuelle Wetter der gesuchten Stadt und deren GPS-Position zu ermitteln. </w:t>
+      </w:r>
+    </w:p>
+    <w:p>
+      <w:pPr>
+        <w:rPr>
+          <w:lang w:eastAsia="de-DE"/>
+        </w:rPr>
+      </w:pPr>
+      <w:r>
+        <w:rPr>
+          <w:lang w:eastAsia="de-DE"/>
+        </w:rPr>
+        <w:t xml:space="preserve">Dazu wird ein </w:t>
+      </w:r>
+      <w:proofErr w:type="spellStart"/>
+      <w:r>
+        <w:rPr>
+          <w:lang w:eastAsia="de-DE"/>
+        </w:rPr>
+        <w:t>Get</w:t>
+      </w:r>
+      <w:proofErr w:type="spellEnd"/>
+      <w:r>
+        <w:rPr>
+          <w:lang w:eastAsia="de-DE"/>
+        </w:rPr>
+        <w:t xml:space="preserve">-Request </w:t>
+      </w:r>
+      <w:r>
+        <w:rPr>
+          <w:lang w:eastAsia="de-DE"/>
+        </w:rPr>
+        <w:t xml:space="preserve">mit der URL </w:t>
+      </w:r>
+      <w:r>
+        <w:rPr>
+          <w:lang w:eastAsia="de-DE"/>
+        </w:rPr>
+        <w:t xml:space="preserve">an </w:t>
+      </w:r>
+      <w:hyperlink r:id="rId10" w:history="1">
+        <w:r>
+          <w:rPr>
+            <w:rStyle w:val="Hyperlink"/>
             <w:lang w:eastAsia="de-DE"/>
           </w:rPr>
           <w:t>http://api.wunderground.com/api/{{id}}/forecast10day/q/{{Land}}/{{Stadt}}.json</w:t>
@@ -2417,16 +2851,14 @@
       </w:hyperlink>
       <w:r>
         <w:rPr>
-          <w:sz w:val="24"/>
           <w:lang w:eastAsia="de-DE"/>
         </w:rPr>
         <w:t xml:space="preserve"> gesendet. Für die ID muss sich auf </w:t>
       </w:r>
-      <w:hyperlink r:id="rId9" w:history="1">
+      <w:hyperlink r:id="rId11" w:history="1">
         <w:r>
           <w:rPr>
             <w:rStyle w:val="Hyperlink"/>
-            <w:sz w:val="24"/>
             <w:lang w:eastAsia="de-DE"/>
           </w:rPr>
           <w:t>http://api.wunderground.com/api</w:t>
@@ -2434,57 +2866,61 @@
       </w:hyperlink>
       <w:r>
         <w:rPr>
-          <w:sz w:val="24"/>
           <w:lang w:eastAsia="de-DE"/>
         </w:rPr>
         <w:t xml:space="preserve"> eingeloggt werden. Wenn das Land nicht angegeben wird und es mehrere Städte mit diesem Nahmen gibt, wie z.B. New York, wird eine Liste mit den zur Verf</w:t>
       </w:r>
       <w:r>
         <w:rPr>
-          <w:sz w:val="24"/>
           <w:lang w:eastAsia="de-DE"/>
         </w:rPr>
         <w:t>ü</w:t>
       </w:r>
       <w:r>
         <w:rPr>
-          <w:sz w:val="24"/>
           <w:lang w:eastAsia="de-DE"/>
         </w:rPr>
         <w:t>gung stehenden St</w:t>
       </w:r>
       <w:r>
         <w:rPr>
-          <w:sz w:val="24"/>
-          <w:lang w:eastAsia="de-DE"/>
-        </w:rPr>
-        <w:t xml:space="preserve">ädten zurückgegeben, aus denen in der App die richtige Stadt ausgewählt werden kann. </w:t>
+          <w:lang w:eastAsia="de-DE"/>
+        </w:rPr>
+        <w:t xml:space="preserve">ädten zurückgegeben, aus denen in der App die richtige Stadt ausgewählt werden </w:t>
+      </w:r>
+      <w:r>
+        <w:rPr>
+          <w:lang w:eastAsia="de-DE"/>
+        </w:rPr>
+        <w:t>muss</w:t>
+      </w:r>
+      <w:r>
+        <w:rPr>
+          <w:lang w:eastAsia="de-DE"/>
+        </w:rPr>
+        <w:t xml:space="preserve">. </w:t>
       </w:r>
     </w:p>
     <w:p>
       <w:pPr>
         <w:rPr>
-          <w:sz w:val="24"/>
-          <w:lang w:eastAsia="de-DE"/>
-        </w:rPr>
-      </w:pPr>
-      <w:r>
-        <w:rPr>
-          <w:sz w:val="24"/>
+          <w:lang w:eastAsia="de-DE"/>
+        </w:rPr>
+      </w:pPr>
+      <w:r>
+        <w:rPr>
           <w:lang w:eastAsia="de-DE"/>
         </w:rPr>
         <w:t xml:space="preserve">Als Response werden die </w:t>
       </w:r>
       <w:r>
         <w:rPr>
-          <w:sz w:val="24"/>
           <w:lang w:eastAsia="de-DE"/>
         </w:rPr>
         <w:t>f</w:t>
       </w:r>
       <w:r>
         <w:rPr>
-          <w:sz w:val="24"/>
           <w:lang w:eastAsia="de-DE"/>
         </w:rPr>
         <w:t>olgenden Informationen als Array wiedergegeben, aus denen unter andrem die Temperaturen der nächsten Tage und die Wetterbedingungen ablesen kann:</w:t>
@@ -2499,10 +2935,11 @@
           <w:noProof/>
           <w:sz w:val="24"/>
         </w:rPr>
+        <w:lastRenderedPageBreak/>
         <w:drawing>
-          <wp:inline distT="0" distB="0" distL="0" distR="0" wp14:anchorId="3A137306" wp14:editId="6F6B7431">
-            <wp:extent cx="3650626" cy="3219450"/>
-            <wp:effectExtent l="0" t="0" r="6985" b="0"/>
+          <wp:inline distT="0" distB="0" distL="0" distR="0" wp14:anchorId="3A137306" wp14:editId="797F0785">
+            <wp:extent cx="3435163" cy="3029435"/>
+            <wp:effectExtent l="0" t="0" r="0" b="0"/>
             <wp:docPr id="1" name="Grafik 1"/>
             <wp:cNvGraphicFramePr>
               <a:graphicFrameLocks xmlns:a="http://schemas.openxmlformats.org/drawingml/2006/main" noChangeAspect="1"/>
@@ -2515,7 +2952,7 @@
                     <pic:cNvPicPr/>
                   </pic:nvPicPr>
                   <pic:blipFill>
-                    <a:blip r:embed="rId10"/>
+                    <a:blip r:embed="rId12"/>
                     <a:stretch>
                       <a:fillRect/>
                     </a:stretch>
@@ -2523,7 +2960,7 @@
                   <pic:spPr>
                     <a:xfrm>
                       <a:off x="0" y="0"/>
-                      <a:ext cx="3650637" cy="3219460"/>
+                      <a:ext cx="3463536" cy="3054457"/>
                     </a:xfrm>
                     <a:prstGeom prst="rect">
                       <a:avLst/>
@@ -2541,8 +2978,7 @@
         <w:pStyle w:val="Beschriftung"/>
         <w:jc w:val="both"/>
         <w:rPr>
-          <w:sz w:val="28"/>
-          <w:lang w:eastAsia="de-DE"/>
+          <w:sz w:val="20"/>
         </w:rPr>
       </w:pPr>
       <w:r>
@@ -2569,28 +3005,23 @@
     <w:p>
       <w:pPr>
         <w:rPr>
-          <w:sz w:val="24"/>
-          <w:lang w:eastAsia="de-DE"/>
-        </w:rPr>
-      </w:pPr>
-      <w:r>
-        <w:rPr>
-          <w:sz w:val="24"/>
-          <w:lang w:eastAsia="de-DE"/>
-        </w:rPr>
-        <w:lastRenderedPageBreak/>
+          <w:lang w:eastAsia="de-DE"/>
+        </w:rPr>
+      </w:pPr>
+      <w:r>
+        <w:rPr>
+          <w:lang w:eastAsia="de-DE"/>
+        </w:rPr>
         <w:t xml:space="preserve">Das Wettericon </w:t>
       </w:r>
       <w:r>
         <w:rPr>
-          <w:sz w:val="24"/>
           <w:lang w:eastAsia="de-DE"/>
         </w:rPr>
         <w:t>wurde</w:t>
       </w:r>
       <w:r>
         <w:rPr>
-          <w:sz w:val="24"/>
           <w:lang w:eastAsia="de-DE"/>
         </w:rPr>
         <w:t xml:space="preserve"> mit Hilfe der </w:t>
@@ -2598,7 +3029,6 @@
       <w:proofErr w:type="spellStart"/>
       <w:r>
         <w:rPr>
-          <w:sz w:val="24"/>
           <w:lang w:eastAsia="de-DE"/>
         </w:rPr>
         <w:t>icon_url</w:t>
@@ -2606,42 +3036,36 @@
       <w:proofErr w:type="spellEnd"/>
       <w:r>
         <w:rPr>
-          <w:sz w:val="24"/>
           <w:lang w:eastAsia="de-DE"/>
         </w:rPr>
         <w:t xml:space="preserve"> erstellt. Weiter Information</w:t>
       </w:r>
       <w:r>
         <w:rPr>
-          <w:sz w:val="24"/>
           <w:lang w:eastAsia="de-DE"/>
         </w:rPr>
         <w:t>,</w:t>
       </w:r>
       <w:r>
         <w:rPr>
-          <w:sz w:val="24"/>
           <w:lang w:eastAsia="de-DE"/>
         </w:rPr>
         <w:t xml:space="preserve"> die genutzt werden</w:t>
       </w:r>
       <w:r>
         <w:rPr>
-          <w:sz w:val="24"/>
           <w:lang w:eastAsia="de-DE"/>
         </w:rPr>
         <w:t>,</w:t>
       </w:r>
       <w:r>
         <w:rPr>
-          <w:sz w:val="24"/>
           <w:lang w:eastAsia="de-DE"/>
         </w:rPr>
         <w:t xml:space="preserve"> sind die Niederschlagswahrscheinlichkeit</w:t>
       </w:r>
       <w:r>
         <w:rPr>
-          <w:sz w:val="24"/>
           <w:lang w:eastAsia="de-DE"/>
         </w:rPr>
         <w:t xml:space="preserve"> (</w:t>
@@ -2649,7 +3073,6 @@
       <w:proofErr w:type="spellStart"/>
       <w:r>
         <w:rPr>
-          <w:sz w:val="24"/>
           <w:lang w:eastAsia="de-DE"/>
         </w:rPr>
         <w:t>pop</w:t>
@@ -2657,14 +3080,12 @@
       <w:proofErr w:type="spellEnd"/>
       <w:r>
         <w:rPr>
-          <w:sz w:val="24"/>
           <w:lang w:eastAsia="de-DE"/>
         </w:rPr>
         <w:t>)</w:t>
       </w:r>
       <w:r>
         <w:rPr>
-          <w:sz w:val="24"/>
           <w:lang w:eastAsia="de-DE"/>
         </w:rPr>
         <w:t>, Luftfeuchtigkeit (</w:t>
@@ -2672,7 +3093,6 @@
       <w:proofErr w:type="spellStart"/>
       <w:r>
         <w:rPr>
-          <w:sz w:val="24"/>
           <w:lang w:eastAsia="de-DE"/>
         </w:rPr>
         <w:t>avehumidity</w:t>
@@ -2680,28 +3100,24 @@
       <w:proofErr w:type="spellEnd"/>
       <w:r>
         <w:rPr>
-          <w:sz w:val="24"/>
           <w:lang w:eastAsia="de-DE"/>
         </w:rPr>
         <w:t xml:space="preserve">) und </w:t>
       </w:r>
       <w:r>
         <w:rPr>
-          <w:sz w:val="24"/>
           <w:lang w:eastAsia="de-DE"/>
         </w:rPr>
         <w:t>Wind</w:t>
       </w:r>
       <w:r>
         <w:rPr>
-          <w:sz w:val="24"/>
           <w:lang w:eastAsia="de-DE"/>
         </w:rPr>
         <w:t>geschwindigkeit</w:t>
       </w:r>
       <w:r>
         <w:rPr>
-          <w:sz w:val="24"/>
           <w:lang w:eastAsia="de-DE"/>
         </w:rPr>
         <w:t xml:space="preserve"> (</w:t>
@@ -2709,7 +3125,6 @@
       <w:proofErr w:type="spellStart"/>
       <w:r>
         <w:rPr>
-          <w:sz w:val="24"/>
           <w:lang w:eastAsia="de-DE"/>
         </w:rPr>
         <w:t>avewind.kph</w:t>
@@ -2717,14 +3132,12 @@
       <w:proofErr w:type="spellEnd"/>
       <w:r>
         <w:rPr>
-          <w:sz w:val="24"/>
           <w:lang w:eastAsia="de-DE"/>
         </w:rPr>
         <w:t>)</w:t>
       </w:r>
       <w:r>
         <w:rPr>
-          <w:sz w:val="24"/>
           <w:lang w:eastAsia="de-DE"/>
         </w:rPr>
         <w:t>.</w:t>
@@ -2733,13 +3146,11 @@
     <w:p>
       <w:pPr>
         <w:rPr>
-          <w:sz w:val="24"/>
-          <w:lang w:eastAsia="de-DE"/>
-        </w:rPr>
-      </w:pPr>
-      <w:r>
-        <w:rPr>
-          <w:sz w:val="24"/>
+          <w:lang w:eastAsia="de-DE"/>
+        </w:rPr>
+      </w:pPr>
+      <w:r>
+        <w:rPr>
           <w:lang w:eastAsia="de-DE"/>
         </w:rPr>
         <w:t>Zudem wird zum Sortieren der meistgesuchten Städte der Bubble-</w:t>
@@ -2747,7 +3158,6 @@
       <w:proofErr w:type="spellStart"/>
       <w:r>
         <w:rPr>
-          <w:sz w:val="24"/>
           <w:lang w:eastAsia="de-DE"/>
         </w:rPr>
         <w:t>Sort</w:t>
@@ -2755,14 +3165,12 @@
       <w:proofErr w:type="spellEnd"/>
       <w:r>
         <w:rPr>
-          <w:sz w:val="24"/>
           <w:lang w:eastAsia="de-DE"/>
         </w:rPr>
         <w:t>-Algorithmus verwendet. Dabei wird das Array von links nach rechts “durchlaufen“, wobei jedes Mal geschaut wird, ob die 5. Stelle</w:t>
       </w:r>
       <w:r>
         <w:rPr>
-          <w:sz w:val="24"/>
           <w:lang w:eastAsia="de-DE"/>
         </w:rPr>
         <w:t xml:space="preserve"> (</w:t>
@@ -2770,7 +3178,6 @@
       <w:proofErr w:type="spellStart"/>
       <w:r>
         <w:rPr>
-          <w:sz w:val="24"/>
           <w:lang w:eastAsia="de-DE"/>
         </w:rPr>
         <w:t>count</w:t>
@@ -2778,35 +3185,30 @@
       <w:proofErr w:type="spellEnd"/>
       <w:r>
         <w:rPr>
-          <w:sz w:val="24"/>
           <w:lang w:eastAsia="de-DE"/>
         </w:rPr>
         <w:t>)</w:t>
       </w:r>
       <w:r>
         <w:rPr>
-          <w:sz w:val="24"/>
           <w:lang w:eastAsia="de-DE"/>
         </w:rPr>
         <w:t xml:space="preserve"> des Arrays kleiner ist als die des rechten Nachbarn. Ist das der Fall</w:t>
       </w:r>
       <w:r>
         <w:rPr>
-          <w:sz w:val="24"/>
           <w:lang w:eastAsia="de-DE"/>
         </w:rPr>
         <w:t>,</w:t>
       </w:r>
       <w:r>
         <w:rPr>
-          <w:sz w:val="24"/>
           <w:lang w:eastAsia="de-DE"/>
         </w:rPr>
         <w:t xml:space="preserve"> so werden die beiden Elemente miteinander vertauscht</w:t>
       </w:r>
       <w:r>
         <w:rPr>
-          <w:sz w:val="24"/>
           <w:lang w:eastAsia="de-DE"/>
         </w:rPr>
         <w:t>. Wenn das Array einmal durchlaufen wurde, ist das letzte Element des Arrays das mit der kleinsten Anzahl der Aufrufe (</w:t>
@@ -2814,7 +3216,6 @@
       <w:proofErr w:type="spellStart"/>
       <w:r>
         <w:rPr>
-          <w:sz w:val="24"/>
           <w:lang w:eastAsia="de-DE"/>
         </w:rPr>
         <w:t>count</w:t>
@@ -2822,21 +3223,18 @@
       <w:proofErr w:type="spellEnd"/>
       <w:r>
         <w:rPr>
-          <w:sz w:val="24"/>
           <w:lang w:eastAsia="de-DE"/>
         </w:rPr>
         <w:t>). Das wird so lange wiederholt, bis in einem Durchgang keine Elemente mehr getauscht wurden.</w:t>
       </w:r>
       <w:r>
         <w:rPr>
-          <w:sz w:val="24"/>
           <w:lang w:eastAsia="de-DE"/>
         </w:rPr>
         <w:t xml:space="preserve"> </w:t>
       </w:r>
       <w:r>
         <w:rPr>
-          <w:sz w:val="24"/>
           <w:lang w:eastAsia="de-DE"/>
         </w:rPr>
         <w:t xml:space="preserve">Dies wird durch eine </w:t>
@@ -2844,7 +3242,6 @@
       <w:proofErr w:type="spellStart"/>
       <w:r>
         <w:rPr>
-          <w:sz w:val="24"/>
           <w:lang w:eastAsia="de-DE"/>
         </w:rPr>
         <w:t>boolean</w:t>
@@ -2852,7 +3249,6 @@
       <w:proofErr w:type="spellEnd"/>
       <w:r>
         <w:rPr>
-          <w:sz w:val="24"/>
           <w:lang w:eastAsia="de-DE"/>
         </w:rPr>
         <w:t xml:space="preserve"> Variable namens </w:t>
@@ -2860,7 +3256,6 @@
       <w:proofErr w:type="spellStart"/>
       <w:r>
         <w:rPr>
-          <w:sz w:val="24"/>
           <w:lang w:eastAsia="de-DE"/>
         </w:rPr>
         <w:t>sort</w:t>
@@ -2868,7 +3263,6 @@
       <w:proofErr w:type="spellEnd"/>
       <w:r>
         <w:rPr>
-          <w:sz w:val="24"/>
           <w:lang w:eastAsia="de-DE"/>
         </w:rPr>
         <w:t xml:space="preserve"> festgestellt, die vor jedem Durchgang auf “</w:t>
@@ -2876,7 +3270,6 @@
       <w:proofErr w:type="spellStart"/>
       <w:r>
         <w:rPr>
-          <w:sz w:val="24"/>
           <w:lang w:eastAsia="de-DE"/>
         </w:rPr>
         <w:t>false</w:t>
@@ -2884,7 +3277,6 @@
       <w:proofErr w:type="spellEnd"/>
       <w:r>
         <w:rPr>
-          <w:sz w:val="24"/>
           <w:lang w:eastAsia="de-DE"/>
         </w:rPr>
         <w:t>“ und bei jedem Tausch auf “</w:t>
@@ -2892,7 +3284,6 @@
       <w:proofErr w:type="spellStart"/>
       <w:r>
         <w:rPr>
-          <w:sz w:val="24"/>
           <w:lang w:eastAsia="de-DE"/>
         </w:rPr>
         <w:t>true</w:t>
@@ -2900,24 +3291,141 @@
       <w:proofErr w:type="spellEnd"/>
       <w:r>
         <w:rPr>
-          <w:sz w:val="24"/>
           <w:lang w:eastAsia="de-DE"/>
         </w:rPr>
         <w:t>“ gesetzt wird.</w:t>
       </w:r>
     </w:p>
     <w:p>
-      <w:pPr>
-        <w:keepNext/>
-      </w:pPr>
       <w:r>
         <w:rPr>
           <w:noProof/>
         </w:rPr>
+        <mc:AlternateContent>
+          <mc:Choice Requires="wps">
+            <w:drawing>
+              <wp:anchor distT="0" distB="0" distL="114300" distR="114300" simplePos="0" relativeHeight="251665408" behindDoc="1" locked="0" layoutInCell="1" allowOverlap="1" wp14:anchorId="011077FE" wp14:editId="2A6669D9">
+                <wp:simplePos x="0" y="0"/>
+                <wp:positionH relativeFrom="column">
+                  <wp:posOffset>682388</wp:posOffset>
+                </wp:positionH>
+                <wp:positionV relativeFrom="paragraph">
+                  <wp:posOffset>2952740</wp:posOffset>
+                </wp:positionV>
+                <wp:extent cx="3126740" cy="635"/>
+                <wp:effectExtent l="0" t="0" r="0" b="0"/>
+                <wp:wrapTight wrapText="bothSides">
+                  <wp:wrapPolygon edited="0">
+                    <wp:start x="0" y="0"/>
+                    <wp:lineTo x="0" y="21600"/>
+                    <wp:lineTo x="21600" y="21600"/>
+                    <wp:lineTo x="21600" y="0"/>
+                  </wp:wrapPolygon>
+                </wp:wrapTight>
+                <wp:docPr id="14" name="Textfeld 14"/>
+                <wp:cNvGraphicFramePr/>
+                <a:graphic xmlns:a="http://schemas.openxmlformats.org/drawingml/2006/main">
+                  <a:graphicData uri="http://schemas.microsoft.com/office/word/2010/wordprocessingShape">
+                    <wps:wsp>
+                      <wps:cNvSpPr txBox="1"/>
+                      <wps:spPr>
+                        <a:xfrm>
+                          <a:off x="0" y="0"/>
+                          <a:ext cx="3126740" cy="635"/>
+                        </a:xfrm>
+                        <a:prstGeom prst="rect">
+                          <a:avLst/>
+                        </a:prstGeom>
+                        <a:solidFill>
+                          <a:prstClr val="white"/>
+                        </a:solidFill>
+                        <a:ln>
+                          <a:noFill/>
+                        </a:ln>
+                      </wps:spPr>
+                      <wps:txbx>
+                        <w:txbxContent>
+                          <w:p>
+                            <w:pPr>
+                              <w:pStyle w:val="Beschriftung"/>
+                              <w:rPr>
+                                <w:noProof/>
+                                <w:sz w:val="28"/>
+                              </w:rPr>
+                            </w:pPr>
+                            <w:proofErr w:type="spellStart"/>
+                            <w:r>
+                              <w:rPr>
+                                <w:sz w:val="20"/>
+                              </w:rPr>
+                              <w:t>Bubblesort</w:t>
+                            </w:r>
+                            <w:proofErr w:type="spellEnd"/>
+                            <w:r>
+                              <w:rPr>
+                                <w:sz w:val="20"/>
+                              </w:rPr>
+                              <w:t>-Code</w:t>
+                            </w:r>
+                          </w:p>
+                        </w:txbxContent>
+                      </wps:txbx>
+                      <wps:bodyPr rot="0" spcFirstLastPara="0" vertOverflow="overflow" horzOverflow="overflow" vert="horz" wrap="square" lIns="0" tIns="0" rIns="0" bIns="0" numCol="1" spcCol="0" rtlCol="0" fromWordArt="0" anchor="t" anchorCtr="0" forceAA="0" compatLnSpc="1">
+                        <a:prstTxWarp prst="textNoShape">
+                          <a:avLst/>
+                        </a:prstTxWarp>
+                        <a:spAutoFit/>
+                      </wps:bodyPr>
+                    </wps:wsp>
+                  </a:graphicData>
+                </a:graphic>
+              </wp:anchor>
+            </w:drawing>
+          </mc:Choice>
+          <mc:Fallback>
+            <w:pict>
+              <v:shape w14:anchorId="011077FE" id="Textfeld 14" o:spid="_x0000_s1027" type="#_x0000_t202" style="position:absolute;left:0;text-align:left;margin-left:53.75pt;margin-top:232.5pt;width:246.2pt;height:.05pt;z-index:-251651072;visibility:visible;mso-wrap-style:square;mso-wrap-distance-left:9pt;mso-wrap-distance-top:0;mso-wrap-distance-right:9pt;mso-wrap-distance-bottom:0;mso-position-horizontal:absolute;mso-position-horizontal-relative:text;mso-position-vertical:absolute;mso-position-vertical-relative:text;v-text-anchor:top" o:gfxdata="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" stroked="f">
+                <v:textbox style="mso-fit-shape-to-text:t" inset="0,0,0,0">
+                  <w:txbxContent>
+                    <w:p>
+                      <w:pPr>
+                        <w:pStyle w:val="Beschriftung"/>
+                        <w:rPr>
+                          <w:noProof/>
+                          <w:sz w:val="28"/>
+                        </w:rPr>
+                      </w:pPr>
+                      <w:proofErr w:type="spellStart"/>
+                      <w:r>
+                        <w:rPr>
+                          <w:sz w:val="20"/>
+                        </w:rPr>
+                        <w:t>Bubblesort</w:t>
+                      </w:r>
+                      <w:proofErr w:type="spellEnd"/>
+                      <w:r>
+                        <w:rPr>
+                          <w:sz w:val="20"/>
+                        </w:rPr>
+                        <w:t>-Code</w:t>
+                      </w:r>
+                    </w:p>
+                  </w:txbxContent>
+                </v:textbox>
+                <w10:wrap type="tight"/>
+              </v:shape>
+            </w:pict>
+          </mc:Fallback>
+        </mc:AlternateContent>
+      </w:r>
+      <w:r>
+        <w:rPr>
+          <w:noProof/>
+        </w:rPr>
         <w:drawing>
-          <wp:inline distT="0" distB="0" distL="0" distR="0" wp14:anchorId="5A0C168C" wp14:editId="066554DB">
-            <wp:extent cx="4906646" cy="3228554"/>
-            <wp:effectExtent l="0" t="0" r="8255" b="0"/>
+          <wp:inline distT="0" distB="0" distL="0" distR="0" wp14:anchorId="5A0C168C" wp14:editId="58E28B48">
+            <wp:extent cx="4423374" cy="2910560"/>
+            <wp:effectExtent l="0" t="0" r="0" b="4445"/>
             <wp:docPr id="7" name="Grafik 7"/>
             <wp:cNvGraphicFramePr>
               <a:graphicFrameLocks xmlns:a="http://schemas.openxmlformats.org/drawingml/2006/main" noChangeAspect="1"/>
@@ -2930,7 +3438,7 @@
                     <pic:cNvPicPr/>
                   </pic:nvPicPr>
                   <pic:blipFill>
-                    <a:blip r:embed="rId11"/>
+                    <a:blip r:embed="rId13"/>
                     <a:stretch>
                       <a:fillRect/>
                     </a:stretch>
@@ -2938,7 +3446,7 @@
                   <pic:spPr>
                     <a:xfrm>
                       <a:off x="0" y="0"/>
-                      <a:ext cx="4917949" cy="3235991"/>
+                      <a:ext cx="4456501" cy="2932358"/>
                     </a:xfrm>
                     <a:prstGeom prst="rect">
                       <a:avLst/>
@@ -2954,33 +3462,20 @@
     <w:p>
       <w:pPr>
         <w:pStyle w:val="Beschriftung"/>
-        <w:jc w:val="both"/>
+        <w:jc w:val="left"/>
         <w:rPr>
           <w:sz w:val="28"/>
           <w:lang w:eastAsia="de-DE"/>
         </w:rPr>
       </w:pPr>
-      <w:proofErr w:type="spellStart"/>
-      <w:r>
-        <w:rPr>
-          <w:sz w:val="20"/>
-        </w:rPr>
-        <w:t>Bubblesort</w:t>
-      </w:r>
-      <w:proofErr w:type="spellEnd"/>
-      <w:r>
-        <w:rPr>
-          <w:sz w:val="20"/>
-        </w:rPr>
-        <w:t>-Code</w:t>
-      </w:r>
     </w:p>
     <w:p>
       <w:pPr>
         <w:pStyle w:val="berschrift1"/>
       </w:pPr>
-      <w:bookmarkStart w:id="6" w:name="_Toc507692180"/>
-      <w:r>
+      <w:bookmarkStart w:id="7" w:name="_Toc507713740"/>
+      <w:r>
+        <w:lastRenderedPageBreak/>
         <w:t>T</w:t>
       </w:r>
       <w:r>
@@ -2991,166 +3486,132 @@
       </w:r>
       <w:r>
         <w:t xml:space="preserve"> Problem</w:t>
-      </w:r>
-      <w:bookmarkEnd w:id="6"/>
-    </w:p>
-    <w:p>
-      <w:pPr>
-        <w:rPr>
-          <w:sz w:val="24"/>
-          <w:lang w:eastAsia="de-DE"/>
-        </w:rPr>
-      </w:pPr>
-      <w:r>
-        <w:rPr>
-          <w:sz w:val="24"/>
-          <w:lang w:eastAsia="de-DE"/>
-        </w:rPr>
-        <w:t xml:space="preserve">Bei der Programmierung der App sind technische Probleme aufgetreten. Im Folgenden werden </w:t>
-      </w:r>
-      <w:r>
-        <w:rPr>
-          <w:sz w:val="24"/>
-          <w:lang w:eastAsia="de-DE"/>
-        </w:rPr>
-        <w:t>einige</w:t>
-      </w:r>
-      <w:r>
-        <w:rPr>
-          <w:sz w:val="24"/>
-          <w:lang w:eastAsia="de-DE"/>
-        </w:rPr>
-        <w:t xml:space="preserve"> dieser Probleme und deren Lösungsweg beschrieben.</w:t>
-      </w:r>
-    </w:p>
-    <w:p>
-      <w:pPr>
-        <w:rPr>
-          <w:lang w:eastAsia="de-DE"/>
-        </w:rPr>
-      </w:pPr>
-    </w:p>
-    <w:p>
-      <w:pPr>
-        <w:pStyle w:val="berschrift2"/>
-        <w:rPr>
-          <w:lang w:val="de-DE"/>
-        </w:rPr>
-      </w:pPr>
-      <w:bookmarkStart w:id="7" w:name="_Toc507692181"/>
-      <w:r>
-        <w:rPr>
-          <w:lang w:val="de-DE"/>
-        </w:rPr>
-        <w:t xml:space="preserve">Wie </w:t>
-      </w:r>
-      <w:r>
-        <w:rPr>
-          <w:lang w:val="de-DE"/>
-        </w:rPr>
-        <w:t>erhält die App</w:t>
-      </w:r>
-      <w:r>
-        <w:rPr>
-          <w:lang w:val="de-DE"/>
-        </w:rPr>
-        <w:t xml:space="preserve"> die GPS-Daten</w:t>
-      </w:r>
-      <w:r>
-        <w:rPr>
-          <w:lang w:val="de-DE"/>
-        </w:rPr>
-        <w:t xml:space="preserve"> nur</w:t>
-      </w:r>
-      <w:r>
-        <w:rPr>
-          <w:lang w:val="de-DE"/>
-        </w:rPr>
-        <w:t xml:space="preserve"> mit Hilfe des St</w:t>
-      </w:r>
-      <w:r>
-        <w:rPr>
-          <w:lang w:val="de-DE"/>
-        </w:rPr>
-        <w:t>ä</w:t>
-      </w:r>
-      <w:r>
-        <w:rPr>
-          <w:lang w:val="de-DE"/>
-        </w:rPr>
-        <w:t>dt</w:t>
-      </w:r>
-      <w:r>
-        <w:rPr>
-          <w:lang w:val="de-DE"/>
-        </w:rPr>
-        <w:t>e</w:t>
-      </w:r>
-      <w:r>
-        <w:rPr>
-          <w:lang w:val="de-DE"/>
-        </w:rPr>
-        <w:t>namens?</w:t>
       </w:r>
       <w:bookmarkEnd w:id="7"/>
     </w:p>
     <w:p>
       <w:pPr>
         <w:rPr>
-          <w:sz w:val="24"/>
-          <w:lang w:eastAsia="de-DE"/>
-        </w:rPr>
-      </w:pPr>
-      <w:r>
-        <w:rPr>
-          <w:sz w:val="24"/>
-          <w:lang w:eastAsia="de-DE"/>
-        </w:rPr>
-        <w:t xml:space="preserve">Die GPS-Daten nur mit Hilfe des Stadtnamens zu bekommen war ein echtes Problem, da Google Maps, der die Route zwischen der aktuellen GSP-Position und der gesuchten Stadt erstellt, die GSP dafür benötigt. </w:t>
+          <w:lang w:eastAsia="de-DE"/>
+        </w:rPr>
+      </w:pPr>
+      <w:r>
+        <w:rPr>
+          <w:lang w:eastAsia="de-DE"/>
+        </w:rPr>
+        <w:t xml:space="preserve">Bei der Programmierung der App sind technische Probleme aufgetreten. Im Folgenden werden </w:t>
+      </w:r>
+      <w:r>
+        <w:rPr>
+          <w:lang w:eastAsia="de-DE"/>
+        </w:rPr>
+        <w:t>einige</w:t>
+      </w:r>
+      <w:r>
+        <w:rPr>
+          <w:lang w:eastAsia="de-DE"/>
+        </w:rPr>
+        <w:t xml:space="preserve"> dieser Probleme und deren Lösungsweg beschrieben.</w:t>
       </w:r>
     </w:p>
     <w:p>
       <w:pPr>
-        <w:rPr>
-          <w:sz w:val="24"/>
-          <w:lang w:eastAsia="de-DE"/>
-        </w:rPr>
-      </w:pPr>
-      <w:r>
-        <w:rPr>
-          <w:sz w:val="24"/>
-          <w:lang w:eastAsia="de-DE"/>
-        </w:rPr>
-        <w:lastRenderedPageBreak/>
-        <w:t xml:space="preserve">Als erstes wurde bei dem </w:t>
-      </w:r>
-      <w:proofErr w:type="spellStart"/>
-      <w:r>
-        <w:rPr>
-          <w:sz w:val="24"/>
-          <w:lang w:eastAsia="de-DE"/>
-        </w:rPr>
-        <w:t>Ionic</w:t>
-      </w:r>
-      <w:proofErr w:type="spellEnd"/>
-      <w:r>
-        <w:rPr>
-          <w:sz w:val="24"/>
-          <w:lang w:eastAsia="de-DE"/>
-        </w:rPr>
-        <w:t xml:space="preserve"> Plug-in Google Maps nach einer Lösung gesucht. Dort aber werden GSP-Daten gebraucht, um etwas mit dem Plug-in anzufangen.</w:t>
-      </w:r>
+        <w:pStyle w:val="berschrift2"/>
+        <w:rPr>
+          <w:lang w:val="de-DE"/>
+        </w:rPr>
+      </w:pPr>
+      <w:bookmarkStart w:id="8" w:name="_Toc507713741"/>
+      <w:r>
+        <w:rPr>
+          <w:lang w:val="de-DE"/>
+        </w:rPr>
+        <w:t xml:space="preserve">Wie </w:t>
+      </w:r>
+      <w:r>
+        <w:rPr>
+          <w:lang w:val="de-DE"/>
+        </w:rPr>
+        <w:t>erhält die App</w:t>
+      </w:r>
+      <w:r>
+        <w:rPr>
+          <w:lang w:val="de-DE"/>
+        </w:rPr>
+        <w:t xml:space="preserve"> die GPS-Daten</w:t>
+      </w:r>
+      <w:r>
+        <w:rPr>
+          <w:lang w:val="de-DE"/>
+        </w:rPr>
+        <w:t xml:space="preserve"> nur</w:t>
+      </w:r>
+      <w:r>
+        <w:rPr>
+          <w:lang w:val="de-DE"/>
+        </w:rPr>
+        <w:t xml:space="preserve"> mit Hilfe des St</w:t>
+      </w:r>
+      <w:r>
+        <w:rPr>
+          <w:lang w:val="de-DE"/>
+        </w:rPr>
+        <w:t>ä</w:t>
+      </w:r>
+      <w:r>
+        <w:rPr>
+          <w:lang w:val="de-DE"/>
+        </w:rPr>
+        <w:t>dt</w:t>
+      </w:r>
+      <w:r>
+        <w:rPr>
+          <w:lang w:val="de-DE"/>
+        </w:rPr>
+        <w:t>e</w:t>
+      </w:r>
+      <w:r>
+        <w:rPr>
+          <w:lang w:val="de-DE"/>
+        </w:rPr>
+        <w:t>namens?</w:t>
+      </w:r>
+      <w:bookmarkEnd w:id="8"/>
     </w:p>
     <w:p>
       <w:pPr>
         <w:rPr>
-          <w:sz w:val="24"/>
-          <w:lang w:eastAsia="de-DE"/>
-        </w:rPr>
-      </w:pPr>
-      <w:r>
-        <w:rPr>
-          <w:sz w:val="24"/>
+          <w:lang w:eastAsia="de-DE"/>
+        </w:rPr>
+      </w:pPr>
+      <w:r>
+        <w:rPr>
+          <w:lang w:eastAsia="de-DE"/>
+        </w:rPr>
+        <w:t xml:space="preserve">Die GPS-Daten nur mit Hilfe des Stadtnamens zu bekommen war ein echtes Problem, da Google Maps, der die Route zwischen der aktuellen GSP-Position und der gesuchten Stadt erstellt, die GSP dafür benötigt. </w:t>
+      </w:r>
+    </w:p>
+    <w:p>
+      <w:pPr>
+        <w:rPr>
+          <w:lang w:eastAsia="de-DE"/>
+        </w:rPr>
+      </w:pPr>
+      <w:r>
+        <w:rPr>
+          <w:lang w:eastAsia="de-DE"/>
+        </w:rPr>
+        <w:t>Als erstes wurde bei dem Ionic Plug-in Google Maps nach einer Lösung gesucht. Dort aber werden GSP-Daten gebraucht, um etwas mit dem Plug-in anzufangen.</w:t>
+      </w:r>
+    </w:p>
+    <w:p>
+      <w:pPr>
+        <w:rPr>
+          <w:lang w:eastAsia="de-DE"/>
+        </w:rPr>
+      </w:pPr>
+      <w:r>
+        <w:rPr>
           <w:lang w:eastAsia="de-DE"/>
         </w:rPr>
         <w:t xml:space="preserve">Dann wurde bei der </w:t>
@@ -3158,7 +3619,6 @@
       <w:proofErr w:type="spellStart"/>
       <w:r>
         <w:rPr>
-          <w:sz w:val="24"/>
           <w:lang w:eastAsia="de-DE"/>
         </w:rPr>
         <w:t>Weather</w:t>
@@ -3166,16 +3626,14 @@
       <w:proofErr w:type="spellEnd"/>
       <w:r>
         <w:rPr>
-          <w:sz w:val="24"/>
           <w:lang w:eastAsia="de-DE"/>
         </w:rPr>
         <w:t xml:space="preserve"> API für das Wetter nach einer Lösung gesucht, da diese bereits verwendet wird. Hier gibt es einen Endpunkt mit der URL </w:t>
       </w:r>
-      <w:hyperlink r:id="rId12" w:history="1">
+      <w:hyperlink r:id="rId14" w:history="1">
         <w:r>
           <w:rPr>
             <w:rStyle w:val="Hyperlink"/>
-            <w:sz w:val="24"/>
             <w:lang w:eastAsia="de-DE"/>
           </w:rPr>
           <w:t>http://api.wunderground.com/api/{{id}}/geolookup/q/{{Land}}/{{Stadt}}.json</w:t>
@@ -3183,21 +3641,18 @@
       </w:hyperlink>
       <w:r>
         <w:rPr>
-          <w:sz w:val="24"/>
           <w:lang w:eastAsia="de-DE"/>
         </w:rPr>
         <w:t>, mit der die GPS-Position der angegeben</w:t>
       </w:r>
       <w:r>
         <w:rPr>
-          <w:sz w:val="24"/>
           <w:lang w:eastAsia="de-DE"/>
         </w:rPr>
         <w:t>en</w:t>
       </w:r>
       <w:r>
         <w:rPr>
-          <w:sz w:val="24"/>
           <w:lang w:eastAsia="de-DE"/>
         </w:rPr>
         <w:t xml:space="preserve"> Stadt wiedergegeben wird. Damit war das Problem gelöst.</w:t>
@@ -3205,150 +3660,140 @@
     </w:p>
     <w:p>
       <w:pPr>
-        <w:rPr>
-          <w:lang w:eastAsia="de-DE"/>
-        </w:rPr>
-      </w:pPr>
+        <w:pStyle w:val="berschrift2"/>
+        <w:rPr>
+          <w:lang w:val="de-DE"/>
+        </w:rPr>
+      </w:pPr>
+      <w:bookmarkStart w:id="9" w:name="_Toc507713742"/>
+      <w:proofErr w:type="spellStart"/>
+      <w:r>
+        <w:t>Wie</w:t>
+      </w:r>
+      <w:proofErr w:type="spellEnd"/>
+      <w:r>
+        <w:t xml:space="preserve"> </w:t>
+      </w:r>
+      <w:proofErr w:type="spellStart"/>
+      <w:r>
+        <w:t>erfährt</w:t>
+      </w:r>
+      <w:proofErr w:type="spellEnd"/>
+      <w:r>
+        <w:t xml:space="preserve"> die App</w:t>
+      </w:r>
+      <w:r>
+        <w:t xml:space="preserve">, </w:t>
+      </w:r>
+      <w:proofErr w:type="spellStart"/>
+      <w:r>
+        <w:t>wenn</w:t>
+      </w:r>
+      <w:proofErr w:type="spellEnd"/>
+      <w:r>
+        <w:t xml:space="preserve"> </w:t>
+      </w:r>
+      <w:proofErr w:type="spellStart"/>
+      <w:r>
+        <w:t>bei</w:t>
+      </w:r>
+      <w:proofErr w:type="spellEnd"/>
+      <w:r>
+        <w:t xml:space="preserve"> </w:t>
+      </w:r>
+      <w:proofErr w:type="spellStart"/>
+      <w:r>
+        <w:t>dem</w:t>
+      </w:r>
+      <w:proofErr w:type="spellEnd"/>
+      <w:r>
+        <w:t xml:space="preserve"> HTML-Element </w:t>
+      </w:r>
+      <w:proofErr w:type="spellStart"/>
+      <w:r>
+        <w:rPr>
+          <w:lang w:val="de-DE"/>
+        </w:rPr>
+        <w:t>ion-select</w:t>
+      </w:r>
+      <w:proofErr w:type="spellEnd"/>
+      <w:r>
+        <w:rPr>
+          <w:lang w:val="de-DE"/>
+        </w:rPr>
+        <w:t xml:space="preserve"> auf ok </w:t>
+      </w:r>
+      <w:r>
+        <w:rPr>
+          <w:lang w:val="de-DE"/>
+        </w:rPr>
+        <w:t>geklickt wird</w:t>
+      </w:r>
+      <w:r>
+        <w:rPr>
+          <w:lang w:val="de-DE"/>
+        </w:rPr>
+        <w:t>?</w:t>
+      </w:r>
+      <w:bookmarkEnd w:id="9"/>
     </w:p>
     <w:p>
       <w:pPr>
-        <w:pStyle w:val="berschrift2"/>
-        <w:rPr>
-          <w:lang w:val="de-DE"/>
-        </w:rPr>
-      </w:pPr>
-      <w:bookmarkStart w:id="8" w:name="_Toc507692182"/>
+        <w:rPr>
+          <w:sz w:val="20"/>
+        </w:rPr>
+      </w:pPr>
+      <w:r>
+        <w:rPr>
+          <w:lang w:eastAsia="de-DE"/>
+        </w:rPr>
+        <w:t>Bei der Routenansicht auf der Suchen-Seite ist es möglich das</w:t>
+      </w:r>
+      <w:r>
+        <w:rPr>
+          <w:szCs w:val="24"/>
+          <w:lang w:eastAsia="de-DE"/>
+        </w:rPr>
+        <w:t xml:space="preserve"> Verkehrsmittel zu verändern. Dafür wird das </w:t>
+      </w:r>
       <w:proofErr w:type="spellStart"/>
       <w:r>
-        <w:t>Wie</w:t>
+        <w:rPr>
+          <w:szCs w:val="24"/>
+        </w:rPr>
+        <w:t>ion</w:t>
       </w:r>
       <w:proofErr w:type="spellEnd"/>
       <w:r>
+        <w:rPr>
+          <w:szCs w:val="24"/>
+        </w:rPr>
+        <w:t>-</w:t>
+      </w:r>
+      <w:proofErr w:type="spellStart"/>
+      <w:r>
+        <w:rPr>
+          <w:szCs w:val="24"/>
+        </w:rPr>
+        <w:t>select</w:t>
+      </w:r>
+      <w:proofErr w:type="spellEnd"/>
+      <w:r>
+        <w:rPr>
+          <w:szCs w:val="24"/>
+        </w:rPr>
+        <w:t>-Element von Ionic verwendet.</w:t>
+      </w:r>
+      <w:r>
+        <w:rPr>
+          <w:sz w:val="20"/>
+        </w:rPr>
         <w:t xml:space="preserve"> </w:t>
       </w:r>
-      <w:proofErr w:type="spellStart"/>
-      <w:r>
-        <w:t>erfährt</w:t>
-      </w:r>
-      <w:proofErr w:type="spellEnd"/>
-      <w:r>
-        <w:t xml:space="preserve"> die App</w:t>
-      </w:r>
-      <w:r>
-        <w:t xml:space="preserve">, </w:t>
-      </w:r>
-      <w:proofErr w:type="spellStart"/>
-      <w:r>
-        <w:t>wenn</w:t>
-      </w:r>
-      <w:proofErr w:type="spellEnd"/>
-      <w:r>
-        <w:t xml:space="preserve"> </w:t>
-      </w:r>
-      <w:proofErr w:type="spellStart"/>
-      <w:r>
-        <w:t>bei</w:t>
-      </w:r>
-      <w:proofErr w:type="spellEnd"/>
-      <w:r>
-        <w:t xml:space="preserve"> </w:t>
-      </w:r>
-      <w:proofErr w:type="spellStart"/>
-      <w:r>
-        <w:t>dem</w:t>
-      </w:r>
-      <w:proofErr w:type="spellEnd"/>
-      <w:r>
-        <w:t xml:space="preserve"> HTML-Element </w:t>
-      </w:r>
-      <w:proofErr w:type="spellStart"/>
-      <w:r>
-        <w:rPr>
-          <w:lang w:val="de-DE"/>
-        </w:rPr>
-        <w:t>ion-select</w:t>
-      </w:r>
-      <w:proofErr w:type="spellEnd"/>
-      <w:r>
-        <w:rPr>
-          <w:lang w:val="de-DE"/>
-        </w:rPr>
-        <w:t xml:space="preserve"> auf ok drückt?</w:t>
-      </w:r>
-      <w:bookmarkEnd w:id="8"/>
     </w:p>
     <w:p>
-      <w:r>
-        <w:rPr>
-          <w:sz w:val="24"/>
-          <w:lang w:eastAsia="de-DE"/>
-        </w:rPr>
-        <w:t>Bei der Routenansicht auf der Suchen-Seite ist es möglich das</w:t>
-      </w:r>
-      <w:r>
-        <w:rPr>
-          <w:sz w:val="24"/>
-          <w:szCs w:val="24"/>
-          <w:lang w:eastAsia="de-DE"/>
-        </w:rPr>
-        <w:t xml:space="preserve"> Verkehrsmittel zu verändern. Dafür wird das </w:t>
-      </w:r>
-      <w:proofErr w:type="spellStart"/>
-      <w:r>
-        <w:rPr>
-          <w:sz w:val="24"/>
-          <w:szCs w:val="24"/>
-        </w:rPr>
-        <w:t>ion</w:t>
-      </w:r>
-      <w:proofErr w:type="spellEnd"/>
-      <w:r>
-        <w:rPr>
-          <w:sz w:val="24"/>
-          <w:szCs w:val="24"/>
-        </w:rPr>
-        <w:t>-</w:t>
-      </w:r>
-      <w:proofErr w:type="spellStart"/>
-      <w:r>
-        <w:rPr>
-          <w:sz w:val="24"/>
-          <w:szCs w:val="24"/>
-        </w:rPr>
-        <w:t>select</w:t>
-      </w:r>
-      <w:proofErr w:type="spellEnd"/>
-      <w:r>
-        <w:rPr>
-          <w:sz w:val="24"/>
-          <w:szCs w:val="24"/>
-        </w:rPr>
-        <w:t xml:space="preserve">-Element von </w:t>
-      </w:r>
-      <w:proofErr w:type="spellStart"/>
-      <w:r>
-        <w:rPr>
-          <w:sz w:val="24"/>
-          <w:szCs w:val="24"/>
-        </w:rPr>
-        <w:t>Ionic</w:t>
-      </w:r>
-      <w:proofErr w:type="spellEnd"/>
-      <w:r>
-        <w:rPr>
-          <w:sz w:val="24"/>
-          <w:szCs w:val="24"/>
-        </w:rPr>
-        <w:t xml:space="preserve"> verwendet.</w:t>
-      </w:r>
-      <w:r>
-        <w:t xml:space="preserve"> </w:t>
-      </w:r>
-    </w:p>
-    <w:p>
-      <w:pPr>
-        <w:rPr>
-          <w:sz w:val="24"/>
+      <w:pPr>
+        <w:rPr>
           <w:szCs w:val="24"/>
         </w:rPr>
       </w:pPr>
@@ -3447,11 +3892,7 @@
           </mc:Choice>
           <mc:Fallback>
             <w:pict>
-              <v:shapetype w14:anchorId="68B1BAC4" id="_x0000_t202" coordsize="21600,21600" o:spt="202" path="m,l,21600r21600,l21600,xe">
-                <v:stroke joinstyle="miter"/>
-                <v:path gradientshapeok="t" o:connecttype="rect"/>
-              </v:shapetype>
-              <v:shape id="Textfeld 10" o:spid="_x0000_s1026" type="#_x0000_t202" style="position:absolute;left:0;text-align:left;margin-left:0;margin-top:189.65pt;width:197pt;height:.05pt;z-index:251660288;visibility:visible;mso-wrap-style:square;mso-wrap-distance-left:9pt;mso-wrap-distance-top:0;mso-wrap-distance-right:9pt;mso-wrap-distance-bottom:0;mso-position-horizontal:absolute;mso-position-horizontal-relative:text;mso-position-vertical:absolute;mso-position-vertical-relative:text;v-text-anchor:top" o:gfxdata="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" stroked="f">
+              <v:shape w14:anchorId="68B1BAC4" id="Textfeld 10" o:spid="_x0000_s1028" type="#_x0000_t202" style="position:absolute;left:0;text-align:left;margin-left:0;margin-top:189.65pt;width:197pt;height:.05pt;z-index:251660288;visibility:visible;mso-wrap-style:square;mso-wrap-distance-left:9pt;mso-wrap-distance-top:0;mso-wrap-distance-right:9pt;mso-wrap-distance-bottom:0;mso-position-horizontal:absolute;mso-position-horizontal-relative:text;mso-position-vertical:absolute;mso-position-vertical-relative:text;v-text-anchor:top" o:gfxdata="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" stroked="f">
                 <v:textbox style="mso-fit-shape-to-text:t" inset="0,0,0,0">
                   <w:txbxContent>
                     <w:p>
@@ -3530,7 +3971,7 @@
                     <pic:cNvPicPr/>
                   </pic:nvPicPr>
                   <pic:blipFill>
-                    <a:blip r:embed="rId13"/>
+                    <a:blip r:embed="rId15"/>
                     <a:stretch>
                       <a:fillRect/>
                     </a:stretch>
@@ -3568,11 +4009,16 @@
           <w:sz w:val="24"/>
           <w:szCs w:val="24"/>
         </w:rPr>
-        <w:t>as Problem dabei ist</w:t>
-      </w:r>
-      <w:r>
-        <w:rPr>
-          <w:sz w:val="24"/>
+        <w:t xml:space="preserve">as </w:t>
+      </w:r>
+      <w:r>
+        <w:rPr>
+          <w:szCs w:val="24"/>
+        </w:rPr>
+        <w:t>Problem dabei ist</w:t>
+      </w:r>
+      <w:r>
+        <w:rPr>
           <w:szCs w:val="24"/>
         </w:rPr>
         <w:t>, dass, wenn auf den Ok-Button gedrückt wird, es nicht übermittelt wird.</w:t>
@@ -3581,13 +4027,11 @@
     <w:p>
       <w:pPr>
         <w:rPr>
-          <w:sz w:val="24"/>
           <w:szCs w:val="24"/>
         </w:rPr>
       </w:pPr>
       <w:r>
         <w:rPr>
-          <w:sz w:val="24"/>
           <w:szCs w:val="24"/>
           <w:lang w:eastAsia="de-DE"/>
         </w:rPr>
@@ -3596,7 +4040,6 @@
       <w:proofErr w:type="spellStart"/>
       <w:r>
         <w:rPr>
-          <w:sz w:val="24"/>
           <w:szCs w:val="24"/>
           <w:lang w:eastAsia="de-DE"/>
         </w:rPr>
@@ -3605,7 +4048,6 @@
       <w:proofErr w:type="spellEnd"/>
       <w:r>
         <w:rPr>
-          <w:sz w:val="24"/>
           <w:szCs w:val="24"/>
           <w:lang w:eastAsia="de-DE"/>
         </w:rPr>
@@ -3614,7 +4056,6 @@
       <w:proofErr w:type="spellStart"/>
       <w:r>
         <w:rPr>
-          <w:sz w:val="24"/>
           <w:szCs w:val="24"/>
         </w:rPr>
         <w:t>ion</w:t>
@@ -3622,7 +4063,6 @@
       <w:proofErr w:type="spellEnd"/>
       <w:r>
         <w:rPr>
-          <w:sz w:val="24"/>
           <w:szCs w:val="24"/>
         </w:rPr>
         <w:t>-</w:t>
@@ -3630,7 +4070,6 @@
       <w:proofErr w:type="spellStart"/>
       <w:r>
         <w:rPr>
-          <w:sz w:val="24"/>
           <w:szCs w:val="24"/>
         </w:rPr>
         <w:t>select</w:t>
@@ -3638,7 +4077,6 @@
       <w:proofErr w:type="spellEnd"/>
       <w:r>
         <w:rPr>
-          <w:sz w:val="24"/>
           <w:szCs w:val="24"/>
         </w:rPr>
         <w:t xml:space="preserve">-Element hinzugefügt. Damit wird die Funktion </w:t>
@@ -3647,7 +4085,6 @@
       <w:proofErr w:type="gramStart"/>
       <w:r>
         <w:rPr>
-          <w:sz w:val="24"/>
           <w:szCs w:val="24"/>
         </w:rPr>
         <w:t>onclickMode</w:t>
@@ -3655,7 +4092,6 @@
       <w:proofErr w:type="spellEnd"/>
       <w:r>
         <w:rPr>
-          <w:sz w:val="24"/>
           <w:szCs w:val="24"/>
         </w:rPr>
         <w:t>(</w:t>
@@ -3663,21 +4099,18 @@
       <w:proofErr w:type="gramEnd"/>
       <w:r>
         <w:rPr>
-          <w:sz w:val="24"/>
           <w:szCs w:val="24"/>
         </w:rPr>
         <w:t xml:space="preserve">) aufgerufen. In der Funktion wird ein Timer von 2 Sekunden gestartet. Nach </w:t>
       </w:r>
       <w:r>
         <w:rPr>
-          <w:sz w:val="24"/>
           <w:szCs w:val="24"/>
         </w:rPr>
         <w:t>kurzer Zeit</w:t>
       </w:r>
       <w:r>
         <w:rPr>
-          <w:sz w:val="24"/>
           <w:szCs w:val="24"/>
         </w:rPr>
         <w:t xml:space="preserve"> wird überprüft, ob sich die Variable </w:t>
@@ -3685,7 +4118,6 @@
       <w:proofErr w:type="spellStart"/>
       <w:r>
         <w:rPr>
-          <w:sz w:val="24"/>
           <w:szCs w:val="24"/>
         </w:rPr>
         <w:t>modeString</w:t>
@@ -3693,14 +4125,12 @@
       <w:proofErr w:type="spellEnd"/>
       <w:r>
         <w:rPr>
-          <w:sz w:val="24"/>
           <w:szCs w:val="24"/>
         </w:rPr>
         <w:t xml:space="preserve"> verändert hat. Wenn dies der Fall ist, wird die Route mit dem neuen Modus neu berechnet und angezeigt. Ist dies nicht der Fall wird die Funktion neu aufgerufen</w:t>
       </w:r>
       <w:r>
         <w:rPr>
-          <w:sz w:val="24"/>
           <w:szCs w:val="24"/>
         </w:rPr>
         <w:t xml:space="preserve">. Damit </w:t>
@@ -3708,14 +4138,12 @@
       <w:proofErr w:type="gramStart"/>
       <w:r>
         <w:rPr>
-          <w:sz w:val="24"/>
           <w:szCs w:val="24"/>
         </w:rPr>
         <w:t xml:space="preserve">kein </w:t>
       </w:r>
       <w:r>
         <w:rPr>
-          <w:sz w:val="24"/>
           <w:szCs w:val="24"/>
         </w:rPr>
         <w:t>Unendlichkeitsschleife</w:t>
@@ -3723,28 +4151,24 @@
       <w:proofErr w:type="gramEnd"/>
       <w:r>
         <w:rPr>
-          <w:sz w:val="24"/>
           <w:szCs w:val="24"/>
         </w:rPr>
         <w:t xml:space="preserve"> </w:t>
       </w:r>
       <w:r>
         <w:rPr>
-          <w:sz w:val="24"/>
           <w:szCs w:val="24"/>
         </w:rPr>
         <w:t>ents</w:t>
       </w:r>
       <w:r>
         <w:rPr>
-          <w:sz w:val="24"/>
           <w:szCs w:val="24"/>
         </w:rPr>
         <w:t>t</w:t>
       </w:r>
       <w:r>
         <w:rPr>
-          <w:sz w:val="24"/>
           <w:szCs w:val="24"/>
         </w:rPr>
         <w:t>eht, wird die Funktion nach 15 Wiederholungen (30 Sekunden) automatisch beendet.</w:t>
@@ -3752,148 +4176,182 @@
     </w:p>
     <w:p>
       <w:pPr>
-        <w:pStyle w:val="berschrift1"/>
-      </w:pPr>
-      <w:bookmarkStart w:id="9" w:name="_Toc507692183"/>
-      <w:r>
-        <w:t>Zusammenfassung</w:t>
-      </w:r>
-      <w:bookmarkEnd w:id="9"/>
+        <w:rPr>
+          <w:szCs w:val="24"/>
+        </w:rPr>
+      </w:pPr>
     </w:p>
     <w:p>
       <w:pPr>
         <w:rPr>
-          <w:sz w:val="24"/>
-          <w:lang w:eastAsia="de-DE"/>
-        </w:rPr>
-      </w:pPr>
-      <w:r>
-        <w:rPr>
-          <w:sz w:val="24"/>
-          <w:lang w:eastAsia="de-DE"/>
-        </w:rPr>
-        <w:t xml:space="preserve">Abschließend kann gesagt werden, dass Shorties einer App ist, die es erleichtert Urlaube und vor allem Kurztrips zu planen. </w:t>
-      </w:r>
+          <w:szCs w:val="24"/>
+        </w:rPr>
+      </w:pPr>
     </w:p>
     <w:p>
       <w:pPr>
         <w:rPr>
-          <w:sz w:val="24"/>
-          <w:lang w:eastAsia="de-DE"/>
-        </w:rPr>
-      </w:pPr>
-      <w:r>
-        <w:rPr>
-          <w:sz w:val="24"/>
-          <w:lang w:eastAsia="de-DE"/>
-        </w:rPr>
-        <w:t>Es werden allgemeine Informationen zu der gesuchten Stadt</w:t>
-      </w:r>
-      <w:r>
-        <w:rPr>
-          <w:sz w:val="24"/>
-          <w:lang w:eastAsia="de-DE"/>
-        </w:rPr>
-        <w:t xml:space="preserve"> </w:t>
-      </w:r>
-      <w:r>
-        <w:rPr>
-          <w:sz w:val="24"/>
-          <w:lang w:eastAsia="de-DE"/>
-        </w:rPr>
-        <w:t>sowie</w:t>
-      </w:r>
-      <w:r>
-        <w:rPr>
-          <w:sz w:val="24"/>
-          <w:lang w:eastAsia="de-DE"/>
-        </w:rPr>
-        <w:t xml:space="preserve"> Hotels, Hostels und Restaurants, das Wetter der nächsten 10 Tage und die beste Route mit dem Auto, laufend oder mit öffentlichen Verkehrsmittel dahin</w:t>
-      </w:r>
-      <w:bookmarkStart w:id="10" w:name="_GoBack"/>
-      <w:bookmarkEnd w:id="10"/>
-      <w:r>
-        <w:rPr>
-          <w:sz w:val="24"/>
-          <w:lang w:eastAsia="de-DE"/>
-        </w:rPr>
-        <w:t xml:space="preserve"> angezeigt</w:t>
-      </w:r>
-      <w:r>
-        <w:rPr>
-          <w:sz w:val="24"/>
-          <w:lang w:eastAsia="de-DE"/>
-        </w:rPr>
-        <w:t>. Die Wetterinformationen werden über eine externe API</w:t>
-      </w:r>
-      <w:r>
-        <w:rPr>
-          <w:sz w:val="24"/>
-          <w:lang w:eastAsia="de-DE"/>
-        </w:rPr>
-        <w:t xml:space="preserve"> (</w:t>
-      </w:r>
-      <w:proofErr w:type="spellStart"/>
-      <w:r>
-        <w:rPr>
-          <w:sz w:val="24"/>
-          <w:lang w:eastAsia="de-DE"/>
-        </w:rPr>
-        <w:t>Weather</w:t>
-      </w:r>
-      <w:proofErr w:type="spellEnd"/>
-      <w:r>
-        <w:rPr>
-          <w:sz w:val="24"/>
-          <w:lang w:eastAsia="de-DE"/>
-        </w:rPr>
-        <w:t xml:space="preserve"> API) </w:t>
-      </w:r>
-      <w:r>
-        <w:rPr>
-          <w:sz w:val="24"/>
-          <w:lang w:eastAsia="de-DE"/>
-        </w:rPr>
-        <w:t>geladen</w:t>
-      </w:r>
-      <w:r>
-        <w:rPr>
-          <w:sz w:val="24"/>
-          <w:lang w:eastAsia="de-DE"/>
-        </w:rPr>
-        <w:t xml:space="preserve">. Die Route wird mit Google Maps </w:t>
-      </w:r>
-      <w:r>
-        <w:rPr>
-          <w:sz w:val="24"/>
-          <w:lang w:eastAsia="de-DE"/>
-        </w:rPr>
-        <w:t>ermittelt</w:t>
-      </w:r>
-      <w:r>
-        <w:rPr>
-          <w:sz w:val="24"/>
-          <w:lang w:eastAsia="de-DE"/>
-        </w:rPr>
-        <w:t xml:space="preserve">. </w:t>
-      </w:r>
+          <w:szCs w:val="24"/>
+        </w:rPr>
+      </w:pPr>
     </w:p>
     <w:p>
       <w:pPr>
         <w:rPr>
-          <w:sz w:val="28"/>
-        </w:rPr>
-      </w:pPr>
-      <w:r>
+          <w:szCs w:val="24"/>
+        </w:rPr>
+      </w:pPr>
+    </w:p>
+    <w:p>
+      <w:pPr>
+        <w:pStyle w:val="berschrift1"/>
+      </w:pPr>
+      <w:bookmarkStart w:id="10" w:name="_Toc507713743"/>
+      <w:r>
+        <w:lastRenderedPageBreak/>
+        <w:t>Zusammenfassung</w:t>
+      </w:r>
+      <w:bookmarkEnd w:id="10"/>
+    </w:p>
+    <w:p>
+      <w:pPr>
+        <w:rPr>
+          <w:lang w:eastAsia="de-DE"/>
+        </w:rPr>
+      </w:pPr>
+      <w:r>
+        <w:rPr>
+          <w:lang w:eastAsia="de-DE"/>
+        </w:rPr>
+        <w:t>Abschließend kann gesagt werden, dass Shorties einer App ist, die es erleichter</w:t>
+      </w:r>
+      <w:r>
+        <w:rPr>
+          <w:lang w:eastAsia="de-DE"/>
+        </w:rPr>
+        <w:t>n soll</w:t>
+      </w:r>
+      <w:r>
+        <w:rPr>
+          <w:lang w:eastAsia="de-DE"/>
+        </w:rPr>
+        <w:t xml:space="preserve"> Urlaube und vor allem Kurztrips zu planen. </w:t>
+      </w:r>
+    </w:p>
+    <w:p>
+      <w:pPr>
+        <w:rPr>
+          <w:lang w:eastAsia="de-DE"/>
+        </w:rPr>
+      </w:pPr>
+      <w:r>
+        <w:rPr>
+          <w:lang w:eastAsia="de-DE"/>
+        </w:rPr>
+        <w:t xml:space="preserve">Es werden allgemeine Informationen zu der gesuchten Stadt </w:t>
+      </w:r>
+      <w:r>
+        <w:rPr>
+          <w:lang w:eastAsia="de-DE"/>
+        </w:rPr>
+        <w:t>sowie</w:t>
+      </w:r>
+      <w:r>
+        <w:rPr>
+          <w:lang w:eastAsia="de-DE"/>
+        </w:rPr>
+        <w:t xml:space="preserve"> Hotels, Hostels und Restaurants, das Wetter der nächsten 10 Tage und die beste Route mit dem Auto, laufend oder mit öffentlichen Verkehrsmittel dahin</w:t>
+      </w:r>
+      <w:r>
+        <w:rPr>
+          <w:lang w:eastAsia="de-DE"/>
+        </w:rPr>
+        <w:t xml:space="preserve"> angezeigt</w:t>
+      </w:r>
+      <w:r>
+        <w:rPr>
+          <w:lang w:eastAsia="de-DE"/>
+        </w:rPr>
+        <w:t>. Die Wetterinformationen werden über eine externe API</w:t>
+      </w:r>
+      <w:r>
+        <w:rPr>
+          <w:lang w:eastAsia="de-DE"/>
+        </w:rPr>
+        <w:t xml:space="preserve"> (</w:t>
+      </w:r>
+      <w:proofErr w:type="spellStart"/>
+      <w:r>
+        <w:rPr>
+          <w:lang w:eastAsia="de-DE"/>
+        </w:rPr>
+        <w:t>Weather</w:t>
+      </w:r>
+      <w:proofErr w:type="spellEnd"/>
+      <w:r>
+        <w:rPr>
+          <w:lang w:eastAsia="de-DE"/>
+        </w:rPr>
+        <w:t xml:space="preserve"> API) </w:t>
+      </w:r>
+      <w:r>
+        <w:rPr>
+          <w:lang w:eastAsia="de-DE"/>
+        </w:rPr>
+        <w:t>geladen</w:t>
+      </w:r>
+      <w:r>
+        <w:rPr>
+          <w:lang w:eastAsia="de-DE"/>
+        </w:rPr>
+        <w:t>. Die Route wird mit</w:t>
+      </w:r>
+      <w:r>
+        <w:rPr>
+          <w:lang w:eastAsia="de-DE"/>
+        </w:rPr>
+        <w:t xml:space="preserve"> dem Ionic Plug-in</w:t>
+      </w:r>
+      <w:r>
+        <w:rPr>
+          <w:lang w:eastAsia="de-DE"/>
+        </w:rPr>
+        <w:t xml:space="preserve"> Google Maps </w:t>
+      </w:r>
+      <w:r>
+        <w:rPr>
+          <w:lang w:eastAsia="de-DE"/>
+        </w:rPr>
+        <w:t>ermittelt</w:t>
+      </w:r>
+      <w:r>
+        <w:rPr>
+          <w:lang w:eastAsia="de-DE"/>
+        </w:rPr>
+        <w:t xml:space="preserve"> und angezeigt</w:t>
+      </w:r>
+      <w:r>
+        <w:rPr>
+          <w:lang w:eastAsia="de-DE"/>
+        </w:rPr>
+        <w:t xml:space="preserve">. </w:t>
+      </w:r>
+    </w:p>
+    <w:p>
+      <w:pPr>
         <w:rPr>
           <w:sz w:val="24"/>
+        </w:rPr>
+      </w:pPr>
+      <w:r>
+        <w:rPr>
           <w:lang w:eastAsia="de-DE"/>
         </w:rPr>
         <w:t>Technische Probleme wie z.B. der Erhalt der GPS-Daten der gesuchten Stadt wurde durch die externe API gelöst.</w:t>
       </w:r>
     </w:p>
     <w:sectPr>
-      <w:footerReference w:type="default" r:id="rId14"/>
+      <w:footerReference w:type="default" r:id="rId16"/>
       <w:pgSz w:w="11907" w:h="16840" w:code="9"/>
       <w:pgMar w:top="1417" w:right="1417" w:bottom="1134" w:left="1417" w:header="709" w:footer="709" w:gutter="0"/>
       <w:cols w:space="708"/>
@@ -3948,7 +4406,7 @@
       <w:rPr>
         <w:noProof/>
       </w:rPr>
-      <w:t>4</w:t>
+      <w:t>7</w:t>
     </w:r>
     <w:r>
       <w:rPr>
@@ -5568,7 +6026,7 @@
     <w:lsdException w:name="HTML Sample" w:locked="1" w:semiHidden="1" w:unhideWhenUsed="1"/>
     <w:lsdException w:name="HTML Typewriter" w:locked="1" w:semiHidden="1" w:unhideWhenUsed="1"/>
     <w:lsdException w:name="HTML Variable" w:locked="1" w:semiHidden="1" w:unhideWhenUsed="1"/>
-    <w:lsdException w:name="Normal Table" w:locked="1"/>
+    <w:lsdException w:name="Normal Table" w:locked="1" w:semiHidden="1" w:unhideWhenUsed="1"/>
     <w:lsdException w:name="annotation subject" w:locked="1" w:semiHidden="1" w:unhideWhenUsed="1"/>
     <w:lsdException w:name="No List" w:locked="1" w:semiHidden="1" w:unhideWhenUsed="1"/>
     <w:lsdException w:name="Outline List 1" w:locked="1" w:semiHidden="1" w:unhideWhenUsed="1"/>
@@ -5615,10 +6073,10 @@
     <w:lsdException w:name="Table Subtle 2" w:locked="1" w:semiHidden="1" w:unhideWhenUsed="1"/>
     <w:lsdException w:name="Table Web 1" w:locked="1" w:semiHidden="1" w:unhideWhenUsed="1"/>
     <w:lsdException w:name="Table Web 2" w:locked="1" w:semiHidden="1" w:unhideWhenUsed="1"/>
-    <w:lsdException w:name="Table Web 3" w:locked="1"/>
+    <w:lsdException w:name="Table Web 3" w:locked="1" w:semiHidden="1" w:unhideWhenUsed="1"/>
     <w:lsdException w:name="Balloon Text" w:locked="1" w:semiHidden="1" w:unhideWhenUsed="1"/>
     <w:lsdException w:name="Table Grid" w:uiPriority="0"/>
-    <w:lsdException w:name="Table Theme" w:locked="1"/>
+    <w:lsdException w:name="Table Theme" w:locked="1" w:semiHidden="1" w:unhideWhenUsed="1"/>
     <w:lsdException w:name="Placeholder Text" w:semiHidden="1"/>
     <w:lsdException w:name="No Spacing" w:uiPriority="1" w:qFormat="1"/>
     <w:lsdException w:name="Light Shading" w:uiPriority="60"/>
@@ -6072,6 +6530,7 @@
   <w:style w:type="character" w:default="1" w:styleId="Absatz-Standardschriftart">
     <w:name w:val="Default Paragraph Font"/>
     <w:uiPriority w:val="1"/>
+    <w:semiHidden/>
     <w:unhideWhenUsed/>
   </w:style>
   <w:style w:type="table" w:default="1" w:styleId="NormaleTabelle">
@@ -10721,7 +11180,7 @@
 </file>
 
 <file path=customXml/itemProps1.xml><?xml version="1.0" encoding="utf-8"?>
-<ds:datastoreItem xmlns:ds="http://schemas.openxmlformats.org/officeDocument/2006/customXml" ds:itemID="{34F8ABCA-4CE8-44DA-B837-AF9F4A0702CE}">
+<ds:datastoreItem xmlns:ds="http://schemas.openxmlformats.org/officeDocument/2006/customXml" ds:itemID="{614EBF8C-4BF4-4CAC-B285-9D3E9B3C8696}">
   <ds:schemaRefs>
     <ds:schemaRef ds:uri="http://schemas.openxmlformats.org/officeDocument/2006/bibliography"/>
   </ds:schemaRefs>

</xml_diff>